<commit_message>
Update pipeline diagram removing aggr
</commit_message>
<xml_diff>
--- a/docs/GUDMAP.RBK Pipeline.docx
+++ b/docs/GUDMAP.RBK Pipeline.docx
@@ -16,15 +16,520 @@
         <mc:AlternateContent>
           <mc:Choice Requires="wps">
             <w:drawing>
+              <wp:anchor distT="0" distB="0" distL="114300" distR="114300" simplePos="0" relativeHeight="251732992" behindDoc="0" locked="0" layoutInCell="1" allowOverlap="1" wp14:anchorId="51E4540C" wp14:editId="3F7937D6">
+                <wp:simplePos x="0" y="0"/>
+                <wp:positionH relativeFrom="column">
+                  <wp:posOffset>7792771</wp:posOffset>
+                </wp:positionH>
+                <wp:positionV relativeFrom="paragraph">
+                  <wp:posOffset>2438594</wp:posOffset>
+                </wp:positionV>
+                <wp:extent cx="1009498" cy="698558"/>
+                <wp:effectExtent l="0" t="0" r="635" b="6350"/>
+                <wp:wrapNone/>
+                <wp:docPr id="140" name="Rectangle 140"/>
+                <wp:cNvGraphicFramePr/>
+                <a:graphic xmlns:a="http://schemas.openxmlformats.org/drawingml/2006/main">
+                  <a:graphicData uri="http://schemas.microsoft.com/office/word/2010/wordprocessingShape">
+                    <wps:wsp>
+                      <wps:cNvSpPr/>
+                      <wps:spPr>
+                        <a:xfrm>
+                          <a:off x="0" y="0"/>
+                          <a:ext cx="1009498" cy="698558"/>
+                        </a:xfrm>
+                        <a:prstGeom prst="rect">
+                          <a:avLst/>
+                        </a:prstGeom>
+                        <a:solidFill>
+                          <a:schemeClr val="accent5">
+                            <a:alpha val="50000"/>
+                          </a:schemeClr>
+                        </a:solidFill>
+                        <a:ln>
+                          <a:noFill/>
+                        </a:ln>
+                      </wps:spPr>
+                      <wps:style>
+                        <a:lnRef idx="0">
+                          <a:scrgbClr r="0" g="0" b="0"/>
+                        </a:lnRef>
+                        <a:fillRef idx="0">
+                          <a:scrgbClr r="0" g="0" b="0"/>
+                        </a:fillRef>
+                        <a:effectRef idx="0">
+                          <a:scrgbClr r="0" g="0" b="0"/>
+                        </a:effectRef>
+                        <a:fontRef idx="minor">
+                          <a:schemeClr val="lt1"/>
+                        </a:fontRef>
+                      </wps:style>
+                      <wps:txbx>
+                        <w:txbxContent>
+                          <w:p>
+                            <w:r>
+                              <w:t>11</w:t>
+                            </w:r>
+                          </w:p>
+                        </w:txbxContent>
+                      </wps:txbx>
+                      <wps:bodyPr rot="0" spcFirstLastPara="0" vertOverflow="overflow" horzOverflow="overflow" vert="horz" wrap="square" lIns="91440" tIns="45720" rIns="91440" bIns="45720" numCol="1" spcCol="0" rtlCol="0" fromWordArt="0" anchor="t" anchorCtr="0" forceAA="0" compatLnSpc="1">
+                        <a:prstTxWarp prst="textNoShape">
+                          <a:avLst/>
+                        </a:prstTxWarp>
+                        <a:noAutofit/>
+                      </wps:bodyPr>
+                    </wps:wsp>
+                  </a:graphicData>
+                </a:graphic>
+                <wp14:sizeRelH relativeFrom="margin">
+                  <wp14:pctWidth>0</wp14:pctWidth>
+                </wp14:sizeRelH>
+                <wp14:sizeRelV relativeFrom="margin">
+                  <wp14:pctHeight>0</wp14:pctHeight>
+                </wp14:sizeRelV>
+              </wp:anchor>
+            </w:drawing>
+          </mc:Choice>
+          <mc:Fallback>
+            <w:pict>
+              <v:rect w14:anchorId="51E4540C" id="Rectangle 140" o:spid="_x0000_s1026" style="position:absolute;margin-left:613.6pt;margin-top:192pt;width:79.5pt;height:55pt;z-index:251732992;visibility:visible;mso-wrap-style:square;mso-width-percent:0;mso-height-percent:0;mso-wrap-distance-left:9pt;mso-wrap-distance-top:0;mso-wrap-distance-right:9pt;mso-wrap-distance-bottom:0;mso-position-horizontal:absolute;mso-position-horizontal-relative:text;mso-position-vertical:absolute;mso-position-vertical-relative:text;mso-width-percent:0;mso-height-percent:0;mso-width-relative:margin;mso-height-relative:margin;v-text-anchor:top" o:gfxdata="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" fillcolor="#4472c4 [3208]" stroked="f">
+                <v:fill opacity="32896f"/>
+                <v:textbox>
+                  <w:txbxContent>
+                    <w:p>
+                      <w:r>
+                        <w:t>11</w:t>
+                      </w:r>
+                    </w:p>
+                  </w:txbxContent>
+                </v:textbox>
+              </v:rect>
+            </w:pict>
+          </mc:Fallback>
+        </mc:AlternateContent>
+      </w:r>
+      <w:r>
+        <w:rPr>
+          <w:noProof/>
+          <w:sz w:val="20"/>
+        </w:rPr>
+        <mc:AlternateContent>
+          <mc:Choice Requires="wps">
+            <w:drawing>
+              <wp:anchor distT="0" distB="0" distL="114300" distR="114300" simplePos="0" relativeHeight="251658239" behindDoc="0" locked="0" layoutInCell="1" allowOverlap="1" wp14:anchorId="205B61EF" wp14:editId="6CC8C9EA">
+                <wp:simplePos x="0" y="0"/>
+                <wp:positionH relativeFrom="column">
+                  <wp:posOffset>4897527</wp:posOffset>
+                </wp:positionH>
+                <wp:positionV relativeFrom="paragraph">
+                  <wp:posOffset>6046014</wp:posOffset>
+                </wp:positionV>
+                <wp:extent cx="1009498" cy="698558"/>
+                <wp:effectExtent l="0" t="0" r="635" b="6350"/>
+                <wp:wrapNone/>
+                <wp:docPr id="37" name="Rectangle 37"/>
+                <wp:cNvGraphicFramePr/>
+                <a:graphic xmlns:a="http://schemas.openxmlformats.org/drawingml/2006/main">
+                  <a:graphicData uri="http://schemas.microsoft.com/office/word/2010/wordprocessingShape">
+                    <wps:wsp>
+                      <wps:cNvSpPr/>
+                      <wps:spPr>
+                        <a:xfrm>
+                          <a:off x="0" y="0"/>
+                          <a:ext cx="1009498" cy="698558"/>
+                        </a:xfrm>
+                        <a:prstGeom prst="rect">
+                          <a:avLst/>
+                        </a:prstGeom>
+                        <a:solidFill>
+                          <a:schemeClr val="accent5">
+                            <a:alpha val="50000"/>
+                          </a:schemeClr>
+                        </a:solidFill>
+                        <a:ln>
+                          <a:noFill/>
+                        </a:ln>
+                      </wps:spPr>
+                      <wps:style>
+                        <a:lnRef idx="0">
+                          <a:scrgbClr r="0" g="0" b="0"/>
+                        </a:lnRef>
+                        <a:fillRef idx="0">
+                          <a:scrgbClr r="0" g="0" b="0"/>
+                        </a:fillRef>
+                        <a:effectRef idx="0">
+                          <a:scrgbClr r="0" g="0" b="0"/>
+                        </a:effectRef>
+                        <a:fontRef idx="minor">
+                          <a:schemeClr val="lt1"/>
+                        </a:fontRef>
+                      </wps:style>
+                      <wps:txbx>
+                        <w:txbxContent>
+                          <w:p>
+                            <w:r>
+                              <w:t>10</w:t>
+                            </w:r>
+                          </w:p>
+                        </w:txbxContent>
+                      </wps:txbx>
+                      <wps:bodyPr rot="0" spcFirstLastPara="0" vertOverflow="overflow" horzOverflow="overflow" vert="horz" wrap="square" lIns="91440" tIns="45720" rIns="91440" bIns="45720" numCol="1" spcCol="0" rtlCol="0" fromWordArt="0" anchor="t" anchorCtr="0" forceAA="0" compatLnSpc="1">
+                        <a:prstTxWarp prst="textNoShape">
+                          <a:avLst/>
+                        </a:prstTxWarp>
+                        <a:noAutofit/>
+                      </wps:bodyPr>
+                    </wps:wsp>
+                  </a:graphicData>
+                </a:graphic>
+                <wp14:sizeRelH relativeFrom="margin">
+                  <wp14:pctWidth>0</wp14:pctWidth>
+                </wp14:sizeRelH>
+                <wp14:sizeRelV relativeFrom="margin">
+                  <wp14:pctHeight>0</wp14:pctHeight>
+                </wp14:sizeRelV>
+              </wp:anchor>
+            </w:drawing>
+          </mc:Choice>
+          <mc:Fallback>
+            <w:pict>
+              <v:rect w14:anchorId="205B61EF" id="Rectangle 37" o:spid="_x0000_s1027" style="position:absolute;margin-left:385.65pt;margin-top:476.05pt;width:79.5pt;height:55pt;z-index:251658239;visibility:visible;mso-wrap-style:square;mso-width-percent:0;mso-height-percent:0;mso-wrap-distance-left:9pt;mso-wrap-distance-top:0;mso-wrap-distance-right:9pt;mso-wrap-distance-bottom:0;mso-position-horizontal:absolute;mso-position-horizontal-relative:text;mso-position-vertical:absolute;mso-position-vertical-relative:text;mso-width-percent:0;mso-height-percent:0;mso-width-relative:margin;mso-height-relative:margin;v-text-anchor:top" o:gfxdata="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" fillcolor="#4472c4 [3208]" stroked="f">
+                <v:fill opacity="32896f"/>
+                <v:textbox>
+                  <w:txbxContent>
+                    <w:p>
+                      <w:r>
+                        <w:t>10</w:t>
+                      </w:r>
+                    </w:p>
+                  </w:txbxContent>
+                </v:textbox>
+              </v:rect>
+            </w:pict>
+          </mc:Fallback>
+        </mc:AlternateContent>
+      </w:r>
+      <w:r>
+        <w:rPr>
+          <w:noProof/>
+          <w:sz w:val="20"/>
+        </w:rPr>
+        <mc:AlternateContent>
+          <mc:Choice Requires="wps">
+            <w:drawing>
+              <wp:anchor distT="0" distB="0" distL="114300" distR="114300" simplePos="0" relativeHeight="251663360" behindDoc="0" locked="0" layoutInCell="1" allowOverlap="1" wp14:anchorId="205B61EF" wp14:editId="6CC8C9EA">
+                <wp:simplePos x="0" y="0"/>
+                <wp:positionH relativeFrom="column">
+                  <wp:posOffset>2563978</wp:posOffset>
+                </wp:positionH>
+                <wp:positionV relativeFrom="paragraph">
+                  <wp:posOffset>6016752</wp:posOffset>
+                </wp:positionV>
+                <wp:extent cx="993531" cy="727819"/>
+                <wp:effectExtent l="0" t="0" r="0" b="0"/>
+                <wp:wrapNone/>
+                <wp:docPr id="10" name="Rectangle 10"/>
+                <wp:cNvGraphicFramePr/>
+                <a:graphic xmlns:a="http://schemas.openxmlformats.org/drawingml/2006/main">
+                  <a:graphicData uri="http://schemas.microsoft.com/office/word/2010/wordprocessingShape">
+                    <wps:wsp>
+                      <wps:cNvSpPr/>
+                      <wps:spPr>
+                        <a:xfrm>
+                          <a:off x="0" y="0"/>
+                          <a:ext cx="993531" cy="727819"/>
+                        </a:xfrm>
+                        <a:prstGeom prst="rect">
+                          <a:avLst/>
+                        </a:prstGeom>
+                        <a:solidFill>
+                          <a:schemeClr val="accent5">
+                            <a:alpha val="50000"/>
+                          </a:schemeClr>
+                        </a:solidFill>
+                        <a:ln>
+                          <a:noFill/>
+                        </a:ln>
+                      </wps:spPr>
+                      <wps:style>
+                        <a:lnRef idx="0">
+                          <a:scrgbClr r="0" g="0" b="0"/>
+                        </a:lnRef>
+                        <a:fillRef idx="0">
+                          <a:scrgbClr r="0" g="0" b="0"/>
+                        </a:fillRef>
+                        <a:effectRef idx="0">
+                          <a:scrgbClr r="0" g="0" b="0"/>
+                        </a:effectRef>
+                        <a:fontRef idx="minor">
+                          <a:schemeClr val="lt1"/>
+                        </a:fontRef>
+                      </wps:style>
+                      <wps:txbx>
+                        <w:txbxContent>
+                          <w:p>
+                            <w:r>
+                              <w:t>9</w:t>
+                            </w:r>
+                          </w:p>
+                        </w:txbxContent>
+                      </wps:txbx>
+                      <wps:bodyPr rot="0" spcFirstLastPara="0" vertOverflow="overflow" horzOverflow="overflow" vert="horz" wrap="square" lIns="91440" tIns="45720" rIns="91440" bIns="45720" numCol="1" spcCol="0" rtlCol="0" fromWordArt="0" anchor="t" anchorCtr="0" forceAA="0" compatLnSpc="1">
+                        <a:prstTxWarp prst="textNoShape">
+                          <a:avLst/>
+                        </a:prstTxWarp>
+                        <a:noAutofit/>
+                      </wps:bodyPr>
+                    </wps:wsp>
+                  </a:graphicData>
+                </a:graphic>
+                <wp14:sizeRelH relativeFrom="margin">
+                  <wp14:pctWidth>0</wp14:pctWidth>
+                </wp14:sizeRelH>
+                <wp14:sizeRelV relativeFrom="margin">
+                  <wp14:pctHeight>0</wp14:pctHeight>
+                </wp14:sizeRelV>
+              </wp:anchor>
+            </w:drawing>
+          </mc:Choice>
+          <mc:Fallback>
+            <w:pict>
+              <v:rect w14:anchorId="205B61EF" id="Rectangle 10" o:spid="_x0000_s1028" style="position:absolute;margin-left:201.9pt;margin-top:473.75pt;width:78.25pt;height:57.3pt;z-index:251663360;visibility:visible;mso-wrap-style:square;mso-width-percent:0;mso-height-percent:0;mso-wrap-distance-left:9pt;mso-wrap-distance-top:0;mso-wrap-distance-right:9pt;mso-wrap-distance-bottom:0;mso-position-horizontal:absolute;mso-position-horizontal-relative:text;mso-position-vertical:absolute;mso-position-vertical-relative:text;mso-width-percent:0;mso-height-percent:0;mso-width-relative:margin;mso-height-relative:margin;v-text-anchor:top" o:gfxdata="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" fillcolor="#4472c4 [3208]" stroked="f">
+                <v:fill opacity="32896f"/>
+                <v:textbox>
+                  <w:txbxContent>
+                    <w:p>
+                      <w:r>
+                        <w:t>9</w:t>
+                      </w:r>
+                    </w:p>
+                  </w:txbxContent>
+                </v:textbox>
+              </v:rect>
+            </w:pict>
+          </mc:Fallback>
+        </mc:AlternateContent>
+      </w:r>
+      <w:r>
+        <w:rPr>
+          <w:noProof/>
+          <w:sz w:val="20"/>
+        </w:rPr>
+        <mc:AlternateContent>
+          <mc:Choice Requires="wps">
+            <w:drawing>
+              <wp:anchor distT="0" distB="0" distL="114300" distR="114300" simplePos="0" relativeHeight="251669504" behindDoc="0" locked="0" layoutInCell="1" allowOverlap="1" wp14:anchorId="205B61EF" wp14:editId="6CC8C9EA">
+                <wp:simplePos x="0" y="0"/>
+                <wp:positionH relativeFrom="column">
+                  <wp:posOffset>7648041</wp:posOffset>
+                </wp:positionH>
+                <wp:positionV relativeFrom="paragraph">
+                  <wp:posOffset>4151377</wp:posOffset>
+                </wp:positionV>
+                <wp:extent cx="1046073" cy="700136"/>
+                <wp:effectExtent l="0" t="0" r="1905" b="5080"/>
+                <wp:wrapNone/>
+                <wp:docPr id="25" name="Rectangle 25"/>
+                <wp:cNvGraphicFramePr/>
+                <a:graphic xmlns:a="http://schemas.openxmlformats.org/drawingml/2006/main">
+                  <a:graphicData uri="http://schemas.microsoft.com/office/word/2010/wordprocessingShape">
+                    <wps:wsp>
+                      <wps:cNvSpPr/>
+                      <wps:spPr>
+                        <a:xfrm>
+                          <a:off x="0" y="0"/>
+                          <a:ext cx="1046073" cy="700136"/>
+                        </a:xfrm>
+                        <a:prstGeom prst="rect">
+                          <a:avLst/>
+                        </a:prstGeom>
+                        <a:solidFill>
+                          <a:schemeClr val="accent5">
+                            <a:alpha val="50000"/>
+                          </a:schemeClr>
+                        </a:solidFill>
+                        <a:ln>
+                          <a:noFill/>
+                        </a:ln>
+                      </wps:spPr>
+                      <wps:style>
+                        <a:lnRef idx="0">
+                          <a:scrgbClr r="0" g="0" b="0"/>
+                        </a:lnRef>
+                        <a:fillRef idx="0">
+                          <a:scrgbClr r="0" g="0" b="0"/>
+                        </a:fillRef>
+                        <a:effectRef idx="0">
+                          <a:scrgbClr r="0" g="0" b="0"/>
+                        </a:effectRef>
+                        <a:fontRef idx="minor">
+                          <a:schemeClr val="lt1"/>
+                        </a:fontRef>
+                      </wps:style>
+                      <wps:txbx>
+                        <w:txbxContent>
+                          <w:p>
+                            <w:r>
+                              <w:t>7</w:t>
+                            </w:r>
+                          </w:p>
+                        </w:txbxContent>
+                      </wps:txbx>
+                      <wps:bodyPr rot="0" spcFirstLastPara="0" vertOverflow="overflow" horzOverflow="overflow" vert="horz" wrap="square" lIns="91440" tIns="45720" rIns="91440" bIns="45720" numCol="1" spcCol="0" rtlCol="0" fromWordArt="0" anchor="t" anchorCtr="0" forceAA="0" compatLnSpc="1">
+                        <a:prstTxWarp prst="textNoShape">
+                          <a:avLst/>
+                        </a:prstTxWarp>
+                        <a:noAutofit/>
+                      </wps:bodyPr>
+                    </wps:wsp>
+                  </a:graphicData>
+                </a:graphic>
+                <wp14:sizeRelH relativeFrom="margin">
+                  <wp14:pctWidth>0</wp14:pctWidth>
+                </wp14:sizeRelH>
+                <wp14:sizeRelV relativeFrom="margin">
+                  <wp14:pctHeight>0</wp14:pctHeight>
+                </wp14:sizeRelV>
+              </wp:anchor>
+            </w:drawing>
+          </mc:Choice>
+          <mc:Fallback>
+            <w:pict>
+              <v:rect w14:anchorId="205B61EF" id="Rectangle 25" o:spid="_x0000_s1029" style="position:absolute;margin-left:602.2pt;margin-top:326.9pt;width:82.35pt;height:55.15pt;z-index:251669504;visibility:visible;mso-wrap-style:square;mso-width-percent:0;mso-height-percent:0;mso-wrap-distance-left:9pt;mso-wrap-distance-top:0;mso-wrap-distance-right:9pt;mso-wrap-distance-bottom:0;mso-position-horizontal:absolute;mso-position-horizontal-relative:text;mso-position-vertical:absolute;mso-position-vertical-relative:text;mso-width-percent:0;mso-height-percent:0;mso-width-relative:margin;mso-height-relative:margin;v-text-anchor:top" o:gfxdata="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" fillcolor="#4472c4 [3208]" stroked="f">
+                <v:fill opacity="32896f"/>
+                <v:textbox>
+                  <w:txbxContent>
+                    <w:p>
+                      <w:r>
+                        <w:t>7</w:t>
+                      </w:r>
+                    </w:p>
+                  </w:txbxContent>
+                </v:textbox>
+              </v:rect>
+            </w:pict>
+          </mc:Fallback>
+        </mc:AlternateContent>
+      </w:r>
+      <w:r>
+        <w:rPr>
+          <w:noProof/>
+          <w:sz w:val="20"/>
+        </w:rPr>
+        <mc:AlternateContent>
+          <mc:Choice Requires="wps">
+            <w:drawing>
+              <wp:anchor distT="0" distB="0" distL="114300" distR="114300" simplePos="0" relativeHeight="251659264" behindDoc="0" locked="0" layoutInCell="1" allowOverlap="1">
+                <wp:simplePos x="0" y="0"/>
+                <wp:positionH relativeFrom="column">
+                  <wp:posOffset>5987490</wp:posOffset>
+                </wp:positionH>
+                <wp:positionV relativeFrom="paragraph">
+                  <wp:posOffset>4151377</wp:posOffset>
+                </wp:positionV>
+                <wp:extent cx="1038759" cy="699628"/>
+                <wp:effectExtent l="0" t="0" r="9525" b="5715"/>
+                <wp:wrapNone/>
+                <wp:docPr id="2" name="Rectangle 2"/>
+                <wp:cNvGraphicFramePr/>
+                <a:graphic xmlns:a="http://schemas.openxmlformats.org/drawingml/2006/main">
+                  <a:graphicData uri="http://schemas.microsoft.com/office/word/2010/wordprocessingShape">
+                    <wps:wsp>
+                      <wps:cNvSpPr/>
+                      <wps:spPr>
+                        <a:xfrm>
+                          <a:off x="0" y="0"/>
+                          <a:ext cx="1038759" cy="699628"/>
+                        </a:xfrm>
+                        <a:prstGeom prst="rect">
+                          <a:avLst/>
+                        </a:prstGeom>
+                        <a:solidFill>
+                          <a:schemeClr val="accent5">
+                            <a:alpha val="50000"/>
+                          </a:schemeClr>
+                        </a:solidFill>
+                        <a:ln>
+                          <a:noFill/>
+                        </a:ln>
+                      </wps:spPr>
+                      <wps:style>
+                        <a:lnRef idx="0">
+                          <a:scrgbClr r="0" g="0" b="0"/>
+                        </a:lnRef>
+                        <a:fillRef idx="0">
+                          <a:scrgbClr r="0" g="0" b="0"/>
+                        </a:fillRef>
+                        <a:effectRef idx="0">
+                          <a:scrgbClr r="0" g="0" b="0"/>
+                        </a:effectRef>
+                        <a:fontRef idx="minor">
+                          <a:schemeClr val="lt1"/>
+                        </a:fontRef>
+                      </wps:style>
+                      <wps:txbx>
+                        <w:txbxContent>
+                          <w:p>
+                            <w:r>
+                              <w:t>8</w:t>
+                            </w:r>
+                          </w:p>
+                        </w:txbxContent>
+                      </wps:txbx>
+                      <wps:bodyPr rot="0" spcFirstLastPara="0" vertOverflow="overflow" horzOverflow="overflow" vert="horz" wrap="square" lIns="91440" tIns="45720" rIns="91440" bIns="45720" numCol="1" spcCol="0" rtlCol="0" fromWordArt="0" anchor="t" anchorCtr="0" forceAA="0" compatLnSpc="1">
+                        <a:prstTxWarp prst="textNoShape">
+                          <a:avLst/>
+                        </a:prstTxWarp>
+                        <a:noAutofit/>
+                      </wps:bodyPr>
+                    </wps:wsp>
+                  </a:graphicData>
+                </a:graphic>
+                <wp14:sizeRelH relativeFrom="margin">
+                  <wp14:pctWidth>0</wp14:pctWidth>
+                </wp14:sizeRelH>
+                <wp14:sizeRelV relativeFrom="margin">
+                  <wp14:pctHeight>0</wp14:pctHeight>
+                </wp14:sizeRelV>
+              </wp:anchor>
+            </w:drawing>
+          </mc:Choice>
+          <mc:Fallback>
+            <w:pict>
+              <v:rect id="Rectangle 2" o:spid="_x0000_s1030" style="position:absolute;margin-left:471.45pt;margin-top:326.9pt;width:81.8pt;height:55.1pt;z-index:251659264;visibility:visible;mso-wrap-style:square;mso-width-percent:0;mso-height-percent:0;mso-wrap-distance-left:9pt;mso-wrap-distance-top:0;mso-wrap-distance-right:9pt;mso-wrap-distance-bottom:0;mso-position-horizontal:absolute;mso-position-horizontal-relative:text;mso-position-vertical:absolute;mso-position-vertical-relative:text;mso-width-percent:0;mso-height-percent:0;mso-width-relative:margin;mso-height-relative:margin;v-text-anchor:top" o:gfxdata="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" fillcolor="#4472c4 [3208]" stroked="f">
+                <v:fill opacity="32896f"/>
+                <v:textbox>
+                  <w:txbxContent>
+                    <w:p>
+                      <w:r>
+                        <w:t>8</w:t>
+                      </w:r>
+                    </w:p>
+                  </w:txbxContent>
+                </v:textbox>
+              </v:rect>
+            </w:pict>
+          </mc:Fallback>
+        </mc:AlternateContent>
+      </w:r>
+      <w:r>
+        <w:rPr>
+          <w:noProof/>
+          <w:sz w:val="20"/>
+        </w:rPr>
+        <mc:AlternateContent>
+          <mc:Choice Requires="wps">
+            <w:drawing>
               <wp:anchor distT="0" distB="0" distL="114300" distR="114300" simplePos="0" relativeHeight="251673600" behindDoc="0" locked="0" layoutInCell="1" allowOverlap="1" wp14:anchorId="205B61EF" wp14:editId="6CC8C9EA">
                 <wp:simplePos x="0" y="0"/>
                 <wp:positionH relativeFrom="column">
-                  <wp:posOffset>7659696</wp:posOffset>
+                  <wp:posOffset>6177686</wp:posOffset>
                 </wp:positionH>
                 <wp:positionV relativeFrom="paragraph">
-                  <wp:posOffset>4126067</wp:posOffset>
+                  <wp:posOffset>5102352</wp:posOffset>
                 </wp:positionV>
-                <wp:extent cx="1072271" cy="768095"/>
+                <wp:extent cx="1035001" cy="725805"/>
                 <wp:effectExtent l="0" t="0" r="0" b="0"/>
                 <wp:wrapNone/>
                 <wp:docPr id="32" name="Rectangle 32"/>
@@ -36,7 +541,7 @@
                       <wps:spPr>
                         <a:xfrm>
                           <a:off x="0" y="0"/>
-                          <a:ext cx="1072271" cy="768095"/>
+                          <a:ext cx="1035001" cy="725805"/>
                         </a:xfrm>
                         <a:prstGeom prst="rect">
                           <a:avLst/>
@@ -93,7 +598,7 @@
           </mc:Choice>
           <mc:Fallback>
             <w:pict>
-              <v:rect w14:anchorId="205B61EF" id="Rectangle 32" o:spid="_x0000_s1026" style="position:absolute;margin-left:603.15pt;margin-top:324.9pt;width:84.45pt;height:60.5pt;z-index:251673600;visibility:visible;mso-wrap-style:square;mso-width-percent:0;mso-height-percent:0;mso-wrap-distance-left:9pt;mso-wrap-distance-top:0;mso-wrap-distance-right:9pt;mso-wrap-distance-bottom:0;mso-position-horizontal:absolute;mso-position-horizontal-relative:text;mso-position-vertical:absolute;mso-position-vertical-relative:text;mso-width-percent:0;mso-height-percent:0;mso-width-relative:margin;mso-height-relative:margin;v-text-anchor:top" o:gfxdata="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" fillcolor="#4472c4 [3208]" stroked="f">
+              <v:rect w14:anchorId="205B61EF" id="Rectangle 32" o:spid="_x0000_s1031" style="position:absolute;margin-left:486.45pt;margin-top:401.75pt;width:81.5pt;height:57.15pt;z-index:251673600;visibility:visible;mso-wrap-style:square;mso-width-percent:0;mso-height-percent:0;mso-wrap-distance-left:9pt;mso-wrap-distance-top:0;mso-wrap-distance-right:9pt;mso-wrap-distance-bottom:0;mso-position-horizontal:absolute;mso-position-horizontal-relative:text;mso-position-vertical:absolute;mso-position-vertical-relative:text;mso-width-percent:0;mso-height-percent:0;mso-width-relative:margin;mso-height-relative:margin;v-text-anchor:top" o:gfxdata="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" fillcolor="#4472c4 [3208]" stroked="f">
                 <v:fill opacity="32896f"/>
                 <v:textbox>
                   <w:txbxContent>
@@ -117,417 +622,13 @@
         <mc:AlternateContent>
           <mc:Choice Requires="wps">
             <w:drawing>
-              <wp:anchor distT="0" distB="0" distL="114300" distR="114300" simplePos="0" relativeHeight="251675648" behindDoc="0" locked="0" layoutInCell="1" allowOverlap="1" wp14:anchorId="205B61EF" wp14:editId="6CC8C9EA">
-                <wp:simplePos x="0" y="0"/>
-                <wp:positionH relativeFrom="column">
-                  <wp:posOffset>8005046</wp:posOffset>
-                </wp:positionH>
-                <wp:positionV relativeFrom="paragraph">
-                  <wp:posOffset>2132251</wp:posOffset>
-                </wp:positionV>
-                <wp:extent cx="609621" cy="1100113"/>
-                <wp:effectExtent l="0" t="0" r="0" b="5080"/>
-                <wp:wrapNone/>
-                <wp:docPr id="34" name="Rectangle 34"/>
-                <wp:cNvGraphicFramePr/>
-                <a:graphic xmlns:a="http://schemas.openxmlformats.org/drawingml/2006/main">
-                  <a:graphicData uri="http://schemas.microsoft.com/office/word/2010/wordprocessingShape">
-                    <wps:wsp>
-                      <wps:cNvSpPr/>
-                      <wps:spPr>
-                        <a:xfrm>
-                          <a:off x="0" y="0"/>
-                          <a:ext cx="609621" cy="1100113"/>
-                        </a:xfrm>
-                        <a:prstGeom prst="rect">
-                          <a:avLst/>
-                        </a:prstGeom>
-                        <a:solidFill>
-                          <a:schemeClr val="accent5">
-                            <a:alpha val="50000"/>
-                          </a:schemeClr>
-                        </a:solidFill>
-                        <a:ln>
-                          <a:noFill/>
-                        </a:ln>
-                      </wps:spPr>
-                      <wps:style>
-                        <a:lnRef idx="0">
-                          <a:scrgbClr r="0" g="0" b="0"/>
-                        </a:lnRef>
-                        <a:fillRef idx="0">
-                          <a:scrgbClr r="0" g="0" b="0"/>
-                        </a:fillRef>
-                        <a:effectRef idx="0">
-                          <a:scrgbClr r="0" g="0" b="0"/>
-                        </a:effectRef>
-                        <a:fontRef idx="minor">
-                          <a:schemeClr val="lt1"/>
-                        </a:fontRef>
-                      </wps:style>
-                      <wps:txbx>
-                        <w:txbxContent>
-                          <w:p>
-                            <w:r>
-                              <w:t>7</w:t>
-                            </w:r>
-                          </w:p>
-                        </w:txbxContent>
-                      </wps:txbx>
-                      <wps:bodyPr rot="0" spcFirstLastPara="0" vertOverflow="overflow" horzOverflow="overflow" vert="horz" wrap="square" lIns="91440" tIns="45720" rIns="91440" bIns="45720" numCol="1" spcCol="0" rtlCol="0" fromWordArt="0" anchor="t" anchorCtr="0" forceAA="0" compatLnSpc="1">
-                        <a:prstTxWarp prst="textNoShape">
-                          <a:avLst/>
-                        </a:prstTxWarp>
-                        <a:noAutofit/>
-                      </wps:bodyPr>
-                    </wps:wsp>
-                  </a:graphicData>
-                </a:graphic>
-                <wp14:sizeRelH relativeFrom="margin">
-                  <wp14:pctWidth>0</wp14:pctWidth>
-                </wp14:sizeRelH>
-                <wp14:sizeRelV relativeFrom="margin">
-                  <wp14:pctHeight>0</wp14:pctHeight>
-                </wp14:sizeRelV>
-              </wp:anchor>
-            </w:drawing>
-          </mc:Choice>
-          <mc:Fallback>
-            <w:pict>
-              <v:rect w14:anchorId="205B61EF" id="Rectangle 34" o:spid="_x0000_s1027" style="position:absolute;margin-left:630.3pt;margin-top:167.9pt;width:48pt;height:86.6pt;z-index:251675648;visibility:visible;mso-wrap-style:square;mso-width-percent:0;mso-height-percent:0;mso-wrap-distance-left:9pt;mso-wrap-distance-top:0;mso-wrap-distance-right:9pt;mso-wrap-distance-bottom:0;mso-position-horizontal:absolute;mso-position-horizontal-relative:text;mso-position-vertical:absolute;mso-position-vertical-relative:text;mso-width-percent:0;mso-height-percent:0;mso-width-relative:margin;mso-height-relative:margin;v-text-anchor:top" o:gfxdata="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" fillcolor="#4472c4 [3208]" stroked="f">
-                <v:fill opacity="32896f"/>
-                <v:textbox>
-                  <w:txbxContent>
-                    <w:p>
-                      <w:r>
-                        <w:t>7</w:t>
-                      </w:r>
-                    </w:p>
-                  </w:txbxContent>
-                </v:textbox>
-              </v:rect>
-            </w:pict>
-          </mc:Fallback>
-        </mc:AlternateContent>
-      </w:r>
-      <w:r>
-        <w:rPr>
-          <w:noProof/>
-          <w:sz w:val="20"/>
-        </w:rPr>
-        <mc:AlternateContent>
-          <mc:Choice Requires="wps">
-            <w:drawing>
-              <wp:anchor distT="0" distB="0" distL="114300" distR="114300" simplePos="0" relativeHeight="251658239" behindDoc="0" locked="0" layoutInCell="1" allowOverlap="1" wp14:anchorId="205B61EF" wp14:editId="6CC8C9EA">
-                <wp:simplePos x="0" y="0"/>
-                <wp:positionH relativeFrom="column">
-                  <wp:posOffset>7886700</wp:posOffset>
-                </wp:positionH>
-                <wp:positionV relativeFrom="paragraph">
-                  <wp:posOffset>416740</wp:posOffset>
-                </wp:positionV>
-                <wp:extent cx="1088013" cy="726260"/>
-                <wp:effectExtent l="0" t="0" r="0" b="0"/>
-                <wp:wrapNone/>
-                <wp:docPr id="37" name="Rectangle 37"/>
-                <wp:cNvGraphicFramePr/>
-                <a:graphic xmlns:a="http://schemas.openxmlformats.org/drawingml/2006/main">
-                  <a:graphicData uri="http://schemas.microsoft.com/office/word/2010/wordprocessingShape">
-                    <wps:wsp>
-                      <wps:cNvSpPr/>
-                      <wps:spPr>
-                        <a:xfrm>
-                          <a:off x="0" y="0"/>
-                          <a:ext cx="1088013" cy="726260"/>
-                        </a:xfrm>
-                        <a:prstGeom prst="rect">
-                          <a:avLst/>
-                        </a:prstGeom>
-                        <a:solidFill>
-                          <a:schemeClr val="accent5">
-                            <a:alpha val="50000"/>
-                          </a:schemeClr>
-                        </a:solidFill>
-                        <a:ln>
-                          <a:noFill/>
-                        </a:ln>
-                      </wps:spPr>
-                      <wps:style>
-                        <a:lnRef idx="0">
-                          <a:scrgbClr r="0" g="0" b="0"/>
-                        </a:lnRef>
-                        <a:fillRef idx="0">
-                          <a:scrgbClr r="0" g="0" b="0"/>
-                        </a:fillRef>
-                        <a:effectRef idx="0">
-                          <a:scrgbClr r="0" g="0" b="0"/>
-                        </a:effectRef>
-                        <a:fontRef idx="minor">
-                          <a:schemeClr val="lt1"/>
-                        </a:fontRef>
-                      </wps:style>
-                      <wps:txbx>
-                        <w:txbxContent>
-                          <w:p>
-                            <w:r>
-                              <w:t>11</w:t>
-                            </w:r>
-                          </w:p>
-                        </w:txbxContent>
-                      </wps:txbx>
-                      <wps:bodyPr rot="0" spcFirstLastPara="0" vertOverflow="overflow" horzOverflow="overflow" vert="horz" wrap="square" lIns="91440" tIns="45720" rIns="91440" bIns="45720" numCol="1" spcCol="0" rtlCol="0" fromWordArt="0" anchor="t" anchorCtr="0" forceAA="0" compatLnSpc="1">
-                        <a:prstTxWarp prst="textNoShape">
-                          <a:avLst/>
-                        </a:prstTxWarp>
-                        <a:noAutofit/>
-                      </wps:bodyPr>
-                    </wps:wsp>
-                  </a:graphicData>
-                </a:graphic>
-                <wp14:sizeRelH relativeFrom="margin">
-                  <wp14:pctWidth>0</wp14:pctWidth>
-                </wp14:sizeRelH>
-                <wp14:sizeRelV relativeFrom="margin">
-                  <wp14:pctHeight>0</wp14:pctHeight>
-                </wp14:sizeRelV>
-              </wp:anchor>
-            </w:drawing>
-          </mc:Choice>
-          <mc:Fallback>
-            <w:pict>
-              <v:rect w14:anchorId="205B61EF" id="Rectangle 37" o:spid="_x0000_s1028" style="position:absolute;margin-left:621pt;margin-top:32.8pt;width:85.65pt;height:57.2pt;z-index:251658239;visibility:visible;mso-wrap-style:square;mso-width-percent:0;mso-height-percent:0;mso-wrap-distance-left:9pt;mso-wrap-distance-top:0;mso-wrap-distance-right:9pt;mso-wrap-distance-bottom:0;mso-position-horizontal:absolute;mso-position-horizontal-relative:text;mso-position-vertical:absolute;mso-position-vertical-relative:text;mso-width-percent:0;mso-height-percent:0;mso-width-relative:margin;mso-height-relative:margin;v-text-anchor:top" o:gfxdata="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" fillcolor="#4472c4 [3208]" stroked="f">
-                <v:fill opacity="32896f"/>
-                <v:textbox>
-                  <w:txbxContent>
-                    <w:p>
-                      <w:r>
-                        <w:t>11</w:t>
-                      </w:r>
-                    </w:p>
-                  </w:txbxContent>
-                </v:textbox>
-              </v:rect>
-            </w:pict>
-          </mc:Fallback>
-        </mc:AlternateContent>
-      </w:r>
-      <w:r>
-        <w:rPr>
-          <w:noProof/>
-          <w:sz w:val="20"/>
-        </w:rPr>
-        <mc:AlternateContent>
-          <mc:Choice Requires="wps">
-            <w:drawing>
-              <wp:anchor distT="0" distB="0" distL="114300" distR="114300" simplePos="0" relativeHeight="251671552" behindDoc="0" locked="0" layoutInCell="1" allowOverlap="1" wp14:anchorId="205B61EF" wp14:editId="6CC8C9EA">
-                <wp:simplePos x="0" y="0"/>
-                <wp:positionH relativeFrom="column">
-                  <wp:posOffset>2215662</wp:posOffset>
-                </wp:positionH>
-                <wp:positionV relativeFrom="paragraph">
-                  <wp:posOffset>-105508</wp:posOffset>
-                </wp:positionV>
-                <wp:extent cx="993140" cy="784762"/>
-                <wp:effectExtent l="0" t="0" r="0" b="0"/>
-                <wp:wrapNone/>
-                <wp:docPr id="26" name="Rectangle 26"/>
-                <wp:cNvGraphicFramePr/>
-                <a:graphic xmlns:a="http://schemas.openxmlformats.org/drawingml/2006/main">
-                  <a:graphicData uri="http://schemas.microsoft.com/office/word/2010/wordprocessingShape">
-                    <wps:wsp>
-                      <wps:cNvSpPr/>
-                      <wps:spPr>
-                        <a:xfrm>
-                          <a:off x="0" y="0"/>
-                          <a:ext cx="993140" cy="784762"/>
-                        </a:xfrm>
-                        <a:prstGeom prst="rect">
-                          <a:avLst/>
-                        </a:prstGeom>
-                        <a:solidFill>
-                          <a:schemeClr val="accent5">
-                            <a:alpha val="50000"/>
-                          </a:schemeClr>
-                        </a:solidFill>
-                        <a:ln>
-                          <a:noFill/>
-                        </a:ln>
-                      </wps:spPr>
-                      <wps:style>
-                        <a:lnRef idx="0">
-                          <a:scrgbClr r="0" g="0" b="0"/>
-                        </a:lnRef>
-                        <a:fillRef idx="0">
-                          <a:scrgbClr r="0" g="0" b="0"/>
-                        </a:fillRef>
-                        <a:effectRef idx="0">
-                          <a:scrgbClr r="0" g="0" b="0"/>
-                        </a:effectRef>
-                        <a:fontRef idx="minor">
-                          <a:schemeClr val="lt1"/>
-                        </a:fontRef>
-                      </wps:style>
-                      <wps:txbx>
-                        <w:txbxContent>
-                          <w:p>
-                            <w:r>
-                              <w:t>2</w:t>
-                            </w:r>
-                          </w:p>
-                        </w:txbxContent>
-                      </wps:txbx>
-                      <wps:bodyPr rot="0" spcFirstLastPara="0" vertOverflow="overflow" horzOverflow="overflow" vert="horz" wrap="square" lIns="91440" tIns="45720" rIns="91440" bIns="45720" numCol="1" spcCol="0" rtlCol="0" fromWordArt="0" anchor="t" anchorCtr="0" forceAA="0" compatLnSpc="1">
-                        <a:prstTxWarp prst="textNoShape">
-                          <a:avLst/>
-                        </a:prstTxWarp>
-                        <a:noAutofit/>
-                      </wps:bodyPr>
-                    </wps:wsp>
-                  </a:graphicData>
-                </a:graphic>
-                <wp14:sizeRelH relativeFrom="margin">
-                  <wp14:pctWidth>0</wp14:pctWidth>
-                </wp14:sizeRelH>
-                <wp14:sizeRelV relativeFrom="margin">
-                  <wp14:pctHeight>0</wp14:pctHeight>
-                </wp14:sizeRelV>
-              </wp:anchor>
-            </w:drawing>
-          </mc:Choice>
-          <mc:Fallback>
-            <w:pict>
-              <v:rect w14:anchorId="205B61EF" id="Rectangle 26" o:spid="_x0000_s1029" style="position:absolute;margin-left:174.45pt;margin-top:-8.3pt;width:78.2pt;height:61.8pt;z-index:251671552;visibility:visible;mso-wrap-style:square;mso-width-percent:0;mso-height-percent:0;mso-wrap-distance-left:9pt;mso-wrap-distance-top:0;mso-wrap-distance-right:9pt;mso-wrap-distance-bottom:0;mso-position-horizontal:absolute;mso-position-horizontal-relative:text;mso-position-vertical:absolute;mso-position-vertical-relative:text;mso-width-percent:0;mso-height-percent:0;mso-width-relative:margin;mso-height-relative:margin;v-text-anchor:top" o:gfxdata="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" fillcolor="#4472c4 [3208]" stroked="f">
-                <v:fill opacity="32896f"/>
-                <v:textbox>
-                  <w:txbxContent>
-                    <w:p>
-                      <w:r>
-                        <w:t>2</w:t>
-                      </w:r>
-                    </w:p>
-                  </w:txbxContent>
-                </v:textbox>
-              </v:rect>
-            </w:pict>
-          </mc:Fallback>
-        </mc:AlternateContent>
-      </w:r>
-      <w:r>
-        <w:rPr>
-          <w:noProof/>
-          <w:sz w:val="20"/>
-        </w:rPr>
-        <mc:AlternateContent>
-          <mc:Choice Requires="wps">
-            <w:drawing>
-              <wp:anchor distT="0" distB="0" distL="114300" distR="114300" simplePos="0" relativeHeight="251669504" behindDoc="0" locked="0" layoutInCell="1" allowOverlap="1" wp14:anchorId="205B61EF" wp14:editId="6CC8C9EA">
-                <wp:simplePos x="0" y="0"/>
-                <wp:positionH relativeFrom="column">
-                  <wp:posOffset>5876157</wp:posOffset>
-                </wp:positionH>
-                <wp:positionV relativeFrom="paragraph">
-                  <wp:posOffset>4123161</wp:posOffset>
-                </wp:positionV>
-                <wp:extent cx="993531" cy="768095"/>
-                <wp:effectExtent l="0" t="0" r="0" b="0"/>
-                <wp:wrapNone/>
-                <wp:docPr id="25" name="Rectangle 25"/>
-                <wp:cNvGraphicFramePr/>
-                <a:graphic xmlns:a="http://schemas.openxmlformats.org/drawingml/2006/main">
-                  <a:graphicData uri="http://schemas.microsoft.com/office/word/2010/wordprocessingShape">
-                    <wps:wsp>
-                      <wps:cNvSpPr/>
-                      <wps:spPr>
-                        <a:xfrm>
-                          <a:off x="0" y="0"/>
-                          <a:ext cx="993531" cy="768095"/>
-                        </a:xfrm>
-                        <a:prstGeom prst="rect">
-                          <a:avLst/>
-                        </a:prstGeom>
-                        <a:solidFill>
-                          <a:schemeClr val="accent5">
-                            <a:alpha val="50000"/>
-                          </a:schemeClr>
-                        </a:solidFill>
-                        <a:ln>
-                          <a:noFill/>
-                        </a:ln>
-                      </wps:spPr>
-                      <wps:style>
-                        <a:lnRef idx="0">
-                          <a:scrgbClr r="0" g="0" b="0"/>
-                        </a:lnRef>
-                        <a:fillRef idx="0">
-                          <a:scrgbClr r="0" g="0" b="0"/>
-                        </a:fillRef>
-                        <a:effectRef idx="0">
-                          <a:scrgbClr r="0" g="0" b="0"/>
-                        </a:effectRef>
-                        <a:fontRef idx="minor">
-                          <a:schemeClr val="lt1"/>
-                        </a:fontRef>
-                      </wps:style>
-                      <wps:txbx>
-                        <w:txbxContent>
-                          <w:p>
-                            <w:r>
-                              <w:t>8</w:t>
-                            </w:r>
-                          </w:p>
-                        </w:txbxContent>
-                      </wps:txbx>
-                      <wps:bodyPr rot="0" spcFirstLastPara="0" vertOverflow="overflow" horzOverflow="overflow" vert="horz" wrap="square" lIns="91440" tIns="45720" rIns="91440" bIns="45720" numCol="1" spcCol="0" rtlCol="0" fromWordArt="0" anchor="t" anchorCtr="0" forceAA="0" compatLnSpc="1">
-                        <a:prstTxWarp prst="textNoShape">
-                          <a:avLst/>
-                        </a:prstTxWarp>
-                        <a:noAutofit/>
-                      </wps:bodyPr>
-                    </wps:wsp>
-                  </a:graphicData>
-                </a:graphic>
-                <wp14:sizeRelH relativeFrom="margin">
-                  <wp14:pctWidth>0</wp14:pctWidth>
-                </wp14:sizeRelH>
-                <wp14:sizeRelV relativeFrom="margin">
-                  <wp14:pctHeight>0</wp14:pctHeight>
-                </wp14:sizeRelV>
-              </wp:anchor>
-            </w:drawing>
-          </mc:Choice>
-          <mc:Fallback>
-            <w:pict>
-              <v:rect w14:anchorId="205B61EF" id="Rectangle 25" o:spid="_x0000_s1030" style="position:absolute;margin-left:462.7pt;margin-top:324.65pt;width:78.25pt;height:60.5pt;z-index:251669504;visibility:visible;mso-wrap-style:square;mso-width-percent:0;mso-height-percent:0;mso-wrap-distance-left:9pt;mso-wrap-distance-top:0;mso-wrap-distance-right:9pt;mso-wrap-distance-bottom:0;mso-position-horizontal:absolute;mso-position-horizontal-relative:text;mso-position-vertical:absolute;mso-position-vertical-relative:text;mso-width-percent:0;mso-height-percent:0;mso-width-relative:margin;mso-height-relative:margin;v-text-anchor:top" o:gfxdata="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" fillcolor="#4472c4 [3208]" stroked="f">
-                <v:fill opacity="32896f"/>
-                <v:textbox>
-                  <w:txbxContent>
-                    <w:p>
-                      <w:r>
-                        <w:t>8</w:t>
-                      </w:r>
-                    </w:p>
-                  </w:txbxContent>
-                </v:textbox>
-              </v:rect>
-            </w:pict>
-          </mc:Fallback>
-        </mc:AlternateContent>
-      </w:r>
-      <w:r>
-        <w:rPr>
-          <w:noProof/>
-          <w:sz w:val="20"/>
-        </w:rPr>
-        <mc:AlternateContent>
-          <mc:Choice Requires="wps">
-            <w:drawing>
               <wp:anchor distT="0" distB="0" distL="114300" distR="114300" simplePos="0" relativeHeight="251667456" behindDoc="0" locked="0" layoutInCell="1" allowOverlap="1" wp14:anchorId="205B61EF" wp14:editId="6CC8C9EA">
                 <wp:simplePos x="0" y="0"/>
                 <wp:positionH relativeFrom="column">
-                  <wp:posOffset>5902945</wp:posOffset>
+                  <wp:posOffset>3712334</wp:posOffset>
                 </wp:positionH>
                 <wp:positionV relativeFrom="paragraph">
-                  <wp:posOffset>5084641</wp:posOffset>
+                  <wp:posOffset>5072381</wp:posOffset>
                 </wp:positionV>
                 <wp:extent cx="993531" cy="768095"/>
                 <wp:effectExtent l="0" t="0" r="0" b="0"/>
@@ -598,7 +699,7 @@
           </mc:Choice>
           <mc:Fallback>
             <w:pict>
-              <v:rect w14:anchorId="205B61EF" id="Rectangle 19" o:spid="_x0000_s1031" style="position:absolute;margin-left:464.8pt;margin-top:400.35pt;width:78.25pt;height:60.5pt;z-index:251667456;visibility:visible;mso-wrap-style:square;mso-width-percent:0;mso-height-percent:0;mso-wrap-distance-left:9pt;mso-wrap-distance-top:0;mso-wrap-distance-right:9pt;mso-wrap-distance-bottom:0;mso-position-horizontal:absolute;mso-position-horizontal-relative:text;mso-position-vertical:absolute;mso-position-vertical-relative:text;mso-width-percent:0;mso-height-percent:0;mso-width-relative:margin;mso-height-relative:margin;v-text-anchor:top" o:gfxdata="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" fillcolor="#4472c4 [3208]" stroked="f">
+              <v:rect w14:anchorId="205B61EF" id="Rectangle 19" o:spid="_x0000_s1032" style="position:absolute;margin-left:292.3pt;margin-top:399.4pt;width:78.25pt;height:60.5pt;z-index:251667456;visibility:visible;mso-wrap-style:square;mso-width-percent:0;mso-height-percent:0;mso-wrap-distance-left:9pt;mso-wrap-distance-top:0;mso-wrap-distance-right:9pt;mso-wrap-distance-bottom:0;mso-position-horizontal:absolute;mso-position-horizontal-relative:text;mso-position-vertical:absolute;mso-position-vertical-relative:text;mso-width-percent:0;mso-height-percent:0;mso-width-relative:margin;mso-height-relative:margin;v-text-anchor:top" o:gfxdata="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" fillcolor="#4472c4 [3208]" stroked="f">
                 <v:fill opacity="32896f"/>
                 <v:textbox>
                   <w:txbxContent>
@@ -625,12 +726,12 @@
               <wp:anchor distT="0" distB="0" distL="114300" distR="114300" simplePos="0" relativeHeight="251665408" behindDoc="0" locked="0" layoutInCell="1" allowOverlap="1" wp14:anchorId="205B61EF" wp14:editId="6CC8C9EA">
                 <wp:simplePos x="0" y="0"/>
                 <wp:positionH relativeFrom="column">
-                  <wp:posOffset>3630674</wp:posOffset>
+                  <wp:posOffset>1495958</wp:posOffset>
                 </wp:positionH>
                 <wp:positionV relativeFrom="paragraph">
-                  <wp:posOffset>5068395</wp:posOffset>
+                  <wp:posOffset>5102353</wp:posOffset>
                 </wp:positionV>
-                <wp:extent cx="993531" cy="768095"/>
+                <wp:extent cx="993531" cy="726034"/>
                 <wp:effectExtent l="0" t="0" r="0" b="0"/>
                 <wp:wrapNone/>
                 <wp:docPr id="12" name="Rectangle 12"/>
@@ -642,7 +743,7 @@
                       <wps:spPr>
                         <a:xfrm>
                           <a:off x="0" y="0"/>
-                          <a:ext cx="993531" cy="768095"/>
+                          <a:ext cx="993531" cy="726034"/>
                         </a:xfrm>
                         <a:prstGeom prst="rect">
                           <a:avLst/>
@@ -699,7 +800,7 @@
           </mc:Choice>
           <mc:Fallback>
             <w:pict>
-              <v:rect w14:anchorId="205B61EF" id="Rectangle 12" o:spid="_x0000_s1032" style="position:absolute;margin-left:285.9pt;margin-top:399.1pt;width:78.25pt;height:60.5pt;z-index:251665408;visibility:visible;mso-wrap-style:square;mso-width-percent:0;mso-height-percent:0;mso-wrap-distance-left:9pt;mso-wrap-distance-top:0;mso-wrap-distance-right:9pt;mso-wrap-distance-bottom:0;mso-position-horizontal:absolute;mso-position-horizontal-relative:text;mso-position-vertical:absolute;mso-position-vertical-relative:text;mso-width-percent:0;mso-height-percent:0;mso-width-relative:margin;mso-height-relative:margin;v-text-anchor:top" o:gfxdata="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" fillcolor="#4472c4 [3208]" stroked="f">
+              <v:rect w14:anchorId="205B61EF" id="Rectangle 12" o:spid="_x0000_s1033" style="position:absolute;margin-left:117.8pt;margin-top:401.75pt;width:78.25pt;height:57.15pt;z-index:251665408;visibility:visible;mso-wrap-style:square;mso-width-percent:0;mso-height-percent:0;mso-wrap-distance-left:9pt;mso-wrap-distance-top:0;mso-wrap-distance-right:9pt;mso-wrap-distance-bottom:0;mso-position-horizontal:absolute;mso-position-horizontal-relative:text;mso-position-vertical:absolute;mso-position-vertical-relative:text;mso-width-percent:0;mso-height-percent:0;mso-width-relative:margin;mso-height-relative:margin;v-text-anchor:top" o:gfxdata="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" fillcolor="#4472c4 [3208]" stroked="f">
                 <v:fill opacity="32896f"/>
                 <v:textbox>
                   <w:txbxContent>
@@ -723,117 +824,16 @@
         <mc:AlternateContent>
           <mc:Choice Requires="wps">
             <w:drawing>
-              <wp:anchor distT="0" distB="0" distL="114300" distR="114300" simplePos="0" relativeHeight="251663360" behindDoc="0" locked="0" layoutInCell="1" allowOverlap="1" wp14:anchorId="205B61EF" wp14:editId="6CC8C9EA">
-                <wp:simplePos x="0" y="0"/>
-                <wp:positionH relativeFrom="column">
-                  <wp:posOffset>2367280</wp:posOffset>
-                </wp:positionH>
-                <wp:positionV relativeFrom="paragraph">
-                  <wp:posOffset>5960932</wp:posOffset>
-                </wp:positionV>
-                <wp:extent cx="993531" cy="768095"/>
-                <wp:effectExtent l="0" t="0" r="0" b="0"/>
-                <wp:wrapNone/>
-                <wp:docPr id="10" name="Rectangle 10"/>
-                <wp:cNvGraphicFramePr/>
-                <a:graphic xmlns:a="http://schemas.openxmlformats.org/drawingml/2006/main">
-                  <a:graphicData uri="http://schemas.microsoft.com/office/word/2010/wordprocessingShape">
-                    <wps:wsp>
-                      <wps:cNvSpPr/>
-                      <wps:spPr>
-                        <a:xfrm>
-                          <a:off x="0" y="0"/>
-                          <a:ext cx="993531" cy="768095"/>
-                        </a:xfrm>
-                        <a:prstGeom prst="rect">
-                          <a:avLst/>
-                        </a:prstGeom>
-                        <a:solidFill>
-                          <a:schemeClr val="accent5">
-                            <a:alpha val="50000"/>
-                          </a:schemeClr>
-                        </a:solidFill>
-                        <a:ln>
-                          <a:noFill/>
-                        </a:ln>
-                      </wps:spPr>
-                      <wps:style>
-                        <a:lnRef idx="0">
-                          <a:scrgbClr r="0" g="0" b="0"/>
-                        </a:lnRef>
-                        <a:fillRef idx="0">
-                          <a:scrgbClr r="0" g="0" b="0"/>
-                        </a:fillRef>
-                        <a:effectRef idx="0">
-                          <a:scrgbClr r="0" g="0" b="0"/>
-                        </a:effectRef>
-                        <a:fontRef idx="minor">
-                          <a:schemeClr val="lt1"/>
-                        </a:fontRef>
-                      </wps:style>
-                      <wps:txbx>
-                        <w:txbxContent>
-                          <w:p>
-                            <w:r>
-                              <w:t>10</w:t>
-                            </w:r>
-                          </w:p>
-                        </w:txbxContent>
-                      </wps:txbx>
-                      <wps:bodyPr rot="0" spcFirstLastPara="0" vertOverflow="overflow" horzOverflow="overflow" vert="horz" wrap="square" lIns="91440" tIns="45720" rIns="91440" bIns="45720" numCol="1" spcCol="0" rtlCol="0" fromWordArt="0" anchor="t" anchorCtr="0" forceAA="0" compatLnSpc="1">
-                        <a:prstTxWarp prst="textNoShape">
-                          <a:avLst/>
-                        </a:prstTxWarp>
-                        <a:noAutofit/>
-                      </wps:bodyPr>
-                    </wps:wsp>
-                  </a:graphicData>
-                </a:graphic>
-                <wp14:sizeRelH relativeFrom="margin">
-                  <wp14:pctWidth>0</wp14:pctWidth>
-                </wp14:sizeRelH>
-                <wp14:sizeRelV relativeFrom="margin">
-                  <wp14:pctHeight>0</wp14:pctHeight>
-                </wp14:sizeRelV>
-              </wp:anchor>
-            </w:drawing>
-          </mc:Choice>
-          <mc:Fallback>
-            <w:pict>
-              <v:rect w14:anchorId="205B61EF" id="Rectangle 10" o:spid="_x0000_s1033" style="position:absolute;margin-left:186.4pt;margin-top:469.35pt;width:78.25pt;height:60.5pt;z-index:251663360;visibility:visible;mso-wrap-style:square;mso-width-percent:0;mso-height-percent:0;mso-wrap-distance-left:9pt;mso-wrap-distance-top:0;mso-wrap-distance-right:9pt;mso-wrap-distance-bottom:0;mso-position-horizontal:absolute;mso-position-horizontal-relative:text;mso-position-vertical:absolute;mso-position-vertical-relative:text;mso-width-percent:0;mso-height-percent:0;mso-width-relative:margin;mso-height-relative:margin;v-text-anchor:top" o:gfxdata="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" fillcolor="#4472c4 [3208]" stroked="f">
-                <v:fill opacity="32896f"/>
-                <v:textbox>
-                  <w:txbxContent>
-                    <w:p>
-                      <w:r>
-                        <w:t>10</w:t>
-                      </w:r>
-                    </w:p>
-                  </w:txbxContent>
-                </v:textbox>
-              </v:rect>
-            </w:pict>
-          </mc:Fallback>
-        </mc:AlternateContent>
-      </w:r>
-      <w:r>
-        <w:rPr>
-          <w:noProof/>
-          <w:sz w:val="20"/>
-        </w:rPr>
-        <mc:AlternateContent>
-          <mc:Choice Requires="wps">
-            <w:drawing>
               <wp:anchor distT="0" distB="0" distL="114300" distR="114300" simplePos="0" relativeHeight="251661312" behindDoc="0" locked="0" layoutInCell="1" allowOverlap="1" wp14:anchorId="205B61EF" wp14:editId="6CC8C9EA">
                 <wp:simplePos x="0" y="0"/>
                 <wp:positionH relativeFrom="column">
-                  <wp:posOffset>1224574</wp:posOffset>
+                  <wp:posOffset>2176272</wp:posOffset>
                 </wp:positionH>
                 <wp:positionV relativeFrom="paragraph">
-                  <wp:posOffset>5083614</wp:posOffset>
+                  <wp:posOffset>-62179</wp:posOffset>
                 </wp:positionV>
-                <wp:extent cx="993531" cy="768095"/>
-                <wp:effectExtent l="0" t="0" r="0" b="0"/>
+                <wp:extent cx="1046074" cy="701550"/>
+                <wp:effectExtent l="0" t="0" r="1905" b="3810"/>
                 <wp:wrapNone/>
                 <wp:docPr id="7" name="Rectangle 7"/>
                 <wp:cNvGraphicFramePr/>
@@ -844,7 +844,7 @@
                       <wps:spPr>
                         <a:xfrm>
                           <a:off x="0" y="0"/>
-                          <a:ext cx="993531" cy="768095"/>
+                          <a:ext cx="1046074" cy="701550"/>
                         </a:xfrm>
                         <a:prstGeom prst="rect">
                           <a:avLst/>
@@ -901,7 +901,7 @@
           </mc:Choice>
           <mc:Fallback>
             <w:pict>
-              <v:rect w14:anchorId="205B61EF" id="Rectangle 7" o:spid="_x0000_s1034" style="position:absolute;margin-left:96.4pt;margin-top:400.3pt;width:78.25pt;height:60.5pt;z-index:251661312;visibility:visible;mso-wrap-style:square;mso-width-percent:0;mso-height-percent:0;mso-wrap-distance-left:9pt;mso-wrap-distance-top:0;mso-wrap-distance-right:9pt;mso-wrap-distance-bottom:0;mso-position-horizontal:absolute;mso-position-horizontal-relative:text;mso-position-vertical:absolute;mso-position-vertical-relative:text;mso-width-percent:0;mso-height-percent:0;mso-width-relative:margin;mso-height-relative:margin;v-text-anchor:top" o:gfxdata="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" fillcolor="#4472c4 [3208]" stroked="f">
+              <v:rect w14:anchorId="205B61EF" id="Rectangle 7" o:spid="_x0000_s1034" style="position:absolute;margin-left:171.35pt;margin-top:-4.9pt;width:82.35pt;height:55.25pt;z-index:251661312;visibility:visible;mso-wrap-style:square;mso-width-percent:0;mso-height-percent:0;mso-wrap-distance-left:9pt;mso-wrap-distance-top:0;mso-wrap-distance-right:9pt;mso-wrap-distance-bottom:0;mso-position-horizontal:absolute;mso-position-horizontal-relative:text;mso-position-vertical:absolute;mso-position-vertical-relative:text;mso-width-percent:0;mso-height-percent:0;mso-width-relative:margin;mso-height-relative:margin;v-text-anchor:top" o:gfxdata="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" fillcolor="#4472c4 [3208]" stroked="f">
                 <v:fill opacity="32896f"/>
                 <v:textbox>
                   <w:txbxContent>
@@ -925,18 +925,18 @@
         <mc:AlternateContent>
           <mc:Choice Requires="wps">
             <w:drawing>
-              <wp:anchor distT="0" distB="0" distL="114300" distR="114300" simplePos="0" relativeHeight="251659264" behindDoc="0" locked="0" layoutInCell="1" allowOverlap="1">
+              <wp:anchor distT="0" distB="0" distL="114300" distR="114300" simplePos="0" relativeHeight="251671552" behindDoc="0" locked="0" layoutInCell="1" allowOverlap="1" wp14:anchorId="205B61EF" wp14:editId="6CC8C9EA">
                 <wp:simplePos x="0" y="0"/>
                 <wp:positionH relativeFrom="column">
-                  <wp:posOffset>35169</wp:posOffset>
+                  <wp:posOffset>10972</wp:posOffset>
                 </wp:positionH>
                 <wp:positionV relativeFrom="paragraph">
-                  <wp:posOffset>5966812</wp:posOffset>
+                  <wp:posOffset>6016752</wp:posOffset>
                 </wp:positionV>
-                <wp:extent cx="993531" cy="768095"/>
-                <wp:effectExtent l="0" t="0" r="0" b="0"/>
+                <wp:extent cx="1046073" cy="727819"/>
+                <wp:effectExtent l="0" t="0" r="1905" b="0"/>
                 <wp:wrapNone/>
-                <wp:docPr id="2" name="Rectangle 2"/>
+                <wp:docPr id="26" name="Rectangle 26"/>
                 <wp:cNvGraphicFramePr/>
                 <a:graphic xmlns:a="http://schemas.openxmlformats.org/drawingml/2006/main">
                   <a:graphicData uri="http://schemas.microsoft.com/office/word/2010/wordprocessingShape">
@@ -945,7 +945,7 @@
                       <wps:spPr>
                         <a:xfrm>
                           <a:off x="0" y="0"/>
-                          <a:ext cx="993531" cy="768095"/>
+                          <a:ext cx="1046073" cy="727819"/>
                         </a:xfrm>
                         <a:prstGeom prst="rect">
                           <a:avLst/>
@@ -977,7 +977,7 @@
                         <w:txbxContent>
                           <w:p>
                             <w:r>
-                              <w:t>9</w:t>
+                              <w:t>2</w:t>
                             </w:r>
                           </w:p>
                         </w:txbxContent>
@@ -1002,13 +1002,13 @@
           </mc:Choice>
           <mc:Fallback>
             <w:pict>
-              <v:rect id="Rectangle 2" o:spid="_x0000_s1035" style="position:absolute;margin-left:2.75pt;margin-top:469.85pt;width:78.25pt;height:60.5pt;z-index:251659264;visibility:visible;mso-wrap-style:square;mso-width-percent:0;mso-height-percent:0;mso-wrap-distance-left:9pt;mso-wrap-distance-top:0;mso-wrap-distance-right:9pt;mso-wrap-distance-bottom:0;mso-position-horizontal:absolute;mso-position-horizontal-relative:text;mso-position-vertical:absolute;mso-position-vertical-relative:text;mso-width-percent:0;mso-height-percent:0;mso-width-relative:margin;mso-height-relative:margin;v-text-anchor:top" o:gfxdata="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" fillcolor="#4472c4 [3208]" stroked="f">
+              <v:rect w14:anchorId="205B61EF" id="Rectangle 26" o:spid="_x0000_s1035" style="position:absolute;margin-left:.85pt;margin-top:473.75pt;width:82.35pt;height:57.3pt;z-index:251671552;visibility:visible;mso-wrap-style:square;mso-width-percent:0;mso-height-percent:0;mso-wrap-distance-left:9pt;mso-wrap-distance-top:0;mso-wrap-distance-right:9pt;mso-wrap-distance-bottom:0;mso-position-horizontal:absolute;mso-position-horizontal-relative:text;mso-position-vertical:absolute;mso-position-vertical-relative:text;mso-width-percent:0;mso-height-percent:0;mso-width-relative:margin;mso-height-relative:margin;v-text-anchor:top" o:gfxdata="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" fillcolor="#4472c4 [3208]" stroked="f">
                 <v:fill opacity="32896f"/>
                 <v:textbox>
                   <w:txbxContent>
                     <w:p>
                       <w:r>
-                        <w:t>9</w:t>
+                        <w:t>2</w:t>
                       </w:r>
                     </w:p>
                   </w:txbxContent>
@@ -1028,7 +1028,7 @@
             <w:drawing>
               <wp:inline distT="0" distB="0" distL="0" distR="0">
                 <wp:extent cx="9144000" cy="6972300"/>
-                <wp:effectExtent l="0" t="0" r="19050" b="0"/>
+                <wp:effectExtent l="0" t="0" r="0" b="57150"/>
                 <wp:docPr id="1" name="Canvas 1"/>
                 <wp:cNvGraphicFramePr>
                   <a:graphicFrameLocks xmlns:a="http://schemas.openxmlformats.org/drawingml/2006/main" noChangeAspect="1"/>
@@ -1046,13 +1046,13 @@
                         </wps:cNvCnPr>
                         <wps:spPr>
                           <a:xfrm rot="5400000" flipH="1" flipV="1">
-                            <a:off x="2274745" y="56369"/>
-                            <a:ext cx="5933499" cy="7347810"/>
+                            <a:off x="4440316" y="2421387"/>
+                            <a:ext cx="3954476" cy="4684576"/>
                           </a:xfrm>
                           <a:prstGeom prst="bentConnector4">
                             <a:avLst>
-                              <a:gd name="adj1" fmla="val -2291"/>
-                              <a:gd name="adj2" fmla="val 103111"/>
+                              <a:gd name="adj1" fmla="val -6508"/>
+                              <a:gd name="adj2" fmla="val 104880"/>
                             </a:avLst>
                           </a:prstGeom>
                           <a:ln>
@@ -1083,8 +1083,8 @@
                         </wps:cNvCnPr>
                         <wps:spPr>
                           <a:xfrm>
-                            <a:off x="685800" y="301752"/>
-                            <a:ext cx="0" cy="201168"/>
+                            <a:off x="685800" y="635713"/>
+                            <a:ext cx="0" cy="634608"/>
                           </a:xfrm>
                           <a:prstGeom prst="straightConnector1">
                             <a:avLst/>
@@ -1117,7 +1117,7 @@
                         <wps:cNvSpPr/>
                         <wps:spPr>
                           <a:xfrm>
-                            <a:off x="228600" y="0"/>
+                            <a:off x="228600" y="333961"/>
                             <a:ext cx="914400" cy="301752"/>
                           </a:xfrm>
                           <a:prstGeom prst="flowChartTerminator">
@@ -1183,8 +1183,8 @@
                         </wps:cNvCnPr>
                         <wps:spPr>
                           <a:xfrm>
-                            <a:off x="685800" y="914400"/>
-                            <a:ext cx="0" cy="194056"/>
+                            <a:off x="685800" y="1681801"/>
+                            <a:ext cx="0" cy="406892"/>
                           </a:xfrm>
                           <a:prstGeom prst="straightConnector1">
                             <a:avLst/>
@@ -1217,7 +1217,7 @@
                         <wps:cNvSpPr/>
                         <wps:spPr>
                           <a:xfrm>
-                            <a:off x="228600" y="1108456"/>
+                            <a:off x="228600" y="2088693"/>
                             <a:ext cx="914400" cy="612648"/>
                           </a:xfrm>
                           <a:prstGeom prst="flowChartManualOperation">
@@ -1294,7 +1294,7 @@
                         <wps:cNvSpPr/>
                         <wps:spPr>
                           <a:xfrm>
-                            <a:off x="228600" y="457200"/>
+                            <a:off x="228600" y="1224601"/>
                             <a:ext cx="914400" cy="457200"/>
                           </a:xfrm>
                           <a:prstGeom prst="flowChartManualInput">
@@ -1357,7 +1357,7 @@
                         <wps:cNvSpPr/>
                         <wps:spPr>
                           <a:xfrm>
-                            <a:off x="228600" y="3429772"/>
+                            <a:off x="228600" y="4118457"/>
                             <a:ext cx="914400" cy="612648"/>
                           </a:xfrm>
                           <a:prstGeom prst="flowChartProcess">
@@ -1406,6 +1406,31 @@
                                 <w:t>Filter fastq.gz only</w:t>
                               </w:r>
                             </w:p>
+                            <w:p>
+                              <w:pPr>
+                                <w:jc w:val="center"/>
+                                <w:rPr>
+                                  <w:color w:val="000000" w:themeColor="text1"/>
+                                  <w:sz w:val="14"/>
+                                </w:rPr>
+                              </w:pPr>
+                              <w:r>
+                                <w:rPr>
+                                  <w:color w:val="000000" w:themeColor="text1"/>
+                                  <w:sz w:val="14"/>
+                                </w:rPr>
+                                <w:t xml:space="preserve">Rename to </w:t>
+                              </w:r>
+                              <w:proofErr w:type="spellStart"/>
+                              <w:r>
+                                <w:rPr>
+                                  <w:color w:val="000000" w:themeColor="text1"/>
+                                  <w:sz w:val="14"/>
+                                </w:rPr>
+                                <w:t>Replicate_RID</w:t>
+                              </w:r>
+                              <w:proofErr w:type="spellEnd"/>
+                            </w:p>
                           </w:txbxContent>
                         </wps:txbx>
                         <wps:bodyPr rot="0" spcFirstLastPara="0" vertOverflow="overflow" horzOverflow="overflow" vert="horz" wrap="square" lIns="91440" tIns="45720" rIns="91440" bIns="45720" numCol="1" spcCol="0" rtlCol="0" fromWordArt="0" anchor="ctr" anchorCtr="0" forceAA="0" compatLnSpc="1">
@@ -1423,8 +1448,8 @@
                         </wps:cNvCnPr>
                         <wps:spPr>
                           <a:xfrm>
-                            <a:off x="685800" y="1721104"/>
-                            <a:ext cx="0" cy="187178"/>
+                            <a:off x="685800" y="2701341"/>
+                            <a:ext cx="0" cy="374960"/>
                           </a:xfrm>
                           <a:prstGeom prst="straightConnector1">
                             <a:avLst/>
@@ -1457,7 +1482,7 @@
                         <wps:cNvSpPr/>
                         <wps:spPr>
                           <a:xfrm>
-                            <a:off x="228600" y="4229100"/>
+                            <a:off x="82300" y="6077065"/>
                             <a:ext cx="914400" cy="612648"/>
                           </a:xfrm>
                           <a:prstGeom prst="flowChartProcess">
@@ -1503,7 +1528,14 @@
                                   <w:color w:val="000000" w:themeColor="text1"/>
                                   <w:sz w:val="14"/>
                                 </w:rPr>
-                                <w:t>BDBAG materialize</w:t>
+                                <w:t xml:space="preserve">BDBAG </w:t>
+                              </w:r>
+                              <w:r>
+                                <w:rPr>
+                                  <w:color w:val="000000" w:themeColor="text1"/>
+                                  <w:sz w:val="14"/>
+                                </w:rPr>
+                                <w:t>Fetch</w:t>
                               </w:r>
                             </w:p>
                           </w:txbxContent>
@@ -1519,12 +1551,12 @@
                         <wps:cNvPr id="17" name="Straight Arrow Connector 17"/>
                         <wps:cNvCnPr>
                           <a:stCxn id="14" idx="2"/>
-                          <a:endCxn id="16" idx="0"/>
+                          <a:endCxn id="135" idx="0"/>
                         </wps:cNvCnPr>
                         <wps:spPr>
-                          <a:xfrm>
-                            <a:off x="685800" y="4042420"/>
-                            <a:ext cx="0" cy="186680"/>
+                          <a:xfrm flipH="1">
+                            <a:off x="685730" y="4731105"/>
+                            <a:ext cx="70" cy="412014"/>
                           </a:xfrm>
                           <a:prstGeom prst="straightConnector1">
                             <a:avLst/>
@@ -1846,7 +1878,7 @@
                         <wps:cNvSpPr/>
                         <wps:spPr>
                           <a:xfrm>
-                            <a:off x="228600" y="1908282"/>
+                            <a:off x="228600" y="3076301"/>
                             <a:ext cx="914400" cy="612648"/>
                           </a:xfrm>
                           <a:prstGeom prst="flowChartDocument">
@@ -1892,70 +1924,14 @@
                                   <w:color w:val="000000" w:themeColor="text1"/>
                                   <w:sz w:val="14"/>
                                 </w:rPr>
-                                <w:t>BDBAG .zip</w:t>
+                                <w:t xml:space="preserve">Study </w:t>
                               </w:r>
-                            </w:p>
-                          </w:txbxContent>
-                        </wps:txbx>
-                        <wps:bodyPr rot="0" spcFirstLastPara="0" vertOverflow="overflow" horzOverflow="overflow" vert="horz" wrap="square" lIns="91440" tIns="45720" rIns="91440" bIns="45720" numCol="1" spcCol="0" rtlCol="0" fromWordArt="0" anchor="ctr" anchorCtr="0" forceAA="0" compatLnSpc="1">
-                          <a:prstTxWarp prst="textNoShape">
-                            <a:avLst/>
-                          </a:prstTxWarp>
-                          <a:noAutofit/>
-                        </wps:bodyPr>
-                      </wps:wsp>
-                      <wps:wsp>
-                        <wps:cNvPr id="28" name="Flowchart: Document 28"/>
-                        <wps:cNvSpPr/>
-                        <wps:spPr>
-                          <a:xfrm>
-                            <a:off x="228600" y="2667889"/>
-                            <a:ext cx="914400" cy="612648"/>
-                          </a:xfrm>
-                          <a:prstGeom prst="flowChartDocument">
-                            <a:avLst/>
-                          </a:prstGeom>
-                          <a:solidFill>
-                            <a:schemeClr val="bg1"/>
-                          </a:solidFill>
-                          <a:ln>
-                            <a:solidFill>
-                              <a:schemeClr val="tx1"/>
-                            </a:solidFill>
-                          </a:ln>
-                        </wps:spPr>
-                        <wps:style>
-                          <a:lnRef idx="2">
-                            <a:schemeClr val="accent1">
-                              <a:shade val="50000"/>
-                            </a:schemeClr>
-                          </a:lnRef>
-                          <a:fillRef idx="1">
-                            <a:schemeClr val="accent1"/>
-                          </a:fillRef>
-                          <a:effectRef idx="0">
-                            <a:schemeClr val="accent1"/>
-                          </a:effectRef>
-                          <a:fontRef idx="minor">
-                            <a:schemeClr val="lt1"/>
-                          </a:fontRef>
-                        </wps:style>
-                        <wps:txbx>
-                          <w:txbxContent>
-                            <w:p>
-                              <w:pPr>
-                                <w:jc w:val="center"/>
-                                <w:rPr>
-                                  <w:color w:val="000000" w:themeColor="text1"/>
-                                  <w:sz w:val="14"/>
-                                </w:rPr>
-                              </w:pPr>
                               <w:r>
                                 <w:rPr>
                                   <w:color w:val="000000" w:themeColor="text1"/>
                                   <w:sz w:val="14"/>
                                 </w:rPr>
-                                <w:t>fetch.txt</w:t>
+                                <w:t>BDBAG .zip</w:t>
                               </w:r>
                             </w:p>
                           </w:txbxContent>
@@ -1971,49 +1947,12 @@
                         <wps:cNvPr id="29" name="Straight Arrow Connector 29"/>
                         <wps:cNvCnPr>
                           <a:stCxn id="27" idx="2"/>
-                          <a:endCxn id="28" idx="0"/>
-                        </wps:cNvCnPr>
-                        <wps:spPr>
-                          <a:xfrm>
-                            <a:off x="685800" y="2480427"/>
-                            <a:ext cx="0" cy="187462"/>
-                          </a:xfrm>
-                          <a:prstGeom prst="straightConnector1">
-                            <a:avLst/>
-                          </a:prstGeom>
-                          <a:ln>
-                            <a:solidFill>
-                              <a:schemeClr val="tx1"/>
-                            </a:solidFill>
-                            <a:tailEnd type="triangle"/>
-                          </a:ln>
-                        </wps:spPr>
-                        <wps:style>
-                          <a:lnRef idx="1">
-                            <a:schemeClr val="accent1"/>
-                          </a:lnRef>
-                          <a:fillRef idx="0">
-                            <a:schemeClr val="accent1"/>
-                          </a:fillRef>
-                          <a:effectRef idx="0">
-                            <a:schemeClr val="accent1"/>
-                          </a:effectRef>
-                          <a:fontRef idx="minor">
-                            <a:schemeClr val="tx1"/>
-                          </a:fontRef>
-                        </wps:style>
-                        <wps:bodyPr/>
-                      </wps:wsp>
-                      <wps:wsp>
-                        <wps:cNvPr id="30" name="Straight Arrow Connector 30"/>
-                        <wps:cNvCnPr>
-                          <a:stCxn id="28" idx="2"/>
                           <a:endCxn id="14" idx="0"/>
                         </wps:cNvCnPr>
                         <wps:spPr>
                           <a:xfrm>
-                            <a:off x="685800" y="3240034"/>
-                            <a:ext cx="0" cy="189738"/>
+                            <a:off x="685800" y="3648446"/>
+                            <a:ext cx="0" cy="470011"/>
                           </a:xfrm>
                           <a:prstGeom prst="straightConnector1">
                             <a:avLst/>
@@ -2246,7 +2185,7 @@
                         <wps:cNvSpPr/>
                         <wps:spPr>
                           <a:xfrm>
-                            <a:off x="82296" y="5065776"/>
+                            <a:off x="1384754" y="6004729"/>
                             <a:ext cx="1060704" cy="758952"/>
                           </a:xfrm>
                           <a:prstGeom prst="flowChartMultidocument">
@@ -2307,13 +2246,13 @@
                       <wps:wsp>
                         <wps:cNvPr id="40" name="Straight Arrow Connector 40"/>
                         <wps:cNvCnPr>
-                          <a:stCxn id="16" idx="2"/>
-                          <a:endCxn id="38" idx="0"/>
+                          <a:stCxn id="16" idx="3"/>
+                          <a:endCxn id="38" idx="1"/>
                         </wps:cNvCnPr>
                         <wps:spPr>
-                          <a:xfrm flipH="1">
-                            <a:off x="685621" y="4841748"/>
-                            <a:ext cx="179" cy="224028"/>
+                          <a:xfrm>
+                            <a:off x="996700" y="6383389"/>
+                            <a:ext cx="388054" cy="816"/>
                           </a:xfrm>
                           <a:prstGeom prst="straightConnector1">
                             <a:avLst/>
@@ -2346,7 +2285,7 @@
                         <wps:cNvSpPr/>
                         <wps:spPr>
                           <a:xfrm>
-                            <a:off x="82296" y="6033989"/>
+                            <a:off x="2589972" y="6077879"/>
                             <a:ext cx="914400" cy="612648"/>
                           </a:xfrm>
                           <a:prstGeom prst="flowChartProcess">
@@ -2411,13 +2350,13 @@
                       <wps:wsp>
                         <wps:cNvPr id="42" name="Straight Arrow Connector 42"/>
                         <wps:cNvCnPr>
-                          <a:stCxn id="38" idx="2"/>
-                          <a:endCxn id="41" idx="0"/>
+                          <a:stCxn id="38" idx="3"/>
+                          <a:endCxn id="41" idx="1"/>
                         </wps:cNvCnPr>
                         <wps:spPr>
-                          <a:xfrm>
-                            <a:off x="538890" y="5795986"/>
-                            <a:ext cx="606" cy="238003"/>
+                          <a:xfrm flipV="1">
+                            <a:off x="2445458" y="6384203"/>
+                            <a:ext cx="144514" cy="2"/>
                           </a:xfrm>
                           <a:prstGeom prst="straightConnector1">
                             <a:avLst/>
@@ -2450,7 +2389,7 @@
                         <wps:cNvSpPr/>
                         <wps:spPr>
                           <a:xfrm>
-                            <a:off x="1110996" y="5966813"/>
+                            <a:off x="3618672" y="6010703"/>
                             <a:ext cx="1060704" cy="758952"/>
                           </a:xfrm>
                           <a:prstGeom prst="flowChartMultidocument">
@@ -2516,7 +2455,7 @@
                         </wps:cNvCnPr>
                         <wps:spPr>
                           <a:xfrm>
-                            <a:off x="996696" y="6340313"/>
+                            <a:off x="3504372" y="6384203"/>
                             <a:ext cx="114300" cy="5976"/>
                           </a:xfrm>
                           <a:prstGeom prst="straightConnector1">
@@ -2550,7 +2489,7 @@
                         <wps:cNvSpPr/>
                         <wps:spPr>
                           <a:xfrm>
-                            <a:off x="1257310" y="5143500"/>
+                            <a:off x="1533956" y="5143501"/>
                             <a:ext cx="914400" cy="612648"/>
                           </a:xfrm>
                           <a:prstGeom prst="flowChartProcess">
@@ -2611,13 +2550,13 @@
                       <wps:wsp>
                         <wps:cNvPr id="46" name="Straight Arrow Connector 46"/>
                         <wps:cNvCnPr>
-                          <a:stCxn id="38" idx="3"/>
-                          <a:endCxn id="45" idx="1"/>
+                          <a:stCxn id="38" idx="0"/>
+                          <a:endCxn id="45" idx="2"/>
                         </wps:cNvCnPr>
                         <wps:spPr>
-                          <a:xfrm>
-                            <a:off x="1143000" y="5445252"/>
-                            <a:ext cx="114310" cy="4572"/>
+                          <a:xfrm flipV="1">
+                            <a:off x="1988079" y="5756149"/>
+                            <a:ext cx="3077" cy="248580"/>
                           </a:xfrm>
                           <a:prstGeom prst="straightConnector1">
                             <a:avLst/>
@@ -2650,7 +2589,7 @@
                         <wps:cNvSpPr/>
                         <wps:spPr>
                           <a:xfrm>
-                            <a:off x="3660394" y="5143500"/>
+                            <a:off x="3748174" y="5143500"/>
                             <a:ext cx="914400" cy="612648"/>
                           </a:xfrm>
                           <a:prstGeom prst="flowChartProcess">
@@ -2716,8 +2655,8 @@
                         </wps:cNvCnPr>
                         <wps:spPr>
                           <a:xfrm flipV="1">
-                            <a:off x="2171710" y="5445252"/>
-                            <a:ext cx="247386" cy="4572"/>
+                            <a:off x="2448356" y="5445252"/>
+                            <a:ext cx="109725" cy="4573"/>
                           </a:xfrm>
                           <a:prstGeom prst="straightConnector1">
                             <a:avLst/>
@@ -2750,7 +2689,7 @@
                         <wps:cNvSpPr/>
                         <wps:spPr>
                           <a:xfrm>
-                            <a:off x="5943600" y="5143119"/>
+                            <a:off x="6243515" y="5143119"/>
                             <a:ext cx="914400" cy="612648"/>
                           </a:xfrm>
                           <a:prstGeom prst="flowChartProcess">
@@ -2818,8 +2757,8 @@
                         </wps:cNvCnPr>
                         <wps:spPr>
                           <a:xfrm flipV="1">
-                            <a:off x="4574794" y="5445316"/>
-                            <a:ext cx="161982" cy="4508"/>
+                            <a:off x="4662574" y="5445316"/>
+                            <a:ext cx="264392" cy="4508"/>
                           </a:xfrm>
                           <a:prstGeom prst="straightConnector1">
                             <a:avLst/>
@@ -2934,8 +2873,8 @@
                         </wps:cNvCnPr>
                         <wps:spPr>
                           <a:xfrm flipV="1">
-                            <a:off x="6858000" y="5445379"/>
-                            <a:ext cx="694834" cy="4064"/>
+                            <a:off x="7157915" y="5445379"/>
+                            <a:ext cx="394919" cy="4064"/>
                           </a:xfrm>
                           <a:prstGeom prst="straightConnector1">
                             <a:avLst/>
@@ -3068,7 +3007,7 @@
                         <wps:cNvSpPr/>
                         <wps:spPr>
                           <a:xfrm>
-                            <a:off x="5900307" y="4187952"/>
+                            <a:off x="6053922" y="4187952"/>
                             <a:ext cx="914400" cy="612648"/>
                           </a:xfrm>
                           <a:prstGeom prst="flowChartProcess">
@@ -3143,88 +3082,8 @@
                         </wps:cNvCnPr>
                         <wps:spPr>
                           <a:xfrm flipH="1" flipV="1">
-                            <a:off x="6356901" y="4022480"/>
+                            <a:off x="6510516" y="4022480"/>
                             <a:ext cx="606" cy="165472"/>
-                          </a:xfrm>
-                          <a:prstGeom prst="straightConnector1">
-                            <a:avLst/>
-                          </a:prstGeom>
-                          <a:ln>
-                            <a:solidFill>
-                              <a:schemeClr val="tx1"/>
-                            </a:solidFill>
-                            <a:tailEnd type="triangle"/>
-                          </a:ln>
-                        </wps:spPr>
-                        <wps:style>
-                          <a:lnRef idx="1">
-                            <a:schemeClr val="accent1"/>
-                          </a:lnRef>
-                          <a:fillRef idx="0">
-                            <a:schemeClr val="accent1"/>
-                          </a:fillRef>
-                          <a:effectRef idx="0">
-                            <a:schemeClr val="accent1"/>
-                          </a:effectRef>
-                          <a:fontRef idx="minor">
-                            <a:schemeClr val="tx1"/>
-                          </a:fontRef>
-                        </wps:style>
-                        <wps:bodyPr/>
-                      </wps:wsp>
-                      <wps:wsp>
-                        <wps:cNvPr id="63" name="Flowchart: Collate 63"/>
-                        <wps:cNvSpPr/>
-                        <wps:spPr>
-                          <a:xfrm>
-                            <a:off x="8078978" y="2161901"/>
-                            <a:ext cx="457200" cy="914400"/>
-                          </a:xfrm>
-                          <a:prstGeom prst="flowChartCollate">
-                            <a:avLst/>
-                          </a:prstGeom>
-                          <a:solidFill>
-                            <a:schemeClr val="bg1"/>
-                          </a:solidFill>
-                          <a:ln>
-                            <a:solidFill>
-                              <a:schemeClr val="tx1"/>
-                            </a:solidFill>
-                          </a:ln>
-                        </wps:spPr>
-                        <wps:style>
-                          <a:lnRef idx="2">
-                            <a:schemeClr val="accent1">
-                              <a:shade val="50000"/>
-                            </a:schemeClr>
-                          </a:lnRef>
-                          <a:fillRef idx="1">
-                            <a:schemeClr val="accent1"/>
-                          </a:fillRef>
-                          <a:effectRef idx="0">
-                            <a:schemeClr val="accent1"/>
-                          </a:effectRef>
-                          <a:fontRef idx="minor">
-                            <a:schemeClr val="lt1"/>
-                          </a:fontRef>
-                        </wps:style>
-                        <wps:bodyPr rot="0" spcFirstLastPara="0" vertOverflow="overflow" horzOverflow="overflow" vert="horz" wrap="square" lIns="91440" tIns="45720" rIns="91440" bIns="45720" numCol="1" spcCol="0" rtlCol="0" fromWordArt="0" anchor="ctr" anchorCtr="0" forceAA="0" compatLnSpc="1">
-                          <a:prstTxWarp prst="textNoShape">
-                            <a:avLst/>
-                          </a:prstTxWarp>
-                          <a:noAutofit/>
-                        </wps:bodyPr>
-                      </wps:wsp>
-                      <wps:wsp>
-                        <wps:cNvPr id="64" name="Straight Arrow Connector 64"/>
-                        <wps:cNvCnPr>
-                          <a:stCxn id="66" idx="0"/>
-                          <a:endCxn id="63" idx="2"/>
-                        </wps:cNvCnPr>
-                        <wps:spPr>
-                          <a:xfrm flipV="1">
-                            <a:off x="8302463" y="3076301"/>
-                            <a:ext cx="5115" cy="238399"/>
                           </a:xfrm>
                           <a:prstGeom prst="straightConnector1">
                             <a:avLst/>
@@ -3375,111 +3234,11 @@
                         <wps:bodyPr/>
                       </wps:wsp>
                       <wps:wsp>
-                        <wps:cNvPr id="68" name="Flowchart: Multidocument 68"/>
-                        <wps:cNvSpPr/>
-                        <wps:spPr>
-                          <a:xfrm>
-                            <a:off x="7854696" y="1237399"/>
-                            <a:ext cx="1060704" cy="758952"/>
-                          </a:xfrm>
-                          <a:prstGeom prst="flowChartMultidocument">
-                            <a:avLst/>
-                          </a:prstGeom>
-                          <a:solidFill>
-                            <a:srgbClr val="92D050"/>
-                          </a:solidFill>
-                          <a:ln>
-                            <a:solidFill>
-                              <a:schemeClr val="tx1"/>
-                            </a:solidFill>
-                          </a:ln>
-                        </wps:spPr>
-                        <wps:style>
-                          <a:lnRef idx="2">
-                            <a:schemeClr val="accent1">
-                              <a:shade val="50000"/>
-                            </a:schemeClr>
-                          </a:lnRef>
-                          <a:fillRef idx="1">
-                            <a:schemeClr val="accent1"/>
-                          </a:fillRef>
-                          <a:effectRef idx="0">
-                            <a:schemeClr val="accent1"/>
-                          </a:effectRef>
-                          <a:fontRef idx="minor">
-                            <a:schemeClr val="lt1"/>
-                          </a:fontRef>
-                        </wps:style>
-                        <wps:txbx>
-                          <w:txbxContent>
-                            <w:p>
-                              <w:pPr>
-                                <w:jc w:val="center"/>
-                                <w:rPr>
-                                  <w:color w:val="000000" w:themeColor="text1"/>
-                                  <w:sz w:val="14"/>
-                                </w:rPr>
-                              </w:pPr>
-                              <w:r>
-                                <w:rPr>
-                                  <w:color w:val="000000" w:themeColor="text1"/>
-                                  <w:sz w:val="14"/>
-                                </w:rPr>
-                                <w:t>Average by Experiment RID</w:t>
-                              </w:r>
-                            </w:p>
-                          </w:txbxContent>
-                        </wps:txbx>
-                        <wps:bodyPr rot="0" spcFirstLastPara="0" vertOverflow="overflow" horzOverflow="overflow" vert="horz" wrap="square" lIns="91440" tIns="45720" rIns="91440" bIns="45720" numCol="1" spcCol="0" rtlCol="0" fromWordArt="0" anchor="ctr" anchorCtr="0" forceAA="0" compatLnSpc="1">
-                          <a:prstTxWarp prst="textNoShape">
-                            <a:avLst/>
-                          </a:prstTxWarp>
-                          <a:noAutofit/>
-                        </wps:bodyPr>
-                      </wps:wsp>
-                      <wps:wsp>
-                        <wps:cNvPr id="69" name="Straight Arrow Connector 69"/>
-                        <wps:cNvCnPr>
-                          <a:stCxn id="63" idx="0"/>
-                          <a:endCxn id="68" idx="2"/>
-                        </wps:cNvCnPr>
-                        <wps:spPr>
-                          <a:xfrm flipV="1">
-                            <a:off x="8307578" y="1967609"/>
-                            <a:ext cx="3712" cy="194292"/>
-                          </a:xfrm>
-                          <a:prstGeom prst="straightConnector1">
-                            <a:avLst/>
-                          </a:prstGeom>
-                          <a:ln>
-                            <a:solidFill>
-                              <a:schemeClr val="tx1"/>
-                            </a:solidFill>
-                            <a:tailEnd type="triangle"/>
-                          </a:ln>
-                        </wps:spPr>
-                        <wps:style>
-                          <a:lnRef idx="1">
-                            <a:schemeClr val="accent1"/>
-                          </a:lnRef>
-                          <a:fillRef idx="0">
-                            <a:schemeClr val="accent1"/>
-                          </a:fillRef>
-                          <a:effectRef idx="0">
-                            <a:schemeClr val="accent1"/>
-                          </a:effectRef>
-                          <a:fontRef idx="minor">
-                            <a:schemeClr val="tx1"/>
-                          </a:fontRef>
-                        </wps:style>
-                        <wps:bodyPr/>
-                      </wps:wsp>
-                      <wps:wsp>
                         <wps:cNvPr id="79" name="Flowchart: Multidocument 79"/>
                         <wps:cNvSpPr/>
                         <wps:spPr>
                           <a:xfrm>
-                            <a:off x="4701353" y="5925317"/>
+                            <a:off x="7209029" y="5969207"/>
                             <a:ext cx="1060704" cy="758952"/>
                           </a:xfrm>
                           <a:prstGeom prst="flowChartMultidocument">
@@ -3551,7 +3310,7 @@
                         <wps:cNvSpPr/>
                         <wps:spPr>
                           <a:xfrm>
-                            <a:off x="3540047" y="6033989"/>
+                            <a:off x="6047723" y="6077879"/>
                             <a:ext cx="914400" cy="612648"/>
                           </a:xfrm>
                           <a:prstGeom prst="flowChartDocument">
@@ -3619,7 +3378,7 @@
                         </wps:cNvCnPr>
                         <wps:spPr>
                           <a:xfrm>
-                            <a:off x="3333496" y="6340313"/>
+                            <a:off x="5841172" y="6384203"/>
                             <a:ext cx="206551" cy="0"/>
                           </a:xfrm>
                           <a:prstGeom prst="straightConnector1">
@@ -3653,7 +3412,7 @@
                         <wps:cNvSpPr/>
                         <wps:spPr>
                           <a:xfrm>
-                            <a:off x="8001000" y="457200"/>
+                            <a:off x="7845442" y="2480113"/>
                             <a:ext cx="914400" cy="612648"/>
                           </a:xfrm>
                           <a:prstGeom prst="flowChartProcess">
@@ -3727,7 +3486,7 @@
                         <wps:cNvSpPr/>
                         <wps:spPr>
                           <a:xfrm>
-                            <a:off x="8001000" y="0"/>
+                            <a:off x="7845443" y="1938528"/>
                             <a:ext cx="914400" cy="301752"/>
                           </a:xfrm>
                           <a:prstGeom prst="flowChartTerminator">
@@ -3793,8 +3552,8 @@
                         </wps:cNvCnPr>
                         <wps:spPr>
                           <a:xfrm flipV="1">
-                            <a:off x="8458200" y="301752"/>
-                            <a:ext cx="0" cy="155448"/>
+                            <a:off x="8302642" y="2240280"/>
+                            <a:ext cx="1" cy="239833"/>
                           </a:xfrm>
                           <a:prstGeom prst="straightConnector1">
                             <a:avLst/>
@@ -3827,7 +3586,7 @@
                         <wps:cNvSpPr/>
                         <wps:spPr>
                           <a:xfrm>
-                            <a:off x="5900307" y="3292270"/>
+                            <a:off x="6053922" y="3292270"/>
                             <a:ext cx="1060704" cy="758952"/>
                           </a:xfrm>
                           <a:prstGeom prst="flowChartMultidocument">
@@ -3899,7 +3658,7 @@
                         <wps:cNvSpPr/>
                         <wps:spPr>
                           <a:xfrm>
-                            <a:off x="2419096" y="5065776"/>
+                            <a:off x="2558081" y="5065776"/>
                             <a:ext cx="1060704" cy="758952"/>
                           </a:xfrm>
                           <a:prstGeom prst="flowChartMultidocument">
@@ -3965,8 +3724,8 @@
                         </wps:cNvCnPr>
                         <wps:spPr>
                           <a:xfrm>
-                            <a:off x="3479800" y="5445252"/>
-                            <a:ext cx="180594" cy="4572"/>
+                            <a:off x="3618785" y="5445252"/>
+                            <a:ext cx="129389" cy="4572"/>
                           </a:xfrm>
                           <a:prstGeom prst="straightConnector1">
                             <a:avLst/>
@@ -3999,7 +3758,7 @@
                         <wps:cNvSpPr/>
                         <wps:spPr>
                           <a:xfrm>
-                            <a:off x="4736776" y="5065903"/>
+                            <a:off x="4926966" y="5065903"/>
                             <a:ext cx="1060450" cy="758825"/>
                           </a:xfrm>
                           <a:prstGeom prst="flowChartMultidocument">
@@ -4065,8 +3824,8 @@
                         </wps:cNvCnPr>
                         <wps:spPr>
                           <a:xfrm>
-                            <a:off x="5797226" y="5445316"/>
-                            <a:ext cx="146374" cy="4127"/>
+                            <a:off x="5987416" y="5445316"/>
+                            <a:ext cx="256099" cy="4127"/>
                           </a:xfrm>
                           <a:prstGeom prst="straightConnector1">
                             <a:avLst/>
@@ -4099,7 +3858,7 @@
                         <wps:cNvSpPr/>
                         <wps:spPr>
                           <a:xfrm>
-                            <a:off x="2419096" y="6033989"/>
+                            <a:off x="4926772" y="6077879"/>
                             <a:ext cx="914400" cy="612648"/>
                           </a:xfrm>
                           <a:prstGeom prst="flowChartProcess">
@@ -4368,9 +4127,7 @@
                           <a:prstGeom prst="flowChartInputOutput">
                             <a:avLst/>
                           </a:prstGeom>
-                          <a:solidFill>
-                            <a:srgbClr val="FFFF00"/>
-                          </a:solidFill>
+                          <a:noFill/>
                           <a:ln>
                             <a:solidFill>
                               <a:schemeClr val="tx1"/>
@@ -4470,9 +4227,7 @@
                           <a:prstGeom prst="flowChartDecision">
                             <a:avLst/>
                           </a:prstGeom>
-                          <a:solidFill>
-                            <a:srgbClr val="FFFF00"/>
-                          </a:solidFill>
+                          <a:noFill/>
                           <a:ln>
                             <a:solidFill>
                               <a:schemeClr val="tx1"/>
@@ -4611,43 +4366,6 @@
                         </wps:bodyPr>
                       </wps:wsp>
                       <wps:wsp>
-                        <wps:cNvPr id="72" name="Straight Arrow Connector 72"/>
-                        <wps:cNvCnPr>
-                          <a:stCxn id="16" idx="3"/>
-                          <a:endCxn id="70" idx="1"/>
-                        </wps:cNvCnPr>
-                        <wps:spPr>
-                          <a:xfrm>
-                            <a:off x="1143000" y="4535424"/>
-                            <a:ext cx="220014" cy="5598"/>
-                          </a:xfrm>
-                          <a:prstGeom prst="straightConnector1">
-                            <a:avLst/>
-                          </a:prstGeom>
-                          <a:ln>
-                            <a:solidFill>
-                              <a:schemeClr val="tx1"/>
-                            </a:solidFill>
-                            <a:tailEnd type="triangle"/>
-                          </a:ln>
-                        </wps:spPr>
-                        <wps:style>
-                          <a:lnRef idx="1">
-                            <a:schemeClr val="accent1"/>
-                          </a:lnRef>
-                          <a:fillRef idx="0">
-                            <a:schemeClr val="accent1"/>
-                          </a:fillRef>
-                          <a:effectRef idx="0">
-                            <a:schemeClr val="accent1"/>
-                          </a:effectRef>
-                          <a:fontRef idx="minor">
-                            <a:schemeClr val="tx1"/>
-                          </a:fontRef>
-                        </wps:style>
-                        <wps:bodyPr/>
-                      </wps:wsp>
-                      <wps:wsp>
                         <wps:cNvPr id="99" name="Flowchart: Data 99"/>
                         <wps:cNvSpPr/>
                         <wps:spPr>
@@ -4861,13 +4579,13 @@
                       <wps:wsp>
                         <wps:cNvPr id="103" name="Straight Arrow Connector 103"/>
                         <wps:cNvCnPr>
-                          <a:stCxn id="68" idx="0"/>
+                          <a:stCxn id="66" idx="0"/>
                           <a:endCxn id="84" idx="2"/>
                         </wps:cNvCnPr>
                         <wps:spPr>
                           <a:xfrm flipV="1">
-                            <a:off x="8458021" y="1069848"/>
-                            <a:ext cx="179" cy="167551"/>
+                            <a:off x="8302463" y="3092761"/>
+                            <a:ext cx="179" cy="221939"/>
                           </a:xfrm>
                           <a:prstGeom prst="straightConnector1">
                             <a:avLst/>
@@ -4900,7 +4618,7 @@
                         </wps:cNvCnPr>
                         <wps:spPr>
                           <a:xfrm flipV="1">
-                            <a:off x="2171700" y="6340313"/>
+                            <a:off x="4679376" y="6384203"/>
                             <a:ext cx="247396" cy="5976"/>
                           </a:xfrm>
                           <a:prstGeom prst="straightConnector1">
@@ -4937,12 +4655,12 @@
                         </wps:cNvCnPr>
                         <wps:spPr>
                           <a:xfrm rot="16200000" flipH="1">
-                            <a:off x="4012676" y="5510256"/>
+                            <a:off x="6520352" y="5554146"/>
                             <a:ext cx="8890" cy="2281651"/>
                           </a:xfrm>
                           <a:prstGeom prst="bentConnector3">
                             <a:avLst>
-                              <a:gd name="adj1" fmla="val 1412306"/>
+                              <a:gd name="adj1" fmla="val 2994736"/>
                             </a:avLst>
                           </a:prstGeom>
                           <a:ln>
@@ -4976,12 +4694,12 @@
                         </wps:cNvCnPr>
                         <wps:spPr>
                           <a:xfrm flipV="1">
-                            <a:off x="5762057" y="763524"/>
-                            <a:ext cx="3153343" cy="5541269"/>
+                            <a:off x="8269733" y="2786437"/>
+                            <a:ext cx="490109" cy="3562246"/>
                           </a:xfrm>
                           <a:prstGeom prst="bentConnector3">
                             <a:avLst>
-                              <a:gd name="adj1" fmla="val 107249"/>
+                              <a:gd name="adj1" fmla="val 146643"/>
                             </a:avLst>
                           </a:prstGeom>
                           <a:ln>
@@ -5012,8 +4730,8 @@
                         </wps:cNvCnPr>
                         <wps:spPr>
                           <a:xfrm rot="5400000" flipH="1" flipV="1">
-                            <a:off x="5987943" y="1279213"/>
-                            <a:ext cx="2528746" cy="1497368"/>
+                            <a:off x="6998428" y="2445257"/>
+                            <a:ext cx="505833" cy="1188195"/>
                           </a:xfrm>
                           <a:prstGeom prst="bentConnector2">
                             <a:avLst/>
@@ -5046,12 +4764,12 @@
                         </wps:cNvCnPr>
                         <wps:spPr>
                           <a:xfrm flipV="1">
-                            <a:off x="8613538" y="763524"/>
-                            <a:ext cx="301862" cy="4681855"/>
+                            <a:off x="8613538" y="2786437"/>
+                            <a:ext cx="146304" cy="2658942"/>
                           </a:xfrm>
                           <a:prstGeom prst="bentConnector3">
                             <a:avLst>
-                              <a:gd name="adj1" fmla="val 175730"/>
+                              <a:gd name="adj1" fmla="val 256250"/>
                             </a:avLst>
                           </a:prstGeom>
                           <a:ln>
@@ -5082,8 +4800,8 @@
                         </wps:cNvCnPr>
                         <wps:spPr>
                           <a:xfrm rot="5400000" flipH="1" flipV="1">
-                            <a:off x="4519289" y="1584192"/>
-                            <a:ext cx="4302379" cy="2661044"/>
+                            <a:off x="5548061" y="2768522"/>
+                            <a:ext cx="2279466" cy="2315296"/>
                           </a:xfrm>
                           <a:prstGeom prst="bentConnector2">
                             <a:avLst/>
@@ -5109,46 +4827,6 @@
                         <wps:bodyPr/>
                       </wps:wsp>
                       <wps:wsp>
-                        <wps:cNvPr id="111" name="Elbow Connector 111"/>
-                        <wps:cNvCnPr>
-                          <a:stCxn id="35" idx="3"/>
-                          <a:endCxn id="63" idx="2"/>
-                        </wps:cNvCnPr>
-                        <wps:spPr>
-                          <a:xfrm>
-                            <a:off x="4385407" y="312929"/>
-                            <a:ext cx="3922171" cy="2763372"/>
-                          </a:xfrm>
-                          <a:prstGeom prst="bentConnector4">
-                            <a:avLst>
-                              <a:gd name="adj1" fmla="val 47086"/>
-                              <a:gd name="adj2" fmla="val 108273"/>
-                            </a:avLst>
-                          </a:prstGeom>
-                          <a:ln>
-                            <a:solidFill>
-                              <a:schemeClr val="tx1"/>
-                            </a:solidFill>
-                            <a:tailEnd type="triangle"/>
-                          </a:ln>
-                        </wps:spPr>
-                        <wps:style>
-                          <a:lnRef idx="1">
-                            <a:schemeClr val="accent1"/>
-                          </a:lnRef>
-                          <a:fillRef idx="0">
-                            <a:schemeClr val="accent1"/>
-                          </a:fillRef>
-                          <a:effectRef idx="0">
-                            <a:schemeClr val="accent1"/>
-                          </a:effectRef>
-                          <a:fontRef idx="minor">
-                            <a:schemeClr val="tx1"/>
-                          </a:fontRef>
-                        </wps:style>
-                        <wps:bodyPr/>
-                      </wps:wsp>
-                      <wps:wsp>
                         <wps:cNvPr id="112" name="Elbow Connector 112"/>
                         <wps:cNvCnPr>
                           <a:stCxn id="57" idx="3"/>
@@ -5194,7 +4872,7 @@
                         <wps:spPr>
                           <a:xfrm>
                             <a:off x="3557368" y="2740904"/>
-                            <a:ext cx="560226" cy="2402596"/>
+                            <a:ext cx="648006" cy="2402596"/>
                           </a:xfrm>
                           <a:prstGeom prst="bentConnector2">
                             <a:avLst/>
@@ -5231,7 +4909,7 @@
                         <wps:spPr>
                           <a:xfrm>
                             <a:off x="3557651" y="3465576"/>
-                            <a:ext cx="559943" cy="1677924"/>
+                            <a:ext cx="647723" cy="1677924"/>
                           </a:xfrm>
                           <a:prstGeom prst="bentConnector2">
                             <a:avLst/>
@@ -5581,8 +5259,8 @@
                         </wps:cNvCnPr>
                         <wps:spPr>
                           <a:xfrm flipV="1">
-                            <a:off x="1143000" y="3464296"/>
-                            <a:ext cx="219808" cy="1071128"/>
+                            <a:off x="996700" y="3464296"/>
+                            <a:ext cx="366108" cy="2919093"/>
                           </a:xfrm>
                           <a:prstGeom prst="bentConnector3">
                             <a:avLst/>
@@ -5618,11 +5296,13 @@
                         </wps:cNvCnPr>
                         <wps:spPr>
                           <a:xfrm flipV="1">
-                            <a:off x="1143000" y="2145597"/>
-                            <a:ext cx="220248" cy="2389827"/>
+                            <a:off x="996700" y="2145597"/>
+                            <a:ext cx="366548" cy="4237792"/>
                           </a:xfrm>
                           <a:prstGeom prst="bentConnector3">
-                            <a:avLst/>
+                            <a:avLst>
+                              <a:gd name="adj1" fmla="val 50000"/>
+                            </a:avLst>
                           </a:prstGeom>
                           <a:ln>
                             <a:solidFill>
@@ -5725,8 +5405,8 @@
                         </wps:cNvCnPr>
                         <wps:spPr>
                           <a:xfrm rot="5400000">
-                            <a:off x="4557162" y="4448427"/>
-                            <a:ext cx="255506" cy="1134641"/>
+                            <a:off x="4601052" y="4492317"/>
+                            <a:ext cx="255506" cy="1046861"/>
                           </a:xfrm>
                           <a:prstGeom prst="bentConnector3">
                             <a:avLst>
@@ -5764,8 +5444,8 @@
                         </wps:cNvCnPr>
                         <wps:spPr>
                           <a:xfrm rot="16200000" flipV="1">
-                            <a:off x="7124182" y="4033926"/>
-                            <a:ext cx="265303" cy="1798652"/>
+                            <a:off x="7200990" y="4110733"/>
+                            <a:ext cx="265303" cy="1645037"/>
                           </a:xfrm>
                           <a:prstGeom prst="bentConnector3">
                             <a:avLst>
@@ -5800,8 +5480,8 @@
                         <wps:cNvSpPr/>
                         <wps:spPr>
                           <a:xfrm>
-                            <a:off x="114300" y="3314700"/>
-                            <a:ext cx="1142756" cy="1602036"/>
+                            <a:off x="160934" y="4022480"/>
+                            <a:ext cx="1064372" cy="778120"/>
                           </a:xfrm>
                           <a:prstGeom prst="rect">
                             <a:avLst/>
@@ -5850,8 +5530,8 @@
                         <wps:cNvSpPr/>
                         <wps:spPr>
                           <a:xfrm>
-                            <a:off x="114300" y="416052"/>
-                            <a:ext cx="1143011" cy="1365418"/>
+                            <a:off x="124358" y="1114694"/>
+                            <a:ext cx="1101203" cy="1752863"/>
                           </a:xfrm>
                           <a:prstGeom prst="rect">
                             <a:avLst/>
@@ -5887,19 +5567,90 @@
                         </wps:bodyPr>
                       </wps:wsp>
                       <wps:wsp>
-                        <wps:cNvPr id="127" name="Flowchart: Multidocument 127"/>
+                        <wps:cNvPr id="49" name="Elbow Connector 49"/>
+                        <wps:cNvCnPr>
+                          <a:stCxn id="16" idx="3"/>
+                          <a:endCxn id="70" idx="1"/>
+                        </wps:cNvCnPr>
+                        <wps:spPr>
+                          <a:xfrm flipV="1">
+                            <a:off x="996700" y="4541022"/>
+                            <a:ext cx="366314" cy="1842367"/>
+                          </a:xfrm>
+                          <a:prstGeom prst="bentConnector3">
+                            <a:avLst>
+                              <a:gd name="adj1" fmla="val 50000"/>
+                            </a:avLst>
+                          </a:prstGeom>
+                          <a:ln>
+                            <a:tailEnd type="triangle"/>
+                          </a:ln>
+                        </wps:spPr>
+                        <wps:style>
+                          <a:lnRef idx="1">
+                            <a:schemeClr val="dk1"/>
+                          </a:lnRef>
+                          <a:fillRef idx="0">
+                            <a:schemeClr val="dk1"/>
+                          </a:fillRef>
+                          <a:effectRef idx="0">
+                            <a:schemeClr val="dk1"/>
+                          </a:effectRef>
+                          <a:fontRef idx="minor">
+                            <a:schemeClr val="tx1"/>
+                          </a:fontRef>
+                        </wps:style>
+                        <wps:bodyPr/>
+                      </wps:wsp>
+                      <wps:wsp>
+                        <wps:cNvPr id="134" name="Straight Arrow Connector 134"/>
+                        <wps:cNvCnPr>
+                          <a:stCxn id="135" idx="2"/>
+                          <a:endCxn id="16" idx="0"/>
+                        </wps:cNvCnPr>
+                        <wps:spPr>
+                          <a:xfrm>
+                            <a:off x="539034" y="5873207"/>
+                            <a:ext cx="466" cy="203858"/>
+                          </a:xfrm>
+                          <a:prstGeom prst="straightConnector1">
+                            <a:avLst/>
+                          </a:prstGeom>
+                          <a:ln>
+                            <a:solidFill>
+                              <a:schemeClr val="tx1"/>
+                            </a:solidFill>
+                            <a:tailEnd type="triangle"/>
+                          </a:ln>
+                        </wps:spPr>
+                        <wps:style>
+                          <a:lnRef idx="1">
+                            <a:schemeClr val="accent1"/>
+                          </a:lnRef>
+                          <a:fillRef idx="0">
+                            <a:schemeClr val="accent1"/>
+                          </a:fillRef>
+                          <a:effectRef idx="0">
+                            <a:schemeClr val="accent1"/>
+                          </a:effectRef>
+                          <a:fontRef idx="minor">
+                            <a:schemeClr val="tx1"/>
+                          </a:fontRef>
+                        </wps:style>
+                        <wps:bodyPr/>
+                      </wps:wsp>
+                      <wps:wsp>
+                        <wps:cNvPr id="135" name="Flowchart: Multidocument 135"/>
                         <wps:cNvSpPr/>
                         <wps:spPr>
                           <a:xfrm>
-                            <a:off x="6638688" y="1228923"/>
+                            <a:off x="82550" y="5143119"/>
                             <a:ext cx="1060450" cy="758825"/>
                           </a:xfrm>
                           <a:prstGeom prst="flowChartMultidocument">
                             <a:avLst/>
                           </a:prstGeom>
-                          <a:solidFill>
-                            <a:schemeClr val="bg1"/>
-                          </a:solidFill>
+                          <a:noFill/>
                           <a:ln>
                             <a:solidFill>
                               <a:schemeClr val="tx1"/>
@@ -5937,9 +5688,62 @@
                                   <w:sz w:val="14"/>
                                   <w:szCs w:val="14"/>
                                 </w:rPr>
-                                <w:t xml:space="preserve">PCA </w:t>
+                                <w:t>Replicate BDBAG .zip</w:t>
                               </w:r>
-                              <w:proofErr w:type="spellStart"/>
+                            </w:p>
+                          </w:txbxContent>
+                        </wps:txbx>
+                        <wps:bodyPr rot="0" spcFirstLastPara="0" vert="horz" wrap="square" lIns="91440" tIns="45720" rIns="91440" bIns="45720" numCol="1" spcCol="0" rtlCol="0" fromWordArt="0" anchor="ctr" anchorCtr="0" forceAA="0" compatLnSpc="1">
+                          <a:prstTxWarp prst="textNoShape">
+                            <a:avLst/>
+                          </a:prstTxWarp>
+                          <a:noAutofit/>
+                        </wps:bodyPr>
+                      </wps:wsp>
+                      <wps:wsp>
+                        <wps:cNvPr id="136" name="Flowchart: Terminator 136"/>
+                        <wps:cNvSpPr/>
+                        <wps:spPr>
+                          <a:xfrm>
+                            <a:off x="7845442" y="1031443"/>
+                            <a:ext cx="914400" cy="451643"/>
+                          </a:xfrm>
+                          <a:prstGeom prst="flowChartTerminator">
+                            <a:avLst/>
+                          </a:prstGeom>
+                          <a:solidFill>
+                            <a:schemeClr val="bg1"/>
+                          </a:solidFill>
+                          <a:ln>
+                            <a:solidFill>
+                              <a:schemeClr val="tx1"/>
+                            </a:solidFill>
+                          </a:ln>
+                        </wps:spPr>
+                        <wps:style>
+                          <a:lnRef idx="2">
+                            <a:schemeClr val="accent1">
+                              <a:shade val="50000"/>
+                            </a:schemeClr>
+                          </a:lnRef>
+                          <a:fillRef idx="1">
+                            <a:schemeClr val="accent1"/>
+                          </a:fillRef>
+                          <a:effectRef idx="0">
+                            <a:schemeClr val="accent1"/>
+                          </a:effectRef>
+                          <a:fontRef idx="minor">
+                            <a:schemeClr val="lt1"/>
+                          </a:fontRef>
+                        </wps:style>
+                        <wps:txbx>
+                          <w:txbxContent>
+                            <w:p>
+                              <w:pPr>
+                                <w:pStyle w:val="NormalWeb"/>
+                                <w:spacing w:before="0" w:beforeAutospacing="0" w:after="160" w:afterAutospacing="0" w:line="256" w:lineRule="auto"/>
+                                <w:jc w:val="center"/>
+                              </w:pPr>
                               <w:r>
                                 <w:rPr>
                                   <w:rFonts w:eastAsia="Calibri"/>
@@ -5947,9 +5751,8 @@
                                   <w:sz w:val="14"/>
                                   <w:szCs w:val="14"/>
                                 </w:rPr>
-                                <w:t>etc</w:t>
+                                <w:t>Start Aggregator on file change</w:t>
                               </w:r>
-                              <w:proofErr w:type="spellEnd"/>
                             </w:p>
                           </w:txbxContent>
                         </wps:txbx>
@@ -5961,37 +5764,116 @@
                         </wps:bodyPr>
                       </wps:wsp>
                       <wps:wsp>
-                        <wps:cNvPr id="128" name="Elbow Connector 128"/>
+                        <wps:cNvPr id="54" name="Straight Arrow Connector 54"/>
                         <wps:cNvCnPr>
-                          <a:stCxn id="63" idx="0"/>
-                          <a:endCxn id="127" idx="2"/>
+                          <a:stCxn id="136" idx="2"/>
+                          <a:endCxn id="85" idx="0"/>
                         </wps:cNvCnPr>
                         <wps:spPr>
-                          <a:xfrm rot="16200000" flipV="1">
-                            <a:off x="7599930" y="1454253"/>
-                            <a:ext cx="202890" cy="1212406"/>
+                          <a:xfrm>
+                            <a:off x="8302642" y="1483086"/>
+                            <a:ext cx="1" cy="455442"/>
                           </a:xfrm>
-                          <a:prstGeom prst="bentConnector3">
-                            <a:avLst>
-                              <a:gd name="adj1" fmla="val 50000"/>
-                            </a:avLst>
+                          <a:prstGeom prst="straightConnector1">
+                            <a:avLst/>
                           </a:prstGeom>
-                          <a:ln>
+                          <a:ln w="9525" cap="flat" cmpd="sng" algn="ctr">
                             <a:solidFill>
-                              <a:schemeClr val="tx1"/>
+                              <a:schemeClr val="dk1"/>
                             </a:solidFill>
-                            <a:tailEnd type="triangle"/>
+                            <a:prstDash val="dash"/>
+                            <a:round/>
+                            <a:headEnd type="triangle" w="med" len="med"/>
+                            <a:tailEnd type="none" w="med" len="med"/>
                           </a:ln>
                         </wps:spPr>
                         <wps:style>
-                          <a:lnRef idx="1">
-                            <a:schemeClr val="accent1"/>
+                          <a:lnRef idx="0">
+                            <a:scrgbClr r="0" g="0" b="0"/>
                           </a:lnRef>
                           <a:fillRef idx="0">
-                            <a:schemeClr val="accent1"/>
+                            <a:scrgbClr r="0" g="0" b="0"/>
                           </a:fillRef>
                           <a:effectRef idx="0">
-                            <a:schemeClr val="accent1"/>
+                            <a:scrgbClr r="0" g="0" b="0"/>
+                          </a:effectRef>
+                          <a:fontRef idx="minor">
+                            <a:schemeClr val="tx1"/>
+                          </a:fontRef>
+                        </wps:style>
+                        <wps:bodyPr/>
+                      </wps:wsp>
+                      <wps:wsp>
+                        <wps:cNvPr id="137" name="Straight Arrow Connector 137"/>
+                        <wps:cNvCnPr>
+                          <a:stCxn id="136" idx="1"/>
+                        </wps:cNvCnPr>
+                        <wps:spPr>
+                          <a:xfrm flipH="1">
+                            <a:off x="7461394" y="1257265"/>
+                            <a:ext cx="384048" cy="270916"/>
+                          </a:xfrm>
+                          <a:prstGeom prst="straightConnector1">
+                            <a:avLst/>
+                          </a:prstGeom>
+                          <a:ln w="9525" cap="flat" cmpd="sng" algn="ctr">
+                            <a:solidFill>
+                              <a:schemeClr val="dk1"/>
+                            </a:solidFill>
+                            <a:prstDash val="dash"/>
+                            <a:round/>
+                            <a:headEnd type="triangle" w="med" len="med"/>
+                            <a:tailEnd type="none" w="med" len="med"/>
+                          </a:ln>
+                        </wps:spPr>
+                        <wps:style>
+                          <a:lnRef idx="0">
+                            <a:scrgbClr r="0" g="0" b="0"/>
+                          </a:lnRef>
+                          <a:fillRef idx="0">
+                            <a:scrgbClr r="0" g="0" b="0"/>
+                          </a:fillRef>
+                          <a:effectRef idx="0">
+                            <a:scrgbClr r="0" g="0" b="0"/>
+                          </a:effectRef>
+                          <a:fontRef idx="minor">
+                            <a:schemeClr val="tx1"/>
+                          </a:fontRef>
+                        </wps:style>
+                        <wps:bodyPr/>
+                      </wps:wsp>
+                      <wps:wsp>
+                        <wps:cNvPr id="139" name="Straight Arrow Connector 139"/>
+                        <wps:cNvCnPr>
+                          <a:stCxn id="136" idx="3"/>
+                        </wps:cNvCnPr>
+                        <wps:spPr>
+                          <a:xfrm>
+                            <a:off x="8759842" y="1257265"/>
+                            <a:ext cx="336178" cy="258524"/>
+                          </a:xfrm>
+                          <a:prstGeom prst="straightConnector1">
+                            <a:avLst/>
+                          </a:prstGeom>
+                          <a:ln w="9525" cap="flat" cmpd="sng" algn="ctr">
+                            <a:solidFill>
+                              <a:schemeClr val="dk1"/>
+                            </a:solidFill>
+                            <a:prstDash val="dash"/>
+                            <a:round/>
+                            <a:headEnd type="triangle" w="med" len="med"/>
+                            <a:tailEnd type="none" w="med" len="med"/>
+                          </a:ln>
+                        </wps:spPr>
+                        <wps:style>
+                          <a:lnRef idx="0">
+                            <a:scrgbClr r="0" g="0" b="0"/>
+                          </a:lnRef>
+                          <a:fillRef idx="0">
+                            <a:scrgbClr r="0" g="0" b="0"/>
+                          </a:fillRef>
+                          <a:effectRef idx="0">
+                            <a:scrgbClr r="0" g="0" b="0"/>
                           </a:effectRef>
                           <a:fontRef idx="minor">
                             <a:schemeClr val="tx1"/>
@@ -6007,7 +5889,7 @@
           </mc:Choice>
           <mc:Fallback>
             <w:pict>
-              <v:group id="Canvas 1" o:spid="_x0000_s1036" editas="canvas" style="width:10in;height:549pt;mso-position-horizontal-relative:char;mso-position-vertical-relative:line" coordsize="91440,69723" o:gfxdata="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">
+              <v:group id="Canvas 1" o:spid="_x0000_s1036" editas="canvas" style="width:10in;height:549pt;mso-position-horizontal-relative:char;mso-position-vertical-relative:line" coordsize="91440,69723" o:gfxdata="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">
                 <v:shapetype id="_x0000_t75" coordsize="21600,21600" o:spt="75" o:preferrelative="t" path="m@4@5l@4@11@9@11@9@5xe" filled="f" stroked="f">
                   <v:stroke joinstyle="miter"/>
                   <v:formulas>
@@ -6046,21 +5928,21 @@
                   </v:handles>
                   <o:lock v:ext="edit" shapetype="t"/>
                 </v:shapetype>
-                <v:shape id="Elbow Connector 110" o:spid="_x0000_s1038" type="#_x0000_t35" style="position:absolute;left:22747;top:563;width:59335;height:73479;rotation:90;flip:x y;visibility:visible;mso-wrap-style:square" o:connectortype="elbow" o:gfxdata="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" adj="-495,22272" strokecolor="#70ad47 [3209]" strokeweight="1.5pt">
+                <v:shape id="Elbow Connector 110" o:spid="_x0000_s1038" type="#_x0000_t35" style="position:absolute;left:44402;top:24214;width:39545;height:46846;rotation:90;flip:x y;visibility:visible;mso-wrap-style:square" o:connectortype="elbow" o:gfxdata="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" adj="-1406,22654" strokecolor="#70ad47 [3209]" strokeweight="1.5pt">
                   <v:stroke endarrow="block"/>
                 </v:shape>
                 <v:shapetype id="_x0000_t32" coordsize="21600,21600" o:spt="32" o:oned="t" path="m,l21600,21600e" filled="f">
                   <v:path arrowok="t" fillok="f" o:connecttype="none"/>
                   <o:lock v:ext="edit" shapetype="t"/>
                 </v:shapetype>
-                <v:shape id="Straight Arrow Connector 5" o:spid="_x0000_s1039" type="#_x0000_t32" style="position:absolute;left:6858;top:3017;width:0;height:2012;visibility:visible;mso-wrap-style:square" o:connectortype="straight" o:gfxdata="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" strokecolor="black [3213]" strokeweight=".5pt">
+                <v:shape id="Straight Arrow Connector 5" o:spid="_x0000_s1039" type="#_x0000_t32" style="position:absolute;left:6858;top:6357;width:0;height:6346;visibility:visible;mso-wrap-style:square" o:connectortype="straight" o:gfxdata="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" strokecolor="black [3213]" strokeweight=".5pt">
                   <v:stroke endarrow="block" joinstyle="miter"/>
                 </v:shape>
                 <v:shapetype id="_x0000_t116" coordsize="21600,21600" o:spt="116" path="m3475,qx,10800,3475,21600l18125,21600qx21600,10800,18125,xe">
                   <v:stroke joinstyle="miter"/>
                   <v:path gradientshapeok="t" o:connecttype="rect" textboxrect="1018,3163,20582,18437"/>
                 </v:shapetype>
-                <v:shape id="Flowchart: Terminator 6" o:spid="_x0000_s1040" type="#_x0000_t116" style="position:absolute;left:2286;width:9144;height:3017;visibility:visible;mso-wrap-style:square;v-text-anchor:middle" o:gfxdata="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" fillcolor="white [3212]" strokecolor="black [3213]" strokeweight="1pt">
+                <v:shape id="Flowchart: Terminator 6" o:spid="_x0000_s1040" type="#_x0000_t116" style="position:absolute;left:2286;top:3339;width:9144;height:3018;visibility:visible;mso-wrap-style:square;v-text-anchor:middle" o:gfxdata="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" fillcolor="white [3212]" strokecolor="black [3213]" strokeweight="1pt">
                   <v:textbox>
                     <w:txbxContent>
                       <w:p>
@@ -6082,14 +5964,14 @@
                     </w:txbxContent>
                   </v:textbox>
                 </v:shape>
-                <v:shape id="Straight Arrow Connector 8" o:spid="_x0000_s1041" type="#_x0000_t32" style="position:absolute;left:6858;top:9144;width:0;height:1940;visibility:visible;mso-wrap-style:square" o:connectortype="straight" o:gfxdata="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" strokecolor="black [3213]" strokeweight=".5pt">
+                <v:shape id="Straight Arrow Connector 8" o:spid="_x0000_s1041" type="#_x0000_t32" style="position:absolute;left:6858;top:16818;width:0;height:4068;visibility:visible;mso-wrap-style:square" o:connectortype="straight" o:gfxdata="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" strokecolor="black [3213]" strokeweight=".5pt">
                   <v:stroke endarrow="block" joinstyle="miter"/>
                 </v:shape>
                 <v:shapetype id="_x0000_t119" coordsize="21600,21600" o:spt="119" path="m,l21600,,17240,21600r-12880,xe">
                   <v:stroke joinstyle="miter"/>
                   <v:path gradientshapeok="t" o:connecttype="custom" o:connectlocs="10800,0;2180,10800;10800,21600;19420,10800" textboxrect="4321,0,17204,21600"/>
                 </v:shapetype>
-                <v:shape id="Flowchart: Manual Operation 9" o:spid="_x0000_s1042" type="#_x0000_t119" style="position:absolute;left:2286;top:11084;width:9144;height:6127;visibility:visible;mso-wrap-style:square;v-text-anchor:middle" o:gfxdata="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" fillcolor="white [3212]" strokecolor="black [3213]" strokeweight="1pt">
+                <v:shape id="Flowchart: Manual Operation 9" o:spid="_x0000_s1042" type="#_x0000_t119" style="position:absolute;left:2286;top:20886;width:9144;height:6127;visibility:visible;mso-wrap-style:square;v-text-anchor:middle" o:gfxdata="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" fillcolor="white [3212]" strokecolor="black [3213]" strokeweight="1pt">
                   <v:textbox>
                     <w:txbxContent>
                       <w:p>
@@ -6129,7 +6011,7 @@
                   <v:stroke joinstyle="miter"/>
                   <v:path gradientshapeok="t" o:connecttype="custom" o:connectlocs="10800,2146;0,10800;10800,21600;21600,10800" textboxrect="0,4291,21600,21600"/>
                 </v:shapetype>
-                <v:shape id="Flowchart: Manual Input 13" o:spid="_x0000_s1043" type="#_x0000_t118" style="position:absolute;left:2286;top:4572;width:9144;height:4572;visibility:visible;mso-wrap-style:square;v-text-anchor:middle" o:gfxdata="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" fillcolor="white [3212]" strokecolor="black [3213]" strokeweight="1pt">
+                <v:shape id="Flowchart: Manual Input 13" o:spid="_x0000_s1043" type="#_x0000_t118" style="position:absolute;left:2286;top:12246;width:9144;height:4572;visibility:visible;mso-wrap-style:square;v-text-anchor:middle" o:gfxdata="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" fillcolor="white [3212]" strokecolor="black [3213]" strokeweight="1pt">
                   <v:textbox>
                     <w:txbxContent>
                       <w:p>
@@ -6155,7 +6037,7 @@
                   <v:stroke joinstyle="miter"/>
                   <v:path gradientshapeok="t" o:connecttype="rect"/>
                 </v:shapetype>
-                <v:shape id="Flowchart: Process 14" o:spid="_x0000_s1044" type="#_x0000_t109" style="position:absolute;left:2286;top:34297;width:9144;height:6127;visibility:visible;mso-wrap-style:square;v-text-anchor:middle" o:gfxdata="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" fillcolor="white [3212]" strokecolor="black [3213]" strokeweight="1pt">
+                <v:shape id="Flowchart: Process 14" o:spid="_x0000_s1044" type="#_x0000_t109" style="position:absolute;left:2286;top:41184;width:9144;height:6127;visibility:visible;mso-wrap-style:square;v-text-anchor:middle" o:gfxdata="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" fillcolor="white [3212]" strokecolor="black [3213]" strokeweight="1pt">
                   <v:textbox>
                     <w:txbxContent>
                       <w:p>
@@ -6174,13 +6056,38 @@
                           <w:t>Filter fastq.gz only</w:t>
                         </w:r>
                       </w:p>
+                      <w:p>
+                        <w:pPr>
+                          <w:jc w:val="center"/>
+                          <w:rPr>
+                            <w:color w:val="000000" w:themeColor="text1"/>
+                            <w:sz w:val="14"/>
+                          </w:rPr>
+                        </w:pPr>
+                        <w:r>
+                          <w:rPr>
+                            <w:color w:val="000000" w:themeColor="text1"/>
+                            <w:sz w:val="14"/>
+                          </w:rPr>
+                          <w:t xml:space="preserve">Rename to </w:t>
+                        </w:r>
+                        <w:proofErr w:type="spellStart"/>
+                        <w:r>
+                          <w:rPr>
+                            <w:color w:val="000000" w:themeColor="text1"/>
+                            <w:sz w:val="14"/>
+                          </w:rPr>
+                          <w:t>Replicate_RID</w:t>
+                        </w:r>
+                        <w:proofErr w:type="spellEnd"/>
+                      </w:p>
                     </w:txbxContent>
                   </v:textbox>
                 </v:shape>
-                <v:shape id="Straight Arrow Connector 15" o:spid="_x0000_s1045" type="#_x0000_t32" style="position:absolute;left:6858;top:17211;width:0;height:1871;visibility:visible;mso-wrap-style:square" o:connectortype="straight" o:gfxdata="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" strokecolor="black [3213]" strokeweight=".5pt">
+                <v:shape id="Straight Arrow Connector 15" o:spid="_x0000_s1045" type="#_x0000_t32" style="position:absolute;left:6858;top:27013;width:0;height:3750;visibility:visible;mso-wrap-style:square" o:connectortype="straight" o:gfxdata="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" strokecolor="black [3213]" strokeweight=".5pt">
                   <v:stroke endarrow="block" joinstyle="miter"/>
                 </v:shape>
-                <v:shape id="Flowchart: Process 16" o:spid="_x0000_s1046" type="#_x0000_t109" style="position:absolute;left:2286;top:42291;width:9144;height:6126;visibility:visible;mso-wrap-style:square;v-text-anchor:middle" o:gfxdata="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" fillcolor="white [3212]" strokecolor="black [3213]" strokeweight="1pt">
+                <v:shape id="Flowchart: Process 16" o:spid="_x0000_s1046" type="#_x0000_t109" style="position:absolute;left:823;top:60770;width:9144;height:6127;visibility:visible;mso-wrap-style:square;v-text-anchor:middle" o:gfxdata="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" fillcolor="white [3212]" strokecolor="black [3213]" strokeweight="1pt">
                   <v:textbox>
                     <w:txbxContent>
                       <w:p>
@@ -6196,13 +6103,20 @@
                             <w:color w:val="000000" w:themeColor="text1"/>
                             <w:sz w:val="14"/>
                           </w:rPr>
-                          <w:t>BDBAG materialize</w:t>
+                          <w:t xml:space="preserve">BDBAG </w:t>
+                        </w:r>
+                        <w:r>
+                          <w:rPr>
+                            <w:color w:val="000000" w:themeColor="text1"/>
+                            <w:sz w:val="14"/>
+                          </w:rPr>
+                          <w:t>Fetch</w:t>
                         </w:r>
                       </w:p>
                     </w:txbxContent>
                   </v:textbox>
                 </v:shape>
-                <v:shape id="Straight Arrow Connector 17" o:spid="_x0000_s1047" type="#_x0000_t32" style="position:absolute;left:6858;top:40424;width:0;height:1867;visibility:visible;mso-wrap-style:square" o:connectortype="straight" o:gfxdata="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" strokecolor="black [3213]" strokeweight=".5pt">
+                <v:shape id="Straight Arrow Connector 17" o:spid="_x0000_s1047" type="#_x0000_t32" style="position:absolute;left:6857;top:47311;width:1;height:4120;flip:x;visibility:visible;mso-wrap-style:square" o:connectortype="straight" o:gfxdata="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" strokecolor="black [3213]" strokeweight=".5pt">
                   <v:stroke endarrow="block" joinstyle="miter"/>
                 </v:shape>
                 <v:shapetype id="_x0000_t111" coordsize="21600,21600" o:spt="111" path="m4321,l21600,,17204,21600,,21600xe">
@@ -6304,7 +6218,7 @@
                 <v:shape id="Straight Arrow Connector 24" o:spid="_x0000_s1052" type="#_x0000_t32" style="position:absolute;left:18200;top:14830;width:4;height:3562;flip:x y;visibility:visible;mso-wrap-style:square" o:connectortype="straight" o:gfxdata="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" strokecolor="black [3213]" strokeweight=".5pt">
                   <v:stroke endarrow="block" joinstyle="miter"/>
                 </v:shape>
-                <v:shape id="Flowchart: Document 27" o:spid="_x0000_s1053" type="#_x0000_t114" style="position:absolute;left:2286;top:19082;width:9144;height:6127;visibility:visible;mso-wrap-style:square;v-text-anchor:middle" o:gfxdata="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" fillcolor="white [3212]" strokecolor="black [3213]" strokeweight="1pt">
+                <v:shape id="Flowchart: Document 27" o:spid="_x0000_s1053" type="#_x0000_t114" style="position:absolute;left:2286;top:30763;width:9144;height:6126;visibility:visible;mso-wrap-style:square;v-text-anchor:middle" o:gfxdata="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" fillcolor="white [3212]" strokecolor="black [3213]" strokeweight="1pt">
                   <v:textbox>
                     <w:txbxContent>
                       <w:p>
@@ -6320,41 +6234,23 @@
                             <w:color w:val="000000" w:themeColor="text1"/>
                             <w:sz w:val="14"/>
                           </w:rPr>
+                          <w:t xml:space="preserve">Study </w:t>
+                        </w:r>
+                        <w:r>
+                          <w:rPr>
+                            <w:color w:val="000000" w:themeColor="text1"/>
+                            <w:sz w:val="14"/>
+                          </w:rPr>
                           <w:t>BDBAG .zip</w:t>
                         </w:r>
                       </w:p>
                     </w:txbxContent>
                   </v:textbox>
                 </v:shape>
-                <v:shape id="Flowchart: Document 28" o:spid="_x0000_s1054" type="#_x0000_t114" style="position:absolute;left:2286;top:26678;width:9144;height:6127;visibility:visible;mso-wrap-style:square;v-text-anchor:middle" o:gfxdata="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" fillcolor="white [3212]" strokecolor="black [3213]" strokeweight="1pt">
-                  <v:textbox>
-                    <w:txbxContent>
-                      <w:p>
-                        <w:pPr>
-                          <w:jc w:val="center"/>
-                          <w:rPr>
-                            <w:color w:val="000000" w:themeColor="text1"/>
-                            <w:sz w:val="14"/>
-                          </w:rPr>
-                        </w:pPr>
-                        <w:r>
-                          <w:rPr>
-                            <w:color w:val="000000" w:themeColor="text1"/>
-                            <w:sz w:val="14"/>
-                          </w:rPr>
-                          <w:t>fetch.txt</w:t>
-                        </w:r>
-                      </w:p>
-                    </w:txbxContent>
-                  </v:textbox>
-                </v:shape>
-                <v:shape id="Straight Arrow Connector 29" o:spid="_x0000_s1055" type="#_x0000_t32" style="position:absolute;left:6858;top:24804;width:0;height:1874;visibility:visible;mso-wrap-style:square" o:connectortype="straight" o:gfxdata="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" strokecolor="black [3213]" strokeweight=".5pt">
+                <v:shape id="Straight Arrow Connector 29" o:spid="_x0000_s1054" type="#_x0000_t32" style="position:absolute;left:6858;top:36484;width:0;height:4700;visibility:visible;mso-wrap-style:square" o:connectortype="straight" o:gfxdata="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" strokecolor="black [3213]" strokeweight=".5pt">
                   <v:stroke endarrow="block" joinstyle="miter"/>
                 </v:shape>
-                <v:shape id="Straight Arrow Connector 30" o:spid="_x0000_s1056" type="#_x0000_t32" style="position:absolute;left:6858;top:32400;width:0;height:1897;visibility:visible;mso-wrap-style:square" o:connectortype="straight" o:gfxdata="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" strokecolor="black [3213]" strokeweight=".5pt">
-                  <v:stroke endarrow="block" joinstyle="miter"/>
-                </v:shape>
-                <v:shape id="Flowchart: Process 31" o:spid="_x0000_s1057" type="#_x0000_t109" style="position:absolute;left:22517;width:9144;height:6126;visibility:visible;mso-wrap-style:square;v-text-anchor:middle" o:gfxdata="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" fillcolor="white [3212]" strokecolor="black [3213]" strokeweight="1pt">
+                <v:shape id="Flowchart: Process 31" o:spid="_x0000_s1055" type="#_x0000_t109" style="position:absolute;left:22517;width:9144;height:6126;visibility:visible;mso-wrap-style:square;v-text-anchor:middle" o:gfxdata="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" fillcolor="white [3212]" strokecolor="black [3213]" strokeweight="1pt">
                   <v:textbox>
                     <w:txbxContent>
                       <w:p>
@@ -6376,10 +6272,10 @@
                     </w:txbxContent>
                   </v:textbox>
                 </v:shape>
-                <v:shape id="Straight Arrow Connector 33" o:spid="_x0000_s1058" type="#_x0000_t32" style="position:absolute;left:27089;top:6126;width:0;height:2579;flip:x y;visibility:visible;mso-wrap-style:square" o:connectortype="straight" o:gfxdata="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" strokecolor="black [3213]" strokeweight=".5pt">
+                <v:shape id="Straight Arrow Connector 33" o:spid="_x0000_s1056" type="#_x0000_t32" style="position:absolute;left:27089;top:6126;width:0;height:2579;flip:x y;visibility:visible;mso-wrap-style:square" o:connectortype="straight" o:gfxdata="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" strokecolor="black [3213]" strokeweight=".5pt">
                   <v:stroke endarrow="block" joinstyle="miter"/>
                 </v:shape>
-                <v:shape id="Flowchart: Document 35" o:spid="_x0000_s1059" type="#_x0000_t114" style="position:absolute;left:34710;top:66;width:9144;height:6126;visibility:visible;mso-wrap-style:square;v-text-anchor:middle" o:gfxdata="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" fillcolor="white [3212]" strokecolor="black [3213]" strokeweight="1pt">
+                <v:shape id="Flowchart: Document 35" o:spid="_x0000_s1057" type="#_x0000_t114" style="position:absolute;left:34710;top:66;width:9144;height:6126;visibility:visible;mso-wrap-style:square;v-text-anchor:middle" o:gfxdata="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" fillcolor="white [3212]" strokecolor="black [3213]" strokeweight="1pt">
                   <v:textbox>
                     <w:txbxContent>
                       <w:p>
@@ -6401,14 +6297,14 @@
                     </w:txbxContent>
                   </v:textbox>
                 </v:shape>
-                <v:shape id="Straight Arrow Connector 36" o:spid="_x0000_s1060" type="#_x0000_t32" style="position:absolute;left:31661;top:3063;width:3049;height:66;visibility:visible;mso-wrap-style:square" o:connectortype="straight" o:gfxdata="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" strokecolor="black [3213]" strokeweight=".5pt">
+                <v:shape id="Straight Arrow Connector 36" o:spid="_x0000_s1058" type="#_x0000_t32" style="position:absolute;left:31661;top:3063;width:3049;height:66;visibility:visible;mso-wrap-style:square" o:connectortype="straight" o:gfxdata="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" strokecolor="black [3213]" strokeweight=".5pt">
                   <v:stroke endarrow="block" joinstyle="miter"/>
                 </v:shape>
                 <v:shapetype id="_x0000_t115" coordsize="21600,21600" o:spt="115" path="m,20465v810,317,1620,452,2397,725c3077,21325,3790,21417,4405,21597v1620,,2202,-180,2657,-272c7580,21280,8002,21010,8455,20917v422,-135,810,-405,1327,-542c10205,20150,10657,19967,11080,19742v517,-182,970,-407,1425,-590c13087,19017,13605,18745,14255,18610v615,-180,1262,-318,1942,-408c16975,18202,17785,18022,18595,18022r,-1670l19192,16252r808,l20000,14467r722,-75l21597,14392,21597,,2972,r,1815l1532,1815r,1860l,3675,,20465xem1532,3675nfl18595,3675r,12677em2972,1815nfl20000,1815r,12652e">
                   <v:stroke joinstyle="miter"/>
                   <v:path o:extrusionok="f" o:connecttype="custom" o:connectlocs="10800,0;0,10800;10800,19890;21600,10800" textboxrect="0,3675,18595,18022"/>
                 </v:shapetype>
-                <v:shape id="Flowchart: Multidocument 38" o:spid="_x0000_s1061" type="#_x0000_t115" style="position:absolute;left:822;top:50657;width:10608;height:7590;visibility:visible;mso-wrap-style:square;v-text-anchor:middle" o:gfxdata="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" fillcolor="white [3212]" strokecolor="black [3213]" strokeweight="1pt">
+                <v:shape id="Flowchart: Multidocument 38" o:spid="_x0000_s1059" type="#_x0000_t115" style="position:absolute;left:13847;top:60047;width:10607;height:7589;visibility:visible;mso-wrap-style:square;v-text-anchor:middle" o:gfxdata="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" fillcolor="white [3212]" strokecolor="black [3213]" strokeweight="1pt">
                   <v:textbox>
                     <w:txbxContent>
                       <w:p>
@@ -6430,10 +6326,10 @@
                     </w:txbxContent>
                   </v:textbox>
                 </v:shape>
-                <v:shape id="Straight Arrow Connector 40" o:spid="_x0000_s1062" type="#_x0000_t32" style="position:absolute;left:6856;top:48417;width:2;height:2240;flip:x;visibility:visible;mso-wrap-style:square" o:connectortype="straight" o:gfxdata="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" strokecolor="black [3213]" strokeweight=".5pt">
+                <v:shape id="Straight Arrow Connector 40" o:spid="_x0000_s1060" type="#_x0000_t32" style="position:absolute;left:9967;top:63833;width:3880;height:9;visibility:visible;mso-wrap-style:square" o:connectortype="straight" o:gfxdata="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" strokecolor="black [3213]" strokeweight=".5pt">
                   <v:stroke endarrow="block" joinstyle="miter"/>
                 </v:shape>
-                <v:shape id="Flowchart: Process 41" o:spid="_x0000_s1063" type="#_x0000_t109" style="position:absolute;left:822;top:60339;width:9144;height:6127;visibility:visible;mso-wrap-style:square;v-text-anchor:middle" o:gfxdata="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" fillcolor="white [3212]" strokecolor="black [3213]" strokeweight="1pt">
+                <v:shape id="Flowchart: Process 41" o:spid="_x0000_s1061" type="#_x0000_t109" style="position:absolute;left:25899;top:60778;width:9144;height:6127;visibility:visible;mso-wrap-style:square;v-text-anchor:middle" o:gfxdata="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" fillcolor="white [3212]" strokecolor="black [3213]" strokeweight="1pt">
                   <v:textbox>
                     <w:txbxContent>
                       <w:p>
@@ -6459,10 +6355,10 @@
                     </w:txbxContent>
                   </v:textbox>
                 </v:shape>
-                <v:shape id="Straight Arrow Connector 42" o:spid="_x0000_s1064" type="#_x0000_t32" style="position:absolute;left:5388;top:57959;width:6;height:2380;visibility:visible;mso-wrap-style:square" o:connectortype="straight" o:gfxdata="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" strokecolor="black [3213]" strokeweight=".5pt">
+                <v:shape id="Straight Arrow Connector 42" o:spid="_x0000_s1062" type="#_x0000_t32" style="position:absolute;left:24454;top:63842;width:1445;height:0;flip:y;visibility:visible;mso-wrap-style:square" o:connectortype="straight" o:gfxdata="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" strokecolor="black [3213]" strokeweight=".5pt">
                   <v:stroke endarrow="block" joinstyle="miter"/>
                 </v:shape>
-                <v:shape id="Flowchart: Multidocument 43" o:spid="_x0000_s1065" type="#_x0000_t115" style="position:absolute;left:11109;top:59668;width:10608;height:7589;visibility:visible;mso-wrap-style:square;v-text-anchor:middle" o:gfxdata="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" fillcolor="#92d050" strokecolor="black [3213]" strokeweight="1pt">
+                <v:shape id="Flowchart: Multidocument 43" o:spid="_x0000_s1063" type="#_x0000_t115" style="position:absolute;left:36186;top:60107;width:10607;height:7589;visibility:visible;mso-wrap-style:square;v-text-anchor:middle" o:gfxdata="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" fillcolor="#92d050" strokecolor="black [3213]" strokeweight="1pt">
                   <v:textbox>
                     <w:txbxContent>
                       <w:p>
@@ -6484,10 +6380,10 @@
                     </w:txbxContent>
                   </v:textbox>
                 </v:shape>
-                <v:shape id="Straight Arrow Connector 44" o:spid="_x0000_s1066" type="#_x0000_t32" style="position:absolute;left:9966;top:63403;width:1143;height:59;visibility:visible;mso-wrap-style:square" o:connectortype="straight" o:gfxdata="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" strokecolor="black [3213]" strokeweight=".5pt">
+                <v:shape id="Straight Arrow Connector 44" o:spid="_x0000_s1064" type="#_x0000_t32" style="position:absolute;left:35043;top:63842;width:1143;height:59;visibility:visible;mso-wrap-style:square" o:connectortype="straight" o:gfxdata="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" strokecolor="black [3213]" strokeweight=".5pt">
                   <v:stroke endarrow="block" joinstyle="miter"/>
                 </v:shape>
-                <v:shape id="Flowchart: Process 45" o:spid="_x0000_s1067" type="#_x0000_t109" style="position:absolute;left:12573;top:51435;width:9144;height:6126;visibility:visible;mso-wrap-style:square;v-text-anchor:middle" o:gfxdata="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" fillcolor="white [3212]" strokecolor="black [3213]" strokeweight="1pt">
+                <v:shape id="Flowchart: Process 45" o:spid="_x0000_s1065" type="#_x0000_t109" style="position:absolute;left:15339;top:51435;width:9144;height:6126;visibility:visible;mso-wrap-style:square;v-text-anchor:middle" o:gfxdata="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" fillcolor="white [3212]" strokecolor="black [3213]" strokeweight="1pt">
                   <v:textbox>
                     <w:txbxContent>
                       <w:p>
@@ -6509,10 +6405,10 @@
                     </w:txbxContent>
                   </v:textbox>
                 </v:shape>
-                <v:shape id="Straight Arrow Connector 46" o:spid="_x0000_s1068" type="#_x0000_t32" style="position:absolute;left:11430;top:54452;width:1143;height:46;visibility:visible;mso-wrap-style:square" o:connectortype="straight" o:gfxdata="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" strokecolor="black [3213]" strokeweight=".5pt">
+                <v:shape id="Straight Arrow Connector 46" o:spid="_x0000_s1066" type="#_x0000_t32" style="position:absolute;left:19880;top:57561;width:31;height:2486;flip:y;visibility:visible;mso-wrap-style:square" o:connectortype="straight" o:gfxdata="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" strokecolor="black [3213]" strokeweight=".5pt">
                   <v:stroke endarrow="block" joinstyle="miter"/>
                 </v:shape>
-                <v:shape id="Flowchart: Process 47" o:spid="_x0000_s1069" type="#_x0000_t109" style="position:absolute;left:36603;top:51435;width:9144;height:6126;visibility:visible;mso-wrap-style:square;v-text-anchor:middle" o:gfxdata="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" fillcolor="white [3212]" strokecolor="black [3213]" strokeweight="1pt">
+                <v:shape id="Flowchart: Process 47" o:spid="_x0000_s1067" type="#_x0000_t109" style="position:absolute;left:37481;top:51435;width:9144;height:6126;visibility:visible;mso-wrap-style:square;v-text-anchor:middle" o:gfxdata="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" fillcolor="white [3212]" strokecolor="black [3213]" strokeweight="1pt">
                   <v:textbox>
                     <w:txbxContent>
                       <w:p>
@@ -6534,10 +6430,10 @@
                     </w:txbxContent>
                   </v:textbox>
                 </v:shape>
-                <v:shape id="Straight Arrow Connector 48" o:spid="_x0000_s1070" type="#_x0000_t32" style="position:absolute;left:21717;top:54452;width:2473;height:46;flip:y;visibility:visible;mso-wrap-style:square" o:connectortype="straight" o:gfxdata="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" strokecolor="black [3213]" strokeweight=".5pt">
+                <v:shape id="Straight Arrow Connector 48" o:spid="_x0000_s1068" type="#_x0000_t32" style="position:absolute;left:24483;top:54452;width:1097;height:46;flip:y;visibility:visible;mso-wrap-style:square" o:connectortype="straight" o:gfxdata="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" strokecolor="black [3213]" strokeweight=".5pt">
                   <v:stroke endarrow="block" joinstyle="miter"/>
                 </v:shape>
-                <v:shape id="Flowchart: Process 50" o:spid="_x0000_s1071" type="#_x0000_t109" style="position:absolute;left:59436;top:51431;width:9144;height:6126;visibility:visible;mso-wrap-style:square;v-text-anchor:middle" o:gfxdata="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" fillcolor="white [3212]" strokecolor="black [3213]" strokeweight="1pt">
+                <v:shape id="Flowchart: Process 50" o:spid="_x0000_s1069" type="#_x0000_t109" style="position:absolute;left:62435;top:51431;width:9144;height:6126;visibility:visible;mso-wrap-style:square;v-text-anchor:middle" o:gfxdata="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" fillcolor="white [3212]" strokecolor="black [3213]" strokeweight="1pt">
                   <v:textbox>
                     <w:txbxContent>
                       <w:p>
@@ -6561,10 +6457,10 @@
                     </w:txbxContent>
                   </v:textbox>
                 </v:shape>
-                <v:shape id="Straight Arrow Connector 51" o:spid="_x0000_s1072" type="#_x0000_t32" style="position:absolute;left:45747;top:54453;width:1620;height:45;flip:y;visibility:visible;mso-wrap-style:square" o:connectortype="straight" o:gfxdata="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" strokecolor="black [3213]" strokeweight=".5pt">
+                <v:shape id="Straight Arrow Connector 51" o:spid="_x0000_s1070" type="#_x0000_t32" style="position:absolute;left:46625;top:54453;width:2644;height:45;flip:y;visibility:visible;mso-wrap-style:square" o:connectortype="straight" o:gfxdata="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" strokecolor="black [3213]" strokeweight=".5pt">
                   <v:stroke endarrow="block" joinstyle="miter"/>
                 </v:shape>
-                <v:shape id="Flowchart: Multidocument 52" o:spid="_x0000_s1073" type="#_x0000_t115" style="position:absolute;left:75528;top:50659;width:10607;height:7589;visibility:visible;mso-wrap-style:square;v-text-anchor:middle" o:gfxdata="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" fillcolor="#92d050" strokecolor="black [3213]" strokeweight="1pt">
+                <v:shape id="Flowchart: Multidocument 52" o:spid="_x0000_s1071" type="#_x0000_t115" style="position:absolute;left:75528;top:50659;width:10607;height:7589;visibility:visible;mso-wrap-style:square;v-text-anchor:middle" o:gfxdata="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" fillcolor="#92d050" strokecolor="black [3213]" strokeweight="1pt">
                   <v:textbox>
                     <w:txbxContent>
                       <w:p>
@@ -6602,10 +6498,10 @@
                     </w:txbxContent>
                   </v:textbox>
                 </v:shape>
-                <v:shape id="Straight Arrow Connector 53" o:spid="_x0000_s1074" type="#_x0000_t32" style="position:absolute;left:68580;top:54453;width:6948;height:41;flip:y;visibility:visible;mso-wrap-style:square" o:connectortype="straight" o:gfxdata="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" strokecolor="black [3213]" strokeweight=".5pt">
+                <v:shape id="Straight Arrow Connector 53" o:spid="_x0000_s1072" type="#_x0000_t32" style="position:absolute;left:71579;top:54453;width:3949;height:41;flip:y;visibility:visible;mso-wrap-style:square" o:connectortype="straight" o:gfxdata="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" strokecolor="black [3213]" strokeweight=".5pt">
                   <v:stroke endarrow="block" joinstyle="miter"/>
                 </v:shape>
-                <v:shape id="Flowchart: Process 55" o:spid="_x0000_s1075" type="#_x0000_t109" style="position:absolute;left:76991;top:41879;width:9144;height:6127;visibility:visible;mso-wrap-style:square;v-text-anchor:middle" o:gfxdata="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" fillcolor="white [3212]" strokecolor="black [3213]" strokeweight="1pt">
+                <v:shape id="Flowchart: Process 55" o:spid="_x0000_s1073" type="#_x0000_t109" style="position:absolute;left:76991;top:41879;width:9144;height:6127;visibility:visible;mso-wrap-style:square;v-text-anchor:middle" o:gfxdata="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" fillcolor="white [3212]" strokecolor="black [3213]" strokeweight="1pt">
                   <v:textbox>
                     <w:txbxContent>
                       <w:p>
@@ -6627,10 +6523,10 @@
                     </w:txbxContent>
                   </v:textbox>
                 </v:shape>
-                <v:shape id="Straight Arrow Connector 56" o:spid="_x0000_s1076" type="#_x0000_t32" style="position:absolute;left:81561;top:48006;width:2;height:2653;flip:y;visibility:visible;mso-wrap-style:square" o:connectortype="straight" o:gfxdata="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" strokecolor="black [3213]" strokeweight=".5pt">
+                <v:shape id="Straight Arrow Connector 56" o:spid="_x0000_s1074" type="#_x0000_t32" style="position:absolute;left:81561;top:48006;width:2;height:2653;flip:y;visibility:visible;mso-wrap-style:square" o:connectortype="straight" o:gfxdata="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" strokecolor="black [3213]" strokeweight=".5pt">
                   <v:stroke endarrow="block" joinstyle="miter"/>
                 </v:shape>
-                <v:shape id="Flowchart: Process 58" o:spid="_x0000_s1077" type="#_x0000_t109" style="position:absolute;left:59003;top:41879;width:9144;height:6127;visibility:visible;mso-wrap-style:square;v-text-anchor:middle" o:gfxdata="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" fillcolor="white [3212]" strokecolor="black [3213]" strokeweight="1pt">
+                <v:shape id="Flowchart: Process 58" o:spid="_x0000_s1075" type="#_x0000_t109" style="position:absolute;left:60539;top:41879;width:9144;height:6127;visibility:visible;mso-wrap-style:square;v-text-anchor:middle" o:gfxdata="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" fillcolor="white [3212]" strokecolor="black [3213]" strokeweight="1pt">
                   <v:textbox>
                     <w:txbxContent>
                       <w:p>
@@ -6661,18 +6557,10 @@
                     </w:txbxContent>
                   </v:textbox>
                 </v:shape>
-                <v:shape id="Straight Arrow Connector 62" o:spid="_x0000_s1078" type="#_x0000_t32" style="position:absolute;left:63569;top:40224;width:6;height:1655;flip:x y;visibility:visible;mso-wrap-style:square" o:connectortype="straight" o:gfxdata="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" strokecolor="black [3213]" strokeweight=".5pt">
+                <v:shape id="Straight Arrow Connector 62" o:spid="_x0000_s1076" type="#_x0000_t32" style="position:absolute;left:65105;top:40224;width:6;height:1655;flip:x y;visibility:visible;mso-wrap-style:square" o:connectortype="straight" o:gfxdata="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" strokecolor="black [3213]" strokeweight=".5pt">
                   <v:stroke endarrow="block" joinstyle="miter"/>
                 </v:shape>
-                <v:shapetype id="_x0000_t125" coordsize="21600,21600" o:spt="125" path="m21600,21600l,21600,21600,,,xe">
-                  <v:stroke joinstyle="miter"/>
-                  <v:path o:extrusionok="f" gradientshapeok="t" o:connecttype="custom" o:connectlocs="10800,0;10800,10800;10800,21600" textboxrect="5400,5400,16200,16200"/>
-                </v:shapetype>
-                <v:shape id="Flowchart: Collate 63" o:spid="_x0000_s1079" type="#_x0000_t125" style="position:absolute;left:80789;top:21619;width:4572;height:9144;visibility:visible;mso-wrap-style:square;v-text-anchor:middle" o:gfxdata="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" fillcolor="white [3212]" strokecolor="black [3213]" strokeweight="1pt"/>
-                <v:shape id="Straight Arrow Connector 64" o:spid="_x0000_s1080" type="#_x0000_t32" style="position:absolute;left:83024;top:30763;width:51;height:2384;flip:y;visibility:visible;mso-wrap-style:square" o:connectortype="straight" o:gfxdata="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" strokecolor="black [3213]" strokeweight=".5pt">
-                  <v:stroke endarrow="block" joinstyle="miter"/>
-                </v:shape>
-                <v:shape id="Flowchart: Multidocument 66" o:spid="_x0000_s1081" type="#_x0000_t115" style="position:absolute;left:76991;top:33147;width:10607;height:7589;visibility:visible;mso-wrap-style:square;v-text-anchor:middle" o:gfxdata="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" fillcolor="#92d050" strokecolor="black [3213]" strokeweight="1pt">
+                <v:shape id="Flowchart: Multidocument 66" o:spid="_x0000_s1077" type="#_x0000_t115" style="position:absolute;left:76991;top:33147;width:10607;height:7589;visibility:visible;mso-wrap-style:square;v-text-anchor:middle" o:gfxdata="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" fillcolor="#92d050" strokecolor="black [3213]" strokeweight="1pt">
                   <v:textbox>
                     <w:txbxContent>
                       <w:p>
@@ -6716,35 +6604,10 @@
                     </w:txbxContent>
                   </v:textbox>
                 </v:shape>
-                <v:shape id="Straight Arrow Connector 67" o:spid="_x0000_s1082" type="#_x0000_t32" style="position:absolute;left:81557;top:40449;width:6;height:1430;flip:x y;visibility:visible;mso-wrap-style:square" o:connectortype="straight" o:gfxdata="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" strokecolor="black [3213]" strokeweight=".5pt">
+                <v:shape id="Straight Arrow Connector 67" o:spid="_x0000_s1078" type="#_x0000_t32" style="position:absolute;left:81557;top:40449;width:6;height:1430;flip:x y;visibility:visible;mso-wrap-style:square" o:connectortype="straight" o:gfxdata="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" strokecolor="black [3213]" strokeweight=".5pt">
                   <v:stroke endarrow="block" joinstyle="miter"/>
                 </v:shape>
-                <v:shape id="Flowchart: Multidocument 68" o:spid="_x0000_s1083" type="#_x0000_t115" style="position:absolute;left:78546;top:12373;width:10608;height:7590;visibility:visible;mso-wrap-style:square;v-text-anchor:middle" o:gfxdata="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" fillcolor="#92d050" strokecolor="black [3213]" strokeweight="1pt">
-                  <v:textbox>
-                    <w:txbxContent>
-                      <w:p>
-                        <w:pPr>
-                          <w:jc w:val="center"/>
-                          <w:rPr>
-                            <w:color w:val="000000" w:themeColor="text1"/>
-                            <w:sz w:val="14"/>
-                          </w:rPr>
-                        </w:pPr>
-                        <w:r>
-                          <w:rPr>
-                            <w:color w:val="000000" w:themeColor="text1"/>
-                            <w:sz w:val="14"/>
-                          </w:rPr>
-                          <w:t>Average by Experiment RID</w:t>
-                        </w:r>
-                      </w:p>
-                    </w:txbxContent>
-                  </v:textbox>
-                </v:shape>
-                <v:shape id="Straight Arrow Connector 69" o:spid="_x0000_s1084" type="#_x0000_t32" style="position:absolute;left:83075;top:19676;width:37;height:1943;flip:y;visibility:visible;mso-wrap-style:square" o:connectortype="straight" o:gfxdata="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" strokecolor="black [3213]" strokeweight=".5pt">
-                  <v:stroke endarrow="block" joinstyle="miter"/>
-                </v:shape>
-                <v:shape id="Flowchart: Multidocument 79" o:spid="_x0000_s1085" type="#_x0000_t115" style="position:absolute;left:47013;top:59253;width:10607;height:7589;visibility:visible;mso-wrap-style:square;v-text-anchor:middle" o:gfxdata="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" fillcolor="#92d050" strokecolor="black [3213]" strokeweight="1pt">
+                <v:shape id="Flowchart: Multidocument 79" o:spid="_x0000_s1079" type="#_x0000_t115" style="position:absolute;left:72090;top:59692;width:10607;height:7589;visibility:visible;mso-wrap-style:square;v-text-anchor:middle" o:gfxdata="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" fillcolor="#92d050" strokecolor="black [3213]" strokeweight="1pt">
                   <v:textbox>
                     <w:txbxContent>
                       <w:p>
@@ -6775,7 +6638,7 @@
                     </w:txbxContent>
                   </v:textbox>
                 </v:shape>
-                <v:shape id="Flowchart: Document 80" o:spid="_x0000_s1086" type="#_x0000_t114" style="position:absolute;left:35400;top:60339;width:9144;height:6127;visibility:visible;mso-wrap-style:square;v-text-anchor:middle" o:gfxdata="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" fillcolor="white [3212]" strokecolor="black [3213]" strokeweight="1pt">
+                <v:shape id="Flowchart: Document 80" o:spid="_x0000_s1080" type="#_x0000_t114" style="position:absolute;left:60477;top:60778;width:9144;height:6127;visibility:visible;mso-wrap-style:square;v-text-anchor:middle" o:gfxdata="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" fillcolor="white [3212]" strokecolor="black [3213]" strokeweight="1pt">
                   <v:textbox>
                     <w:txbxContent>
                       <w:p>
@@ -6799,10 +6662,10 @@
                     </w:txbxContent>
                   </v:textbox>
                 </v:shape>
-                <v:shape id="Straight Arrow Connector 81" o:spid="_x0000_s1087" type="#_x0000_t32" style="position:absolute;left:33334;top:63403;width:2066;height:0;visibility:visible;mso-wrap-style:square" o:connectortype="straight" o:gfxdata="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" strokecolor="black [3213]" strokeweight=".5pt">
+                <v:shape id="Straight Arrow Connector 81" o:spid="_x0000_s1081" type="#_x0000_t32" style="position:absolute;left:58411;top:63842;width:2066;height:0;visibility:visible;mso-wrap-style:square" o:connectortype="straight" o:gfxdata="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" strokecolor="black [3213]" strokeweight=".5pt">
                   <v:stroke endarrow="block" joinstyle="miter"/>
                 </v:shape>
-                <v:shape id="Flowchart: Process 84" o:spid="_x0000_s1088" type="#_x0000_t109" style="position:absolute;left:80010;top:4572;width:9144;height:6126;visibility:visible;mso-wrap-style:square;v-text-anchor:middle" o:gfxdata="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" fillcolor="#ffc000" strokecolor="black [3213]" strokeweight="1pt">
+                <v:shape id="Flowchart: Process 84" o:spid="_x0000_s1082" type="#_x0000_t109" style="position:absolute;left:78454;top:24801;width:9144;height:6126;visibility:visible;mso-wrap-style:square;v-text-anchor:middle" o:gfxdata="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" fillcolor="#ffc000" strokecolor="black [3213]" strokeweight="1pt">
                   <v:textbox>
                     <w:txbxContent>
                       <w:p>
@@ -6835,7 +6698,7 @@
                     </w:txbxContent>
                   </v:textbox>
                 </v:shape>
-                <v:shape id="Flowchart: Terminator 85" o:spid="_x0000_s1089" type="#_x0000_t116" style="position:absolute;left:80010;width:9144;height:3017;visibility:visible;mso-wrap-style:square;v-text-anchor:middle" o:gfxdata="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" fillcolor="white [3212]" strokecolor="black [3213]" strokeweight="1pt">
+                <v:shape id="Flowchart: Terminator 85" o:spid="_x0000_s1083" type="#_x0000_t116" style="position:absolute;left:78454;top:19385;width:9144;height:3017;visibility:visible;mso-wrap-style:square;v-text-anchor:middle" o:gfxdata="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" fillcolor="white [3212]" strokecolor="black [3213]" strokeweight="1pt">
                   <v:textbox>
                     <w:txbxContent>
                       <w:p>
@@ -6857,10 +6720,10 @@
                     </w:txbxContent>
                   </v:textbox>
                 </v:shape>
-                <v:shape id="Straight Arrow Connector 88" o:spid="_x0000_s1090" type="#_x0000_t32" style="position:absolute;left:84582;top:3017;width:0;height:1555;flip:y;visibility:visible;mso-wrap-style:square" o:connectortype="straight" o:gfxdata="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" strokecolor="black [3213]" strokeweight=".5pt">
+                <v:shape id="Straight Arrow Connector 88" o:spid="_x0000_s1084" type="#_x0000_t32" style="position:absolute;left:83026;top:22402;width:0;height:2399;flip:y;visibility:visible;mso-wrap-style:square" o:connectortype="straight" o:gfxdata="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" strokecolor="black [3213]" strokeweight=".5pt">
                   <v:stroke endarrow="block" joinstyle="miter"/>
                 </v:shape>
-                <v:shape id="Flowchart: Multidocument 61" o:spid="_x0000_s1091" type="#_x0000_t115" style="position:absolute;left:59003;top:32922;width:10607;height:7590;visibility:visible;mso-wrap-style:square;v-text-anchor:middle" o:gfxdata="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" fillcolor="#92d050" strokecolor="black [3213]" strokeweight="1pt">
+                <v:shape id="Flowchart: Multidocument 61" o:spid="_x0000_s1085" type="#_x0000_t115" style="position:absolute;left:60539;top:32922;width:10607;height:7590;visibility:visible;mso-wrap-style:square;v-text-anchor:middle" o:gfxdata="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" fillcolor="#92d050" strokecolor="black [3213]" strokeweight="1pt">
                   <v:textbox>
                     <w:txbxContent>
                       <w:p>
@@ -6891,7 +6754,7 @@
                     </w:txbxContent>
                   </v:textbox>
                 </v:shape>
-                <v:shape id="Flowchart: Multidocument 96" o:spid="_x0000_s1092" type="#_x0000_t115" style="position:absolute;left:24190;top:50657;width:10608;height:7590;visibility:visible;mso-wrap-style:square;v-text-anchor:middle" o:gfxdata="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" fillcolor="white [3212]" strokecolor="black [3213]" strokeweight="1pt">
+                <v:shape id="Flowchart: Multidocument 96" o:spid="_x0000_s1086" type="#_x0000_t115" style="position:absolute;left:25580;top:50657;width:10607;height:7590;visibility:visible;mso-wrap-style:square;v-text-anchor:middle" o:gfxdata="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" fillcolor="white [3212]" strokecolor="black [3213]" strokeweight="1pt">
                   <v:textbox>
                     <w:txbxContent>
                       <w:p>
@@ -6913,10 +6776,10 @@
                     </w:txbxContent>
                   </v:textbox>
                 </v:shape>
-                <v:shape id="Straight Arrow Connector 97" o:spid="_x0000_s1093" type="#_x0000_t32" style="position:absolute;left:34798;top:54452;width:1805;height:46;visibility:visible;mso-wrap-style:square" o:connectortype="straight" o:gfxdata="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" strokecolor="black [3213]" strokeweight=".5pt">
+                <v:shape id="Straight Arrow Connector 97" o:spid="_x0000_s1087" type="#_x0000_t32" style="position:absolute;left:36187;top:54452;width:1294;height:46;visibility:visible;mso-wrap-style:square" o:connectortype="straight" o:gfxdata="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" strokecolor="black [3213]" strokeweight=".5pt">
                   <v:stroke endarrow="block" joinstyle="miter"/>
                 </v:shape>
-                <v:shape id="Flowchart: Multidocument 98" o:spid="_x0000_s1094" type="#_x0000_t115" style="position:absolute;left:47367;top:50659;width:10605;height:7588;visibility:visible;mso-wrap-style:square;v-text-anchor:middle" o:gfxdata="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" fillcolor="#92d050" strokecolor="black [3213]" strokeweight="1pt">
+                <v:shape id="Flowchart: Multidocument 98" o:spid="_x0000_s1088" type="#_x0000_t115" style="position:absolute;left:49269;top:50659;width:10605;height:7588;visibility:visible;mso-wrap-style:square;v-text-anchor:middle" o:gfxdata="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" fillcolor="#92d050" strokecolor="black [3213]" strokeweight="1pt">
                   <v:textbox>
                     <w:txbxContent>
                       <w:p>
@@ -6938,10 +6801,10 @@
                     </w:txbxContent>
                   </v:textbox>
                 </v:shape>
-                <v:shape id="Straight Arrow Connector 100" o:spid="_x0000_s1095" type="#_x0000_t32" style="position:absolute;left:57972;top:54453;width:1464;height:41;visibility:visible;mso-wrap-style:square" o:connectortype="straight" o:gfxdata="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" strokecolor="black [3213]" strokeweight=".5pt">
+                <v:shape id="Straight Arrow Connector 100" o:spid="_x0000_s1089" type="#_x0000_t32" style="position:absolute;left:59874;top:54453;width:2561;height:41;visibility:visible;mso-wrap-style:square" o:connectortype="straight" o:gfxdata="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" strokecolor="black [3213]" strokeweight=".5pt">
                   <v:stroke endarrow="block" joinstyle="miter"/>
                 </v:shape>
-                <v:shape id="Flowchart: Process 71" o:spid="_x0000_s1096" type="#_x0000_t109" style="position:absolute;left:24190;top:60339;width:9144;height:6127;visibility:visible;mso-wrap-style:square;v-text-anchor:middle" o:gfxdata="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" fillcolor="white [3212]" strokecolor="black [3213]" strokeweight="1pt">
+                <v:shape id="Flowchart: Process 71" o:spid="_x0000_s1090" type="#_x0000_t109" style="position:absolute;left:49267;top:60778;width:9144;height:6127;visibility:visible;mso-wrap-style:square;v-text-anchor:middle" o:gfxdata="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" fillcolor="white [3212]" strokecolor="black [3213]" strokeweight="1pt">
                   <v:textbox>
                     <w:txbxContent>
                       <w:p>
@@ -6963,7 +6826,7 @@
                     </w:txbxContent>
                   </v:textbox>
                 </v:shape>
-                <v:shape id="Flowchart: Document 4" o:spid="_x0000_s1097" type="#_x0000_t114" style="position:absolute;left:13628;top:31579;width:9144;height:6127;visibility:visible;mso-wrap-style:square;v-text-anchor:middle" o:gfxdata="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" fillcolor="white [3212]" strokecolor="black [3213]" strokeweight="1pt">
+                <v:shape id="Flowchart: Document 4" o:spid="_x0000_s1091" type="#_x0000_t114" style="position:absolute;left:13628;top:31579;width:9144;height:6127;visibility:visible;mso-wrap-style:square;v-text-anchor:middle" o:gfxdata="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" fillcolor="white [3212]" strokecolor="black [3213]" strokeweight="1pt">
                   <v:textbox>
                     <w:txbxContent>
                       <w:p>
@@ -6985,7 +6848,7 @@
                     </w:txbxContent>
                   </v:textbox>
                 </v:shape>
-                <v:shape id="Flowchart: Data 11" o:spid="_x0000_s1098" type="#_x0000_t111" style="position:absolute;left:27346;top:31592;width:9144;height:6127;visibility:visible;mso-wrap-style:square;v-text-anchor:middle" o:gfxdata="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" fillcolor="white [3212]" strokecolor="black [3213]" strokeweight="1pt">
+                <v:shape id="Flowchart: Data 11" o:spid="_x0000_s1092" type="#_x0000_t111" style="position:absolute;left:27346;top:31592;width:9144;height:6127;visibility:visible;mso-wrap-style:square;v-text-anchor:middle" o:gfxdata="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" fillcolor="white [3212]" strokecolor="black [3213]" strokeweight="1pt">
                   <v:textbox>
                     <w:txbxContent>
                       <w:p>
@@ -7016,7 +6879,7 @@
                     </w:txbxContent>
                   </v:textbox>
                 </v:shape>
-                <v:shape id="Flowchart: Data 86" o:spid="_x0000_s1099" type="#_x0000_t111" style="position:absolute;left:27344;top:24348;width:9144;height:6121;visibility:visible;mso-wrap-style:square;v-text-anchor:middle" o:gfxdata="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" fillcolor="white [3212]" strokecolor="black [3213]" strokeweight="1pt">
+                <v:shape id="Flowchart: Data 86" o:spid="_x0000_s1093" type="#_x0000_t111" style="position:absolute;left:27344;top:24348;width:9144;height:6121;visibility:visible;mso-wrap-style:square;v-text-anchor:middle" o:gfxdata="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" fillcolor="white [3212]" strokecolor="black [3213]" strokeweight="1pt">
                   <v:textbox>
                     <w:txbxContent>
                       <w:p>
@@ -7040,7 +6903,7 @@
                     </w:txbxContent>
                   </v:textbox>
                 </v:shape>
-                <v:shape id="Flowchart: Data 87" o:spid="_x0000_s1100" type="#_x0000_t111" style="position:absolute;left:27344;top:17106;width:9144;height:6122;visibility:visible;mso-wrap-style:square;v-text-anchor:middle" o:gfxdata="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" fillcolor="yellow" strokecolor="black [3213]" strokeweight="1pt">
+                <v:shape id="Flowchart: Data 87" o:spid="_x0000_s1094" type="#_x0000_t111" style="position:absolute;left:27344;top:17106;width:9144;height:6122;visibility:visible;mso-wrap-style:square;v-text-anchor:middle" o:gfxdata="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" filled="f" strokecolor="black [3213]" strokeweight="1pt">
                   <v:textbox>
                     <w:txbxContent>
                       <w:p>
@@ -7064,14 +6927,14 @@
                     </w:txbxContent>
                   </v:textbox>
                 </v:shape>
-                <v:shape id="Straight Arrow Connector 18" o:spid="_x0000_s1101" type="#_x0000_t32" style="position:absolute;left:22772;top:34642;width:5489;height:13;visibility:visible;mso-wrap-style:square" o:connectortype="straight" o:gfxdata="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" strokecolor="black [3213]" strokeweight=".5pt">
+                <v:shape id="Straight Arrow Connector 18" o:spid="_x0000_s1095" type="#_x0000_t32" style="position:absolute;left:22772;top:34642;width:5489;height:13;visibility:visible;mso-wrap-style:square" o:connectortype="straight" o:gfxdata="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" strokecolor="black [3213]" strokeweight=".5pt">
                   <v:stroke endarrow="block" joinstyle="miter"/>
                 </v:shape>
                 <v:shapetype id="_x0000_t110" coordsize="21600,21600" o:spt="110" path="m10800,l,10800,10800,21600,21600,10800xe">
                   <v:stroke joinstyle="miter"/>
                   <v:path gradientshapeok="t" o:connecttype="rect" textboxrect="5400,5400,16200,16200"/>
                 </v:shapetype>
-                <v:shape id="Flowchart: Decision 57" o:spid="_x0000_s1102" type="#_x0000_t110" style="position:absolute;left:37068;top:17101;width:9144;height:6127;visibility:visible;mso-wrap-style:square;v-text-anchor:middle" o:gfxdata="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" fillcolor="yellow" strokecolor="black [3213]" strokeweight="1pt">
+                <v:shape id="Flowchart: Decision 57" o:spid="_x0000_s1096" type="#_x0000_t110" style="position:absolute;left:37068;top:17101;width:9144;height:6127;visibility:visible;mso-wrap-style:square;v-text-anchor:middle" o:gfxdata="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" filled="f" strokecolor="black [3213]" strokeweight="1pt">
                   <v:textbox>
                     <w:txbxContent>
                       <w:p>
@@ -7118,7 +6981,7 @@
                     </w:txbxContent>
                   </v:textbox>
                 </v:shape>
-                <v:shape id="Flowchart: Document 70" o:spid="_x0000_s1103" type="#_x0000_t114" style="position:absolute;left:13630;top:42346;width:9144;height:6127;visibility:visible;mso-wrap-style:square;v-text-anchor:middle" o:gfxdata="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" fillcolor="white [3212]" strokecolor="black [3213]" strokeweight="1pt">
+                <v:shape id="Flowchart: Document 70" o:spid="_x0000_s1097" type="#_x0000_t114" style="position:absolute;left:13630;top:42346;width:9144;height:6127;visibility:visible;mso-wrap-style:square;v-text-anchor:middle" o:gfxdata="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" fillcolor="white [3212]" strokecolor="black [3213]" strokeweight="1pt">
                   <v:textbox>
                     <w:txbxContent>
                       <w:p>
@@ -7140,10 +7003,7 @@
                     </w:txbxContent>
                   </v:textbox>
                 </v:shape>
-                <v:shape id="Straight Arrow Connector 72" o:spid="_x0000_s1104" type="#_x0000_t32" style="position:absolute;left:11430;top:45354;width:2200;height:56;visibility:visible;mso-wrap-style:square" o:connectortype="straight" o:gfxdata="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" strokecolor="black [3213]" strokeweight=".5pt">
-                  <v:stroke endarrow="block" joinstyle="miter"/>
-                </v:shape>
-                <v:shape id="Flowchart: Data 99" o:spid="_x0000_s1105" type="#_x0000_t111" style="position:absolute;left:27346;top:42352;width:9144;height:6121;visibility:visible;mso-wrap-style:square;v-text-anchor:middle" o:gfxdata="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" fillcolor="white [3212]" strokecolor="black [3213]" strokeweight="1pt">
+                <v:shape id="Flowchart: Data 99" o:spid="_x0000_s1098" type="#_x0000_t111" style="position:absolute;left:27346;top:42352;width:9144;height:6121;visibility:visible;mso-wrap-style:square;v-text-anchor:middle" o:gfxdata="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" fillcolor="white [3212]" strokecolor="black [3213]" strokeweight="1pt">
                   <v:textbox>
                     <w:txbxContent>
                       <w:p>
@@ -7165,22 +7025,22 @@
                     </w:txbxContent>
                   </v:textbox>
                 </v:shape>
-                <v:shape id="Straight Arrow Connector 76" o:spid="_x0000_s1106" type="#_x0000_t32" style="position:absolute;left:22774;top:45410;width:5487;height:2;visibility:visible;mso-wrap-style:square" o:connectortype="straight" o:gfxdata="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" strokecolor="black [3213]" strokeweight=".5pt">
+                <v:shape id="Straight Arrow Connector 76" o:spid="_x0000_s1099" type="#_x0000_t32" style="position:absolute;left:22774;top:45410;width:5487;height:2;visibility:visible;mso-wrap-style:square" o:connectortype="straight" o:gfxdata="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" strokecolor="black [3213]" strokeweight=".5pt">
                   <v:stroke endarrow="block" joinstyle="miter"/>
                 </v:shape>
-                <v:shape id="Straight Arrow Connector 78" o:spid="_x0000_s1107" type="#_x0000_t32" style="position:absolute;left:35576;top:45412;width:1495;height:3;visibility:visible;mso-wrap-style:square" o:connectortype="straight" o:gfxdata="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" strokecolor="black [3213]" strokeweight=".5pt">
+                <v:shape id="Straight Arrow Connector 78" o:spid="_x0000_s1100" type="#_x0000_t32" style="position:absolute;left:35576;top:45412;width:1495;height:3;visibility:visible;mso-wrap-style:square" o:connectortype="straight" o:gfxdata="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" strokecolor="black [3213]" strokeweight=".5pt">
                   <v:stroke endarrow="block" joinstyle="miter"/>
                 </v:shape>
-                <v:shape id="Straight Arrow Connector 83" o:spid="_x0000_s1108" type="#_x0000_t32" style="position:absolute;left:46215;top:45372;width:1741;height:43;flip:y;visibility:visible;mso-wrap-style:square" o:connectortype="straight" o:gfxdata="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" strokecolor="black [3213]" strokeweight=".5pt">
+                <v:shape id="Straight Arrow Connector 83" o:spid="_x0000_s1101" type="#_x0000_t32" style="position:absolute;left:46215;top:45372;width:1741;height:43;flip:y;visibility:visible;mso-wrap-style:square" o:connectortype="straight" o:gfxdata="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" strokecolor="black [3213]" strokeweight=".5pt">
                   <v:stroke endarrow="block" joinstyle="miter"/>
                 </v:shape>
-                <v:shape id="Straight Arrow Connector 92" o:spid="_x0000_s1109" type="#_x0000_t32" style="position:absolute;left:35573;top:20164;width:1495;height:3;flip:y;visibility:visible;mso-wrap-style:square" o:connectortype="straight" o:gfxdata="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" strokecolor="black [3213]" strokeweight=".5pt">
+                <v:shape id="Straight Arrow Connector 92" o:spid="_x0000_s1102" type="#_x0000_t32" style="position:absolute;left:35573;top:20164;width:1495;height:3;flip:y;visibility:visible;mso-wrap-style:square" o:connectortype="straight" o:gfxdata="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" strokecolor="black [3213]" strokeweight=".5pt">
                   <v:stroke endarrow="block" joinstyle="miter"/>
                 </v:shape>
-                <v:shape id="Straight Arrow Connector 103" o:spid="_x0000_s1110" type="#_x0000_t32" style="position:absolute;left:84580;top:10698;width:2;height:1675;flip:y;visibility:visible;mso-wrap-style:square" o:connectortype="straight" o:gfxdata="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" strokecolor="#70ad47 [3209]" strokeweight="1.5pt">
+                <v:shape id="Straight Arrow Connector 103" o:spid="_x0000_s1103" type="#_x0000_t32" style="position:absolute;left:83024;top:30927;width:2;height:2220;flip:y;visibility:visible;mso-wrap-style:square" o:connectortype="straight" o:gfxdata="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" strokecolor="#70ad47 [3209]" strokeweight="1.5pt">
                   <v:stroke endarrow="block" joinstyle="miter"/>
                 </v:shape>
-                <v:shape id="Straight Arrow Connector 104" o:spid="_x0000_s1111" type="#_x0000_t32" style="position:absolute;left:21717;top:63403;width:2473;height:59;flip:y;visibility:visible;mso-wrap-style:square" o:connectortype="straight" o:gfxdata="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" strokecolor="black [3213]" strokeweight=".5pt">
+                <v:shape id="Straight Arrow Connector 104" o:spid="_x0000_s1104" type="#_x0000_t32" style="position:absolute;left:46793;top:63842;width:2474;height:59;flip:y;visibility:visible;mso-wrap-style:square" o:connectortype="straight" o:gfxdata="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" strokecolor="black [3213]" strokeweight=".5pt">
                   <v:stroke endarrow="block" joinstyle="miter"/>
                 </v:shape>
                 <v:shapetype id="_x0000_t34" coordsize="21600,21600" o:spt="34" o:oned="t" adj="10800" path="m,l@0,0@0,21600,21600,21600e" filled="f">
@@ -7194,10 +7054,10 @@
                   </v:handles>
                   <o:lock v:ext="edit" shapetype="t"/>
                 </v:shapetype>
-                <v:shape id="Elbow Connector 105" o:spid="_x0000_s1112" type="#_x0000_t34" style="position:absolute;left:40126;top:55102;width:89;height:22817;rotation:90;flip:x;visibility:visible;mso-wrap-style:square" o:connectortype="elbow" o:gfxdata="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" adj="305058" strokecolor="black [3213]" strokeweight=".5pt">
+                <v:shape id="Elbow Connector 105" o:spid="_x0000_s1105" type="#_x0000_t34" style="position:absolute;left:65203;top:55541;width:89;height:22817;rotation:90;flip:x;visibility:visible;mso-wrap-style:square" o:connectortype="elbow" o:gfxdata="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" adj="646863" strokecolor="black [3213]" strokeweight=".5pt">
                   <v:stroke endarrow="block"/>
                 </v:shape>
-                <v:shape id="Elbow Connector 106" o:spid="_x0000_s1113" type="#_x0000_t34" style="position:absolute;left:57620;top:7635;width:31534;height:55412;flip:y;visibility:visible;mso-wrap-style:square" o:connectortype="elbow" o:gfxdata="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" adj="23166" strokecolor="#70ad47 [3209]" strokeweight="1.5pt">
+                <v:shape id="Elbow Connector 106" o:spid="_x0000_s1106" type="#_x0000_t34" style="position:absolute;left:82697;top:27864;width:4901;height:35622;flip:y;visibility:visible;mso-wrap-style:square" o:connectortype="elbow" o:gfxdata="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" adj="31675" strokecolor="#70ad47 [3209]" strokeweight="1.5pt">
                   <v:stroke endarrow="block"/>
                 </v:shape>
                 <v:shapetype id="_x0000_t33" coordsize="21600,21600" o:spt="33" o:oned="t" path="m,l21600,r,21600e" filled="f">
@@ -7205,28 +7065,25 @@
                   <v:path arrowok="t" fillok="f" o:connecttype="none"/>
                   <o:lock v:ext="edit" shapetype="t"/>
                 </v:shapetype>
-                <v:shape id="Elbow Connector 107" o:spid="_x0000_s1114" type="#_x0000_t33" style="position:absolute;left:59879;top:12792;width:25287;height:14974;rotation:90;flip:x y;visibility:visible;mso-wrap-style:square" o:connectortype="elbow" o:gfxdata="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" strokecolor="#70ad47 [3209]" strokeweight="1.5pt">
+                <v:shape id="Elbow Connector 107" o:spid="_x0000_s1107" type="#_x0000_t33" style="position:absolute;left:69984;top:24452;width:5058;height:11882;rotation:90;flip:x y;visibility:visible;mso-wrap-style:square" o:connectortype="elbow" o:gfxdata="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" strokecolor="#70ad47 [3209]" strokeweight="1.5pt">
                   <v:stroke endarrow="block"/>
                 </v:shape>
-                <v:shape id="Elbow Connector 108" o:spid="_x0000_s1115" type="#_x0000_t34" style="position:absolute;left:86135;top:7635;width:3019;height:46818;flip:y;visibility:visible;mso-wrap-style:square" o:connectortype="elbow" o:gfxdata="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" adj="37958" strokecolor="#70ad47 [3209]" strokeweight="1.5pt">
+                <v:shape id="Elbow Connector 108" o:spid="_x0000_s1108" type="#_x0000_t34" style="position:absolute;left:86135;top:27864;width:1463;height:26589;flip:y;visibility:visible;mso-wrap-style:square" o:connectortype="elbow" o:gfxdata="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" adj="55350" strokecolor="#70ad47 [3209]" strokeweight="1.5pt">
                   <v:stroke endarrow="block"/>
                 </v:shape>
-                <v:shape id="Elbow Connector 109" o:spid="_x0000_s1116" type="#_x0000_t33" style="position:absolute;left:45193;top:15841;width:43024;height:26611;rotation:90;flip:x y;visibility:visible;mso-wrap-style:square" o:connectortype="elbow" o:gfxdata="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" strokecolor="#70ad47 [3209]" strokeweight="1.5pt">
+                <v:shape id="Elbow Connector 109" o:spid="_x0000_s1109" type="#_x0000_t33" style="position:absolute;left:55480;top:27685;width:22795;height:23153;rotation:90;flip:x y;visibility:visible;mso-wrap-style:square" o:connectortype="elbow" o:gfxdata="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" strokecolor="#70ad47 [3209]" strokeweight="1.5pt">
                   <v:stroke endarrow="block"/>
                 </v:shape>
-                <v:shape id="Elbow Connector 111" o:spid="_x0000_s1117" type="#_x0000_t35" style="position:absolute;left:43854;top:3129;width:39221;height:27634;visibility:visible;mso-wrap-style:square" o:connectortype="elbow" o:gfxdata="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" adj="10171,23387" strokecolor="black [3213]" strokeweight=".5pt">
+                <v:shape id="Elbow Connector 112" o:spid="_x0000_s1110" type="#_x0000_t33" style="position:absolute;left:46212;top:20164;width:7777;height:21413;visibility:visible;mso-wrap-style:square" o:connectortype="elbow" o:gfxdata="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" strokecolor="black [3213]" strokeweight=".5pt">
                   <v:stroke endarrow="block"/>
                 </v:shape>
-                <v:shape id="Elbow Connector 112" o:spid="_x0000_s1118" type="#_x0000_t33" style="position:absolute;left:46212;top:20164;width:7777;height:21413;visibility:visible;mso-wrap-style:square" o:connectortype="elbow" o:gfxdata="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" strokecolor="black [3213]" strokeweight=".5pt">
+                <v:shape id="Elbow Connector 113" o:spid="_x0000_s1111" type="#_x0000_t33" style="position:absolute;left:35573;top:27409;width:6480;height:24026;visibility:visible;mso-wrap-style:square" o:connectortype="elbow" o:gfxdata="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" strokecolor="black [3213]" strokeweight=".5pt">
                   <v:stroke endarrow="block"/>
                 </v:shape>
-                <v:shape id="Elbow Connector 113" o:spid="_x0000_s1119" type="#_x0000_t33" style="position:absolute;left:35573;top:27409;width:5602;height:24026;visibility:visible;mso-wrap-style:square" o:connectortype="elbow" o:gfxdata="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" strokecolor="black [3213]" strokeweight=".5pt">
+                <v:shape id="Elbow Connector 114" o:spid="_x0000_s1112" type="#_x0000_t33" style="position:absolute;left:35576;top:34655;width:6477;height:16780;visibility:visible;mso-wrap-style:square" o:connectortype="elbow" o:gfxdata="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" strokecolor="black [3213]" strokeweight=".5pt">
                   <v:stroke endarrow="block"/>
                 </v:shape>
-                <v:shape id="Elbow Connector 114" o:spid="_x0000_s1120" type="#_x0000_t33" style="position:absolute;left:35576;top:34655;width:5599;height:16780;visibility:visible;mso-wrap-style:square" o:connectortype="elbow" o:gfxdata="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" strokecolor="black [3213]" strokeweight=".5pt">
-                  <v:stroke endarrow="block"/>
-                </v:shape>
-                <v:shape id="Flowchart: Decision 77" o:spid="_x0000_s1121" type="#_x0000_t110" style="position:absolute;left:37071;top:42352;width:9144;height:6126;visibility:visible;mso-wrap-style:square;v-text-anchor:middle" o:gfxdata="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" fillcolor="white [3212]" strokecolor="black [3213]" strokeweight="1pt">
+                <v:shape id="Flowchart: Decision 77" o:spid="_x0000_s1113" type="#_x0000_t110" style="position:absolute;left:37071;top:42352;width:9144;height:6126;visibility:visible;mso-wrap-style:square;v-text-anchor:middle" o:gfxdata="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" fillcolor="white [3212]" strokecolor="black [3213]" strokeweight="1pt">
                   <v:textbox>
                     <w:txbxContent>
                       <w:p>
@@ -7269,31 +7126,31 @@
                     </w:txbxContent>
                   </v:textbox>
                 </v:shape>
-                <v:shape id="Elbow Connector 115" o:spid="_x0000_s1122" type="#_x0000_t34" style="position:absolute;left:22772;top:20167;width:5486;height:14475;flip:y;visibility:visible;mso-wrap-style:square" o:connectortype="elbow" o:gfxdata="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" strokecolor="black [3213]" strokeweight=".5pt">
+                <v:shape id="Elbow Connector 115" o:spid="_x0000_s1114" type="#_x0000_t34" style="position:absolute;left:22772;top:20167;width:5486;height:14475;flip:y;visibility:visible;mso-wrap-style:square" o:connectortype="elbow" o:gfxdata="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" strokecolor="black [3213]" strokeweight=".5pt">
                   <v:stroke endarrow="block"/>
                 </v:shape>
-                <v:shape id="Elbow Connector 116" o:spid="_x0000_s1123" type="#_x0000_t34" style="position:absolute;left:22772;top:27409;width:5486;height:7233;flip:y;visibility:visible;mso-wrap-style:square" o:connectortype="elbow" o:gfxdata="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" strokecolor="black [3213]" strokeweight=".5pt">
+                <v:shape id="Elbow Connector 116" o:spid="_x0000_s1115" type="#_x0000_t34" style="position:absolute;left:22772;top:27409;width:5486;height:7233;flip:y;visibility:visible;mso-wrap-style:square" o:connectortype="elbow" o:gfxdata="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" strokecolor="black [3213]" strokeweight=".5pt">
                   <v:stroke endarrow="block"/>
                 </v:shape>
-                <v:shape id="Elbow Connector 117" o:spid="_x0000_s1124" type="#_x0000_t34" style="position:absolute;left:20866;top:12169;width:3561;height:8885;rotation:90;flip:x y;visibility:visible;mso-wrap-style:square" o:connectortype="elbow" o:gfxdata="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" strokecolor="black [3213]" strokeweight=".5pt">
+                <v:shape id="Elbow Connector 117" o:spid="_x0000_s1116" type="#_x0000_t34" style="position:absolute;left:20866;top:12169;width:3561;height:8885;rotation:90;flip:x y;visibility:visible;mso-wrap-style:square" o:connectortype="elbow" o:gfxdata="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" strokecolor="black [3213]" strokeweight=".5pt">
                   <v:stroke endarrow="block"/>
                 </v:shape>
-                <v:shape id="Elbow Connector 118" o:spid="_x0000_s1125" type="#_x0000_t34" style="position:absolute;left:25312;top:7724;width:3560;height:17776;rotation:90;flip:x y;visibility:visible;mso-wrap-style:square" o:connectortype="elbow" o:gfxdata="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" strokecolor="black [3213]" strokeweight=".5pt">
+                <v:shape id="Elbow Connector 118" o:spid="_x0000_s1117" type="#_x0000_t34" style="position:absolute;left:25312;top:7724;width:3560;height:17776;rotation:90;flip:x y;visibility:visible;mso-wrap-style:square" o:connectortype="elbow" o:gfxdata="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" strokecolor="black [3213]" strokeweight=".5pt">
                   <v:stroke endarrow="block"/>
                 </v:shape>
-                <v:shape id="Elbow Connector 119" o:spid="_x0000_s1126" type="#_x0000_t34" style="position:absolute;left:21356;top:2970;width:2578;height:8889;rotation:90;flip:x y;visibility:visible;mso-wrap-style:square" o:connectortype="elbow" o:gfxdata="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" strokecolor="black [3213]" strokeweight=".5pt">
+                <v:shape id="Elbow Connector 119" o:spid="_x0000_s1118" type="#_x0000_t34" style="position:absolute;left:21356;top:2970;width:2578;height:8889;rotation:90;flip:x y;visibility:visible;mso-wrap-style:square" o:connectortype="elbow" o:gfxdata="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" strokecolor="black [3213]" strokeweight=".5pt">
                   <v:stroke endarrow="block"/>
                 </v:shape>
-                <v:shape id="Elbow Connector 120" o:spid="_x0000_s1127" type="#_x0000_t34" style="position:absolute;left:30245;top:2970;width:2579;height:8891;rotation:90;flip:y;visibility:visible;mso-wrap-style:square" o:connectortype="elbow" o:gfxdata="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" strokecolor="black [3213]" strokeweight=".5pt">
+                <v:shape id="Elbow Connector 120" o:spid="_x0000_s1119" type="#_x0000_t34" style="position:absolute;left:30245;top:2970;width:2579;height:8891;rotation:90;flip:y;visibility:visible;mso-wrap-style:square" o:connectortype="elbow" o:gfxdata="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" strokecolor="black [3213]" strokeweight=".5pt">
                   <v:stroke endarrow="block"/>
                 </v:shape>
-                <v:shape id="Elbow Connector 122" o:spid="_x0000_s1128" type="#_x0000_t34" style="position:absolute;left:11430;top:34642;width:2198;height:10712;flip:y;visibility:visible;mso-wrap-style:square" o:connectortype="elbow" o:gfxdata="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" strokecolor="black [3213]" strokeweight=".5pt">
+                <v:shape id="Elbow Connector 122" o:spid="_x0000_s1120" type="#_x0000_t34" style="position:absolute;left:9967;top:34642;width:3661;height:29191;flip:y;visibility:visible;mso-wrap-style:square" o:connectortype="elbow" o:gfxdata="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" strokecolor="black [3213]" strokeweight=".5pt">
                   <v:stroke endarrow="block"/>
                 </v:shape>
-                <v:shape id="Elbow Connector 123" o:spid="_x0000_s1129" type="#_x0000_t34" style="position:absolute;left:11430;top:21455;width:2202;height:23899;flip:y;visibility:visible;mso-wrap-style:square" o:connectortype="elbow" o:gfxdata="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" strokecolor="black [3213]" strokeweight=".5pt">
+                <v:shape id="Elbow Connector 123" o:spid="_x0000_s1121" type="#_x0000_t34" style="position:absolute;left:9967;top:21455;width:3665;height:42378;flip:y;visibility:visible;mso-wrap-style:square" o:connectortype="elbow" o:gfxdata="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" strokecolor="black [3213]" strokeweight=".5pt">
                   <v:stroke endarrow="block"/>
                 </v:shape>
-                <v:shape id="Flowchart: Multidocument 124" o:spid="_x0000_s1130" type="#_x0000_t115" style="position:absolute;left:47956;top:41577;width:10607;height:7590;visibility:visible;mso-wrap-style:square;v-text-anchor:middle" o:gfxdata="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" fillcolor="white [3212]" strokecolor="black [3213]" strokeweight="1pt">
+                <v:shape id="Flowchart: Multidocument 124" o:spid="_x0000_s1122" type="#_x0000_t115" style="position:absolute;left:47956;top:41577;width:10607;height:7590;visibility:visible;mso-wrap-style:square;v-text-anchor:middle" o:gfxdata="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" fillcolor="white [3212]" strokecolor="black [3213]" strokeweight="1pt">
                   <v:textbox>
                     <w:txbxContent>
                       <w:p>
@@ -7322,13 +7179,13 @@
                     </w:txbxContent>
                   </v:textbox>
                 </v:shape>
-                <v:shape id="Elbow Connector 125" o:spid="_x0000_s1131" type="#_x0000_t34" style="position:absolute;left:45571;top:44483;width:2556;height:11347;rotation:90;visibility:visible;mso-wrap-style:square" o:connectortype="elbow" o:gfxdata="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" strokecolor="black [3213]" strokeweight=".5pt">
+                <v:shape id="Elbow Connector 125" o:spid="_x0000_s1123" type="#_x0000_t34" style="position:absolute;left:46010;top:44922;width:2556;height:10469;rotation:90;visibility:visible;mso-wrap-style:square" o:connectortype="elbow" o:gfxdata="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" strokecolor="black [3213]" strokeweight=".5pt">
                   <v:stroke endarrow="block"/>
                 </v:shape>
-                <v:shape id="Elbow Connector 126" o:spid="_x0000_s1132" type="#_x0000_t34" style="position:absolute;left:71241;top:40340;width:2653;height:17986;rotation:90;flip:y;visibility:visible;mso-wrap-style:square" o:connectortype="elbow" o:gfxdata="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" strokecolor="black [3213]" strokeweight=".5pt">
+                <v:shape id="Elbow Connector 126" o:spid="_x0000_s1124" type="#_x0000_t34" style="position:absolute;left:72009;top:41108;width:2653;height:16450;rotation:90;flip:y;visibility:visible;mso-wrap-style:square" o:connectortype="elbow" o:gfxdata="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" strokecolor="black [3213]" strokeweight=".5pt">
                   <v:stroke endarrow="block"/>
                 </v:shape>
-                <v:rect id="Rectangle 3" o:spid="_x0000_s1133" style="position:absolute;left:1143;top:33147;width:11427;height:16020;visibility:visible;mso-wrap-style:square;v-text-anchor:top" o:gfxdata="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" fillcolor="#4472c4 [3208]" stroked="f">
+                <v:rect id="Rectangle 3" o:spid="_x0000_s1125" style="position:absolute;left:1609;top:40224;width:10644;height:7782;visibility:visible;mso-wrap-style:square;v-text-anchor:top" o:gfxdata="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" fillcolor="#4472c4 [3208]" stroked="f">
                   <v:fill opacity="32896f"/>
                   <v:textbox>
                     <w:txbxContent>
@@ -7340,10 +7197,16 @@
                     </w:txbxContent>
                   </v:textbox>
                 </v:rect>
-                <v:rect id="Rectangle 101" o:spid="_x0000_s1134" style="position:absolute;left:1143;top:4160;width:11430;height:13654;visibility:visible;mso-wrap-style:square;v-text-anchor:middle" o:gfxdata="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" fillcolor="#70ad47 [3209]" stroked="f">
+                <v:rect id="Rectangle 101" o:spid="_x0000_s1126" style="position:absolute;left:1243;top:11146;width:11012;height:17529;visibility:visible;mso-wrap-style:square;v-text-anchor:middle" o:gfxdata="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" fillcolor="#70ad47 [3209]" stroked="f">
                   <v:fill opacity="32896f"/>
                 </v:rect>
-                <v:shape id="Flowchart: Multidocument 127" o:spid="_x0000_s1135" type="#_x0000_t115" style="position:absolute;left:66386;top:12289;width:10605;height:7588;visibility:visible;mso-wrap-style:square;v-text-anchor:middle" o:gfxdata="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" fillcolor="white [3212]" strokecolor="black [3213]" strokeweight="1pt">
+                <v:shape id="Elbow Connector 49" o:spid="_x0000_s1127" type="#_x0000_t34" style="position:absolute;left:9967;top:45410;width:3663;height:18423;flip:y;visibility:visible;mso-wrap-style:square" o:connectortype="elbow" o:gfxdata="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" strokecolor="black [3200]" strokeweight=".5pt">
+                  <v:stroke endarrow="block"/>
+                </v:shape>
+                <v:shape id="Straight Arrow Connector 134" o:spid="_x0000_s1128" type="#_x0000_t32" style="position:absolute;left:5390;top:58732;width:5;height:2038;visibility:visible;mso-wrap-style:square" o:connectortype="straight" o:gfxdata="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" strokecolor="black [3213]" strokeweight=".5pt">
+                  <v:stroke endarrow="block" joinstyle="miter"/>
+                </v:shape>
+                <v:shape id="Flowchart: Multidocument 135" o:spid="_x0000_s1129" type="#_x0000_t115" style="position:absolute;left:825;top:51431;width:10605;height:7588;visibility:visible;mso-wrap-style:square;v-text-anchor:middle" o:gfxdata="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" filled="f" strokecolor="black [3213]" strokeweight="1pt">
                   <v:textbox>
                     <w:txbxContent>
                       <w:p>
@@ -7359,9 +7222,21 @@
                             <w:sz w:val="14"/>
                             <w:szCs w:val="14"/>
                           </w:rPr>
-                          <w:t xml:space="preserve">PCA </w:t>
+                          <w:t>Replicate BDBAG .zip</w:t>
                         </w:r>
-                        <w:proofErr w:type="spellStart"/>
+                      </w:p>
+                    </w:txbxContent>
+                  </v:textbox>
+                </v:shape>
+                <v:shape id="Flowchart: Terminator 136" o:spid="_x0000_s1130" type="#_x0000_t116" style="position:absolute;left:78454;top:10314;width:9144;height:4516;visibility:visible;mso-wrap-style:square;v-text-anchor:middle" o:gfxdata="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" fillcolor="white [3212]" strokecolor="black [3213]" strokeweight="1pt">
+                  <v:textbox>
+                    <w:txbxContent>
+                      <w:p>
+                        <w:pPr>
+                          <w:pStyle w:val="NormalWeb"/>
+                          <w:spacing w:before="0" w:beforeAutospacing="0" w:after="160" w:afterAutospacing="0" w:line="256" w:lineRule="auto"/>
+                          <w:jc w:val="center"/>
+                        </w:pPr>
                         <w:r>
                           <w:rPr>
                             <w:rFonts w:eastAsia="Calibri"/>
@@ -7369,15 +7244,20 @@
                             <w:sz w:val="14"/>
                             <w:szCs w:val="14"/>
                           </w:rPr>
-                          <w:t>etc</w:t>
+                          <w:t>Start Aggregator on file change</w:t>
                         </w:r>
-                        <w:proofErr w:type="spellEnd"/>
                       </w:p>
                     </w:txbxContent>
                   </v:textbox>
                 </v:shape>
-                <v:shape id="Elbow Connector 128" o:spid="_x0000_s1136" type="#_x0000_t34" style="position:absolute;left:75998;top:14543;width:2029;height:12124;rotation:90;flip:y;visibility:visible;mso-wrap-style:square" o:connectortype="elbow" o:gfxdata="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" strokecolor="black [3213]" strokeweight=".5pt">
-                  <v:stroke endarrow="block"/>
+                <v:shape id="Straight Arrow Connector 54" o:spid="_x0000_s1131" type="#_x0000_t32" style="position:absolute;left:83026;top:14830;width:0;height:4555;visibility:visible;mso-wrap-style:square" o:connectortype="straight" o:gfxdata="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" strokecolor="black [3200]">
+                  <v:stroke dashstyle="dash" startarrow="block"/>
+                </v:shape>
+                <v:shape id="Straight Arrow Connector 137" o:spid="_x0000_s1132" type="#_x0000_t32" style="position:absolute;left:74613;top:12572;width:3841;height:2709;flip:x;visibility:visible;mso-wrap-style:square" o:connectortype="straight" o:gfxdata="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" strokecolor="black [3200]">
+                  <v:stroke dashstyle="dash" startarrow="block"/>
+                </v:shape>
+                <v:shape id="Straight Arrow Connector 139" o:spid="_x0000_s1133" type="#_x0000_t32" style="position:absolute;left:87598;top:12572;width:3362;height:2585;visibility:visible;mso-wrap-style:square" o:connectortype="straight" o:gfxdata="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" strokecolor="black [3200]">
+                  <v:stroke dashstyle="dash" startarrow="block"/>
                 </v:shape>
                 <w10:anchorlock/>
               </v:group>
@@ -7385,8 +7265,6 @@
           </mc:Fallback>
         </mc:AlternateContent>
       </w:r>
-      <w:bookmarkStart w:id="0" w:name="_GoBack"/>
-      <w:bookmarkEnd w:id="0"/>
     </w:p>
     <w:tbl>
       <w:tblPr>
@@ -7523,7 +7401,7 @@
               <mc:AlternateContent>
                 <mc:Choice Requires="wps">
                   <w:drawing>
-                    <wp:anchor distT="0" distB="0" distL="114300" distR="114300" simplePos="0" relativeHeight="251689984" behindDoc="0" locked="0" layoutInCell="1" allowOverlap="1" wp14:anchorId="2764D4F9" wp14:editId="624B23BB">
+                    <wp:anchor distT="0" distB="0" distL="114300" distR="114300" simplePos="0" relativeHeight="251725824" behindDoc="0" locked="0" layoutInCell="1" allowOverlap="1" wp14:anchorId="2CD0A7CB" wp14:editId="5BC1EE1C">
                       <wp:simplePos x="0" y="0"/>
                       <wp:positionH relativeFrom="column">
                         <wp:posOffset>-65405</wp:posOffset>
@@ -7534,7 +7412,7 @@
                       <wp:extent cx="338455" cy="228600"/>
                       <wp:effectExtent l="0" t="0" r="4445" b="0"/>
                       <wp:wrapTopAndBottom/>
-                      <wp:docPr id="74" name="Rectangle 74"/>
+                      <wp:docPr id="65" name="Rectangle 65"/>
                       <wp:cNvGraphicFramePr/>
                       <a:graphic xmlns:a="http://schemas.openxmlformats.org/drawingml/2006/main">
                         <a:graphicData uri="http://schemas.microsoft.com/office/word/2010/wordprocessingShape">
@@ -7600,7 +7478,7 @@
                 </mc:Choice>
                 <mc:Fallback>
                   <w:pict>
-                    <v:rect w14:anchorId="2764D4F9" id="Rectangle 74" o:spid="_x0000_s1137" style="position:absolute;margin-left:-5.15pt;margin-top:.45pt;width:26.65pt;height:18pt;z-index:251689984;visibility:visible;mso-wrap-style:square;mso-width-percent:0;mso-height-percent:0;mso-wrap-distance-left:9pt;mso-wrap-distance-top:0;mso-wrap-distance-right:9pt;mso-wrap-distance-bottom:0;mso-position-horizontal:absolute;mso-position-horizontal-relative:text;mso-position-vertical:absolute;mso-position-vertical-relative:text;mso-width-percent:0;mso-height-percent:0;mso-width-relative:margin;mso-height-relative:margin;v-text-anchor:top" o:gfxdata="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" fillcolor="#4472c4 [3208]" stroked="f">
+                    <v:rect w14:anchorId="2CD0A7CB" id="Rectangle 65" o:spid="_x0000_s1134" style="position:absolute;margin-left:-5.15pt;margin-top:.45pt;width:26.65pt;height:18pt;z-index:251725824;visibility:visible;mso-wrap-style:square;mso-width-percent:0;mso-height-percent:0;mso-wrap-distance-left:9pt;mso-wrap-distance-top:0;mso-wrap-distance-right:9pt;mso-wrap-distance-bottom:0;mso-position-horizontal:absolute;mso-position-horizontal-relative:text;mso-position-vertical:absolute;mso-position-vertical-relative:text;mso-width-percent:0;mso-height-percent:0;mso-width-relative:margin;mso-height-relative:margin;v-text-anchor:top" o:gfxdata="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" fillcolor="#4472c4 [3208]" stroked="f">
                       <v:fill opacity="32896f"/>
                       <v:textbox>
                         <w:txbxContent>
@@ -7622,7 +7500,7 @@
               <w:rPr>
                 <w:sz w:val="20"/>
               </w:rPr>
-              <w:t>getData</w:t>
+              <w:t>splitData</w:t>
             </w:r>
             <w:proofErr w:type="spellEnd"/>
           </w:p>
@@ -7657,19 +7535,6 @@
               <w:t xml:space="preserve">  Pandas (0.25.1?)</w:t>
             </w:r>
           </w:p>
-          <w:p>
-            <w:pPr>
-              <w:rPr>
-                <w:sz w:val="20"/>
-              </w:rPr>
-            </w:pPr>
-            <w:r>
-              <w:rPr>
-                <w:sz w:val="20"/>
-              </w:rPr>
-              <w:t>BDBAG (1.5.5)</w:t>
-            </w:r>
-          </w:p>
         </w:tc>
         <w:tc>
           <w:tcPr>
@@ -7742,7 +7607,7 @@
               <w:rPr>
                 <w:sz w:val="20"/>
               </w:rPr>
-              <w:t>*.fastq.gz</w:t>
+              <w:t>Replicate BDBAG .zip</w:t>
             </w:r>
           </w:p>
         </w:tc>
@@ -7784,18 +7649,18 @@
               <mc:AlternateContent>
                 <mc:Choice Requires="wps">
                   <w:drawing>
-                    <wp:anchor distT="0" distB="0" distL="114300" distR="114300" simplePos="0" relativeHeight="251692032" behindDoc="0" locked="0" layoutInCell="1" allowOverlap="1" wp14:anchorId="764AC78E" wp14:editId="2DD677E4">
+                    <wp:anchor distT="0" distB="0" distL="114300" distR="114300" simplePos="0" relativeHeight="251714560" behindDoc="0" locked="0" layoutInCell="1" allowOverlap="1" wp14:anchorId="202B6417" wp14:editId="3BAB78A2">
                       <wp:simplePos x="0" y="0"/>
                       <wp:positionH relativeFrom="column">
                         <wp:posOffset>-65405</wp:posOffset>
                       </wp:positionH>
                       <wp:positionV relativeFrom="paragraph">
-                        <wp:posOffset>2540</wp:posOffset>
+                        <wp:posOffset>5715</wp:posOffset>
                       </wp:positionV>
                       <wp:extent cx="338455" cy="228600"/>
                       <wp:effectExtent l="0" t="0" r="4445" b="0"/>
                       <wp:wrapTopAndBottom/>
-                      <wp:docPr id="75" name="Rectangle 75"/>
+                      <wp:docPr id="74" name="Rectangle 74"/>
                       <wp:cNvGraphicFramePr/>
                       <a:graphic xmlns:a="http://schemas.openxmlformats.org/drawingml/2006/main">
                         <a:graphicData uri="http://schemas.microsoft.com/office/word/2010/wordprocessingShape">
@@ -7861,7 +7726,7 @@
                 </mc:Choice>
                 <mc:Fallback>
                   <w:pict>
-                    <v:rect w14:anchorId="764AC78E" id="Rectangle 75" o:spid="_x0000_s1138" style="position:absolute;margin-left:-5.15pt;margin-top:.2pt;width:26.65pt;height:18pt;z-index:251692032;visibility:visible;mso-wrap-style:square;mso-width-percent:0;mso-height-percent:0;mso-wrap-distance-left:9pt;mso-wrap-distance-top:0;mso-wrap-distance-right:9pt;mso-wrap-distance-bottom:0;mso-position-horizontal:absolute;mso-position-horizontal-relative:text;mso-position-vertical:absolute;mso-position-vertical-relative:text;mso-width-percent:0;mso-height-percent:0;mso-width-relative:margin;mso-height-relative:margin;v-text-anchor:top" o:gfxdata="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" fillcolor="#4472c4 [3208]" stroked="f">
+                    <v:rect w14:anchorId="202B6417" id="Rectangle 74" o:spid="_x0000_s1135" style="position:absolute;margin-left:-5.15pt;margin-top:.45pt;width:26.65pt;height:18pt;z-index:251714560;visibility:visible;mso-wrap-style:square;mso-width-percent:0;mso-height-percent:0;mso-wrap-distance-left:9pt;mso-wrap-distance-top:0;mso-wrap-distance-right:9pt;mso-wrap-distance-bottom:0;mso-position-horizontal:absolute;mso-position-horizontal-relative:text;mso-position-vertical:absolute;mso-position-vertical-relative:text;mso-width-percent:0;mso-height-percent:0;mso-width-relative:margin;mso-height-relative:margin;v-text-anchor:top" o:gfxdata="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" fillcolor="#4472c4 [3208]" stroked="f">
                       <v:fill opacity="32896f"/>
                       <v:textbox>
                         <w:txbxContent>
@@ -7883,7 +7748,7 @@
               <w:rPr>
                 <w:sz w:val="20"/>
               </w:rPr>
-              <w:t>createManifest</w:t>
+              <w:t>getData</w:t>
             </w:r>
             <w:proofErr w:type="spellEnd"/>
           </w:p>
@@ -7902,20 +7767,7 @@
               <w:rPr>
                 <w:sz w:val="20"/>
               </w:rPr>
-              <w:t>Python (3.6.4)</w:t>
-            </w:r>
-          </w:p>
-          <w:p>
-            <w:pPr>
-              <w:rPr>
-                <w:sz w:val="20"/>
-              </w:rPr>
-            </w:pPr>
-            <w:r>
-              <w:rPr>
-                <w:sz w:val="20"/>
-              </w:rPr>
-              <w:t xml:space="preserve">  Pandas (0.25.1?)</w:t>
+              <w:t>BDBAG (1.5.5)</w:t>
             </w:r>
           </w:p>
         </w:tc>
@@ -7933,13 +7785,7 @@
               <w:rPr>
                 <w:sz w:val="20"/>
               </w:rPr>
-              <w:t>file.</w:t>
-            </w:r>
-            <w:r>
-              <w:rPr>
-                <w:sz w:val="20"/>
-              </w:rPr>
-              <w:t>csv</w:t>
+              <w:t>Replicate BDBAG .zip</w:t>
             </w:r>
           </w:p>
         </w:tc>
@@ -7957,7 +7803,7 @@
               <w:rPr>
                 <w:sz w:val="20"/>
               </w:rPr>
-              <w:t>Manifest.csv</w:t>
+              <w:t>*.fastq.gz</w:t>
             </w:r>
           </w:p>
         </w:tc>
@@ -7975,7 +7821,21 @@
               <w:rPr>
                 <w:sz w:val="20"/>
               </w:rPr>
-              <w:t>Single Process</w:t>
+              <w:t>By Replicate (</w:t>
+            </w:r>
+            <w:proofErr w:type="spellStart"/>
+            <w:r>
+              <w:rPr>
+                <w:sz w:val="20"/>
+              </w:rPr>
+              <w:t>fastq</w:t>
+            </w:r>
+            <w:proofErr w:type="spellEnd"/>
+            <w:r>
+              <w:rPr>
+                <w:sz w:val="20"/>
+              </w:rPr>
+              <w:t xml:space="preserve"> pair)</w:t>
             </w:r>
           </w:p>
         </w:tc>
@@ -7999,18 +7859,18 @@
               <mc:AlternateContent>
                 <mc:Choice Requires="wps">
                   <w:drawing>
-                    <wp:anchor distT="0" distB="0" distL="114300" distR="114300" simplePos="0" relativeHeight="251694080" behindDoc="0" locked="0" layoutInCell="1" allowOverlap="1" wp14:anchorId="5F6D2473" wp14:editId="791C3560">
+                    <wp:anchor distT="0" distB="0" distL="114300" distR="114300" simplePos="0" relativeHeight="251715584" behindDoc="0" locked="0" layoutInCell="1" allowOverlap="1" wp14:anchorId="3C3FB41F" wp14:editId="72EDD7DC">
                       <wp:simplePos x="0" y="0"/>
                       <wp:positionH relativeFrom="column">
                         <wp:posOffset>-65405</wp:posOffset>
                       </wp:positionH>
                       <wp:positionV relativeFrom="paragraph">
-                        <wp:posOffset>0</wp:posOffset>
+                        <wp:posOffset>2540</wp:posOffset>
                       </wp:positionV>
                       <wp:extent cx="338455" cy="228600"/>
                       <wp:effectExtent l="0" t="0" r="4445" b="0"/>
                       <wp:wrapTopAndBottom/>
-                      <wp:docPr id="82" name="Rectangle 82"/>
+                      <wp:docPr id="75" name="Rectangle 75"/>
                       <wp:cNvGraphicFramePr/>
                       <a:graphic xmlns:a="http://schemas.openxmlformats.org/drawingml/2006/main">
                         <a:graphicData uri="http://schemas.microsoft.com/office/word/2010/wordprocessingShape">
@@ -8076,7 +7936,7 @@
                 </mc:Choice>
                 <mc:Fallback>
                   <w:pict>
-                    <v:rect w14:anchorId="5F6D2473" id="Rectangle 82" o:spid="_x0000_s1139" style="position:absolute;margin-left:-5.15pt;margin-top:0;width:26.65pt;height:18pt;z-index:251694080;visibility:visible;mso-wrap-style:square;mso-width-percent:0;mso-height-percent:0;mso-wrap-distance-left:9pt;mso-wrap-distance-top:0;mso-wrap-distance-right:9pt;mso-wrap-distance-bottom:0;mso-position-horizontal:absolute;mso-position-horizontal-relative:text;mso-position-vertical:absolute;mso-position-vertical-relative:text;mso-width-percent:0;mso-height-percent:0;mso-width-relative:margin;mso-height-relative:margin;v-text-anchor:top" o:gfxdata="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" fillcolor="#4472c4 [3208]" stroked="f">
+                    <v:rect w14:anchorId="3C3FB41F" id="Rectangle 75" o:spid="_x0000_s1136" style="position:absolute;margin-left:-5.15pt;margin-top:.2pt;width:26.65pt;height:18pt;z-index:251715584;visibility:visible;mso-wrap-style:square;mso-width-percent:0;mso-height-percent:0;mso-wrap-distance-left:9pt;mso-wrap-distance-top:0;mso-wrap-distance-right:9pt;mso-wrap-distance-bottom:0;mso-position-horizontal:absolute;mso-position-horizontal-relative:text;mso-position-vertical:absolute;mso-position-vertical-relative:text;mso-width-percent:0;mso-height-percent:0;mso-width-relative:margin;mso-height-relative:margin;v-text-anchor:top" o:gfxdata="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" fillcolor="#4472c4 [3208]" stroked="f">
                       <v:fill opacity="32896f"/>
                       <v:textbox>
                         <w:txbxContent>
@@ -8093,12 +7953,14 @@
                 </mc:Fallback>
               </mc:AlternateContent>
             </w:r>
-            <w:r>
-              <w:rPr>
-                <w:sz w:val="20"/>
-              </w:rPr>
-              <w:t>trim</w:t>
-            </w:r>
+            <w:proofErr w:type="spellStart"/>
+            <w:r>
+              <w:rPr>
+                <w:sz w:val="20"/>
+              </w:rPr>
+              <w:t>createManifest</w:t>
+            </w:r>
+            <w:proofErr w:type="spellEnd"/>
           </w:p>
         </w:tc>
         <w:tc>
@@ -8115,7 +7977,20 @@
               <w:rPr>
                 <w:sz w:val="20"/>
               </w:rPr>
-              <w:t>Trim Galore (0.6.4?)</w:t>
+              <w:t>Python (3.6.4)</w:t>
+            </w:r>
+          </w:p>
+          <w:p>
+            <w:pPr>
+              <w:rPr>
+                <w:sz w:val="20"/>
+              </w:rPr>
+            </w:pPr>
+            <w:r>
+              <w:rPr>
+                <w:sz w:val="20"/>
+              </w:rPr>
+              <w:t xml:space="preserve">  Pandas (0.25.1?)</w:t>
             </w:r>
           </w:p>
         </w:tc>
@@ -8133,7 +8008,7 @@
               <w:rPr>
                 <w:sz w:val="20"/>
               </w:rPr>
-              <w:t>*.fastq.gz</w:t>
+              <w:t>file.csv</w:t>
             </w:r>
           </w:p>
         </w:tc>
@@ -8151,7 +8026,7 @@
               <w:rPr>
                 <w:sz w:val="20"/>
               </w:rPr>
-              <w:t>Trimmed *.fastq.gz</w:t>
+              <w:t>Manifest.csv</w:t>
             </w:r>
           </w:p>
         </w:tc>
@@ -8169,21 +8044,7 @@
               <w:rPr>
                 <w:sz w:val="20"/>
               </w:rPr>
-              <w:t>By sample (</w:t>
-            </w:r>
-            <w:proofErr w:type="spellStart"/>
-            <w:r>
-              <w:rPr>
-                <w:sz w:val="20"/>
-              </w:rPr>
-              <w:t>fastq</w:t>
-            </w:r>
-            <w:proofErr w:type="spellEnd"/>
-            <w:r>
-              <w:rPr>
-                <w:sz w:val="20"/>
-              </w:rPr>
-              <w:t xml:space="preserve"> pair) OR collated</w:t>
+              <w:t>Single Process</w:t>
             </w:r>
           </w:p>
         </w:tc>
@@ -8207,18 +8068,18 @@
               <mc:AlternateContent>
                 <mc:Choice Requires="wps">
                   <w:drawing>
-                    <wp:anchor distT="0" distB="0" distL="114300" distR="114300" simplePos="0" relativeHeight="251696128" behindDoc="0" locked="0" layoutInCell="1" allowOverlap="1" wp14:anchorId="5F6D2473" wp14:editId="791C3560">
+                    <wp:anchor distT="0" distB="0" distL="114300" distR="114300" simplePos="0" relativeHeight="251716608" behindDoc="0" locked="0" layoutInCell="1" allowOverlap="1" wp14:anchorId="297F0185" wp14:editId="086A02B1">
                       <wp:simplePos x="0" y="0"/>
                       <wp:positionH relativeFrom="column">
                         <wp:posOffset>-65405</wp:posOffset>
                       </wp:positionH>
                       <wp:positionV relativeFrom="paragraph">
-                        <wp:posOffset>6350</wp:posOffset>
+                        <wp:posOffset>0</wp:posOffset>
                       </wp:positionV>
                       <wp:extent cx="338455" cy="228600"/>
                       <wp:effectExtent l="0" t="0" r="4445" b="0"/>
                       <wp:wrapTopAndBottom/>
-                      <wp:docPr id="89" name="Rectangle 89"/>
+                      <wp:docPr id="82" name="Rectangle 82"/>
                       <wp:cNvGraphicFramePr/>
                       <a:graphic xmlns:a="http://schemas.openxmlformats.org/drawingml/2006/main">
                         <a:graphicData uri="http://schemas.microsoft.com/office/word/2010/wordprocessingShape">
@@ -8284,7 +8145,7 @@
                 </mc:Choice>
                 <mc:Fallback>
                   <w:pict>
-                    <v:rect w14:anchorId="5F6D2473" id="Rectangle 89" o:spid="_x0000_s1140" style="position:absolute;margin-left:-5.15pt;margin-top:.5pt;width:26.65pt;height:18pt;z-index:251696128;visibility:visible;mso-wrap-style:square;mso-width-percent:0;mso-height-percent:0;mso-wrap-distance-left:9pt;mso-wrap-distance-top:0;mso-wrap-distance-right:9pt;mso-wrap-distance-bottom:0;mso-position-horizontal:absolute;mso-position-horizontal-relative:text;mso-position-vertical:absolute;mso-position-vertical-relative:text;mso-width-percent:0;mso-height-percent:0;mso-width-relative:margin;mso-height-relative:margin;v-text-anchor:top" o:gfxdata="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" fillcolor="#4472c4 [3208]" stroked="f">
+                    <v:rect w14:anchorId="297F0185" id="Rectangle 82" o:spid="_x0000_s1137" style="position:absolute;margin-left:-5.15pt;margin-top:0;width:26.65pt;height:18pt;z-index:251716608;visibility:visible;mso-wrap-style:square;mso-width-percent:0;mso-height-percent:0;mso-wrap-distance-left:9pt;mso-wrap-distance-top:0;mso-wrap-distance-right:9pt;mso-wrap-distance-bottom:0;mso-position-horizontal:absolute;mso-position-horizontal-relative:text;mso-position-vertical:absolute;mso-position-vertical-relative:text;mso-width-percent:0;mso-height-percent:0;mso-width-relative:margin;mso-height-relative:margin;v-text-anchor:top" o:gfxdata="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" fillcolor="#4472c4 [3208]" stroked="f">
                       <v:fill opacity="32896f"/>
                       <v:textbox>
                         <w:txbxContent>
@@ -8305,7 +8166,7 @@
               <w:rPr>
                 <w:sz w:val="20"/>
               </w:rPr>
-              <w:t>align</w:t>
+              <w:t>trim</w:t>
             </w:r>
           </w:p>
         </w:tc>
@@ -8323,7 +8184,7 @@
               <w:rPr>
                 <w:sz w:val="20"/>
               </w:rPr>
-              <w:t>HISAT2 (v2.1.0?)</w:t>
+              <w:t>Trim Galore (0.6.4?)</w:t>
             </w:r>
           </w:p>
         </w:tc>
@@ -8341,167 +8202,7 @@
               <w:rPr>
                 <w:sz w:val="20"/>
               </w:rPr>
-              <w:t>Experiment.csv</w:t>
-            </w:r>
-          </w:p>
-          <w:p>
-            <w:pPr>
-              <w:rPr>
-                <w:sz w:val="20"/>
-              </w:rPr>
-            </w:pPr>
-            <w:r>
-              <w:rPr>
-                <w:sz w:val="20"/>
-              </w:rPr>
-              <w:t xml:space="preserve">  </w:t>
-            </w:r>
-            <w:r>
-              <w:rPr>
-                <w:sz w:val="14"/>
-              </w:rPr>
-              <w:t>Species</w:t>
-            </w:r>
-          </w:p>
-          <w:p>
-            <w:pPr>
-              <w:rPr>
-                <w:sz w:val="20"/>
-              </w:rPr>
-            </w:pPr>
-            <w:r>
-              <w:rPr>
-                <w:sz w:val="20"/>
-              </w:rPr>
-              <w:t>Experiment Settings.csv</w:t>
-            </w:r>
-          </w:p>
-          <w:p>
-            <w:pPr>
-              <w:rPr>
-                <w:sz w:val="14"/>
-              </w:rPr>
-            </w:pPr>
-            <w:r>
-              <w:rPr>
-                <w:sz w:val="20"/>
-              </w:rPr>
-              <w:t xml:space="preserve">  </w:t>
-            </w:r>
-            <w:proofErr w:type="spellStart"/>
-            <w:r>
-              <w:rPr>
-                <w:sz w:val="14"/>
-              </w:rPr>
-              <w:t>Paired_End</w:t>
-            </w:r>
-            <w:proofErr w:type="spellEnd"/>
-          </w:p>
-          <w:p>
-            <w:pPr>
-              <w:rPr>
-                <w:sz w:val="14"/>
-              </w:rPr>
-            </w:pPr>
-            <w:r>
-              <w:rPr>
-                <w:sz w:val="14"/>
-              </w:rPr>
-              <w:t xml:space="preserve">  </w:t>
-            </w:r>
-            <w:proofErr w:type="spellStart"/>
-            <w:r>
-              <w:rPr>
-                <w:sz w:val="14"/>
-              </w:rPr>
-              <w:t>Has_Strand_Specific_Information</w:t>
-            </w:r>
-            <w:proofErr w:type="spellEnd"/>
-          </w:p>
-          <w:p>
-            <w:pPr>
-              <w:rPr>
-                <w:sz w:val="14"/>
-              </w:rPr>
-            </w:pPr>
-            <w:r>
-              <w:rPr>
-                <w:sz w:val="14"/>
-              </w:rPr>
-              <w:t xml:space="preserve">  </w:t>
-            </w:r>
-            <w:proofErr w:type="spellStart"/>
-            <w:r>
-              <w:rPr>
-                <w:sz w:val="14"/>
-              </w:rPr>
-              <w:t>Used_Spike_Ins</w:t>
-            </w:r>
-            <w:proofErr w:type="spellEnd"/>
-          </w:p>
-          <w:p>
-            <w:pPr>
-              <w:rPr>
-                <w:sz w:val="20"/>
-              </w:rPr>
-            </w:pPr>
-            <w:r>
-              <w:rPr>
-                <w:sz w:val="20"/>
-              </w:rPr>
-              <w:t>Trimmed *.fastq.gz</w:t>
-            </w:r>
-          </w:p>
-          <w:p>
-            <w:pPr>
-              <w:rPr>
-                <w:sz w:val="20"/>
-              </w:rPr>
-            </w:pPr>
-            <w:r>
-              <w:rPr>
-                <w:sz w:val="20"/>
-              </w:rPr>
-              <w:t>Reference:</w:t>
-            </w:r>
-            <w:r>
-              <w:rPr>
-                <w:sz w:val="20"/>
-              </w:rPr>
-              <w:br/>
-              <w:t xml:space="preserve">  Human = GRCh38p12</w:t>
-            </w:r>
-          </w:p>
-          <w:p>
-            <w:pPr>
-              <w:rPr>
-                <w:sz w:val="20"/>
-              </w:rPr>
-            </w:pPr>
-            <w:r>
-              <w:rPr>
-                <w:sz w:val="20"/>
-              </w:rPr>
-              <w:t xml:space="preserve">  Mouse = GRCm38p6</w:t>
-            </w:r>
-          </w:p>
-          <w:p>
-            <w:pPr>
-              <w:rPr>
-                <w:sz w:val="20"/>
-              </w:rPr>
-            </w:pPr>
-            <w:r>
-              <w:rPr>
-                <w:sz w:val="20"/>
-              </w:rPr>
-              <w:t xml:space="preserve">  Spike-in = </w:t>
-            </w:r>
-            <w:r>
-              <w:rPr>
-                <w:sz w:val="20"/>
-              </w:rPr>
-              <w:t>ERCC92?</w:t>
+              <w:t>*.fastq.gz</w:t>
             </w:r>
           </w:p>
         </w:tc>
@@ -8519,20 +8220,7 @@
               <w:rPr>
                 <w:sz w:val="20"/>
               </w:rPr>
-              <w:t>*.bam</w:t>
-            </w:r>
-          </w:p>
-          <w:p>
-            <w:pPr>
-              <w:rPr>
-                <w:sz w:val="20"/>
-              </w:rPr>
-            </w:pPr>
-            <w:r>
-              <w:rPr>
-                <w:sz w:val="20"/>
-              </w:rPr>
-              <w:t>*.alignment.summary.txt</w:t>
+              <w:t>Trimmed *.fastq.gz</w:t>
             </w:r>
           </w:p>
         </w:tc>
@@ -8550,7 +8238,7 @@
               <w:rPr>
                 <w:sz w:val="20"/>
               </w:rPr>
-              <w:t>By sample (</w:t>
+              <w:t>By Replicate (</w:t>
             </w:r>
             <w:proofErr w:type="spellStart"/>
             <w:r>
@@ -8564,7 +8252,7 @@
               <w:rPr>
                 <w:sz w:val="20"/>
               </w:rPr>
-              <w:t xml:space="preserve"> pair)</w:t>
+              <w:t xml:space="preserve"> pair) OR collated</w:t>
             </w:r>
           </w:p>
         </w:tc>
@@ -8588,18 +8276,18 @@
               <mc:AlternateContent>
                 <mc:Choice Requires="wps">
                   <w:drawing>
-                    <wp:anchor distT="0" distB="0" distL="114300" distR="114300" simplePos="0" relativeHeight="251700224" behindDoc="0" locked="0" layoutInCell="1" allowOverlap="1" wp14:anchorId="23D5DA3B" wp14:editId="5E21DC4E">
+                    <wp:anchor distT="0" distB="0" distL="114300" distR="114300" simplePos="0" relativeHeight="251717632" behindDoc="0" locked="0" layoutInCell="1" allowOverlap="1" wp14:anchorId="65F5FCB1" wp14:editId="28EBFB94">
                       <wp:simplePos x="0" y="0"/>
                       <wp:positionH relativeFrom="column">
                         <wp:posOffset>-65405</wp:posOffset>
                       </wp:positionH>
                       <wp:positionV relativeFrom="paragraph">
-                        <wp:posOffset>8890</wp:posOffset>
+                        <wp:posOffset>6350</wp:posOffset>
                       </wp:positionV>
                       <wp:extent cx="338455" cy="228600"/>
                       <wp:effectExtent l="0" t="0" r="4445" b="0"/>
                       <wp:wrapTopAndBottom/>
-                      <wp:docPr id="91" name="Rectangle 91"/>
+                      <wp:docPr id="89" name="Rectangle 89"/>
                       <wp:cNvGraphicFramePr/>
                       <a:graphic xmlns:a="http://schemas.openxmlformats.org/drawingml/2006/main">
                         <a:graphicData uri="http://schemas.microsoft.com/office/word/2010/wordprocessingShape">
@@ -8665,7 +8353,7 @@
                 </mc:Choice>
                 <mc:Fallback>
                   <w:pict>
-                    <v:rect w14:anchorId="23D5DA3B" id="Rectangle 91" o:spid="_x0000_s1141" style="position:absolute;margin-left:-5.15pt;margin-top:.7pt;width:26.65pt;height:18pt;z-index:251700224;visibility:visible;mso-wrap-style:square;mso-width-percent:0;mso-height-percent:0;mso-wrap-distance-left:9pt;mso-wrap-distance-top:0;mso-wrap-distance-right:9pt;mso-wrap-distance-bottom:0;mso-position-horizontal:absolute;mso-position-horizontal-relative:text;mso-position-vertical:absolute;mso-position-vertical-relative:text;mso-width-percent:0;mso-height-percent:0;mso-width-relative:margin;mso-height-relative:margin;v-text-anchor:top" o:gfxdata="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" fillcolor="#4472c4 [3208]" stroked="f">
+                    <v:rect w14:anchorId="65F5FCB1" id="Rectangle 89" o:spid="_x0000_s1138" style="position:absolute;margin-left:-5.15pt;margin-top:.5pt;width:26.65pt;height:18pt;z-index:251717632;visibility:visible;mso-wrap-style:square;mso-width-percent:0;mso-height-percent:0;mso-wrap-distance-left:9pt;mso-wrap-distance-top:0;mso-wrap-distance-right:9pt;mso-wrap-distance-bottom:0;mso-position-horizontal:absolute;mso-position-horizontal-relative:text;mso-position-vertical:absolute;mso-position-vertical-relative:text;mso-width-percent:0;mso-height-percent:0;mso-width-relative:margin;mso-height-relative:margin;v-text-anchor:top" o:gfxdata="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" fillcolor="#4472c4 [3208]" stroked="f">
                       <v:fill opacity="32896f"/>
                       <v:textbox>
                         <w:txbxContent>
@@ -8682,14 +8370,12 @@
                 </mc:Fallback>
               </mc:AlternateContent>
             </w:r>
-            <w:proofErr w:type="spellStart"/>
-            <w:r>
-              <w:rPr>
-                <w:sz w:val="20"/>
-              </w:rPr>
-              <w:t>dedup</w:t>
-            </w:r>
-            <w:proofErr w:type="spellEnd"/>
+            <w:r>
+              <w:rPr>
+                <w:sz w:val="20"/>
+              </w:rPr>
+              <w:t>align</w:t>
+            </w:r>
           </w:p>
         </w:tc>
         <w:tc>
@@ -8706,7 +8392,7 @@
               <w:rPr>
                 <w:sz w:val="20"/>
               </w:rPr>
-              <w:t>Picard (2.20.7?)</w:t>
+              <w:t>HISAT2 (v2.1.0?)</w:t>
             </w:r>
           </w:p>
         </w:tc>
@@ -8724,7 +8410,161 @@
               <w:rPr>
                 <w:sz w:val="20"/>
               </w:rPr>
-              <w:t>*.bam</w:t>
+              <w:t>Experiment.csv</w:t>
+            </w:r>
+          </w:p>
+          <w:p>
+            <w:pPr>
+              <w:rPr>
+                <w:sz w:val="20"/>
+              </w:rPr>
+            </w:pPr>
+            <w:r>
+              <w:rPr>
+                <w:sz w:val="20"/>
+              </w:rPr>
+              <w:t xml:space="preserve">  </w:t>
+            </w:r>
+            <w:r>
+              <w:rPr>
+                <w:sz w:val="14"/>
+              </w:rPr>
+              <w:t>Species</w:t>
+            </w:r>
+          </w:p>
+          <w:p>
+            <w:pPr>
+              <w:rPr>
+                <w:sz w:val="20"/>
+              </w:rPr>
+            </w:pPr>
+            <w:r>
+              <w:rPr>
+                <w:sz w:val="20"/>
+              </w:rPr>
+              <w:t>Experiment Settings.csv</w:t>
+            </w:r>
+          </w:p>
+          <w:p>
+            <w:pPr>
+              <w:rPr>
+                <w:sz w:val="14"/>
+              </w:rPr>
+            </w:pPr>
+            <w:r>
+              <w:rPr>
+                <w:sz w:val="20"/>
+              </w:rPr>
+              <w:t xml:space="preserve">  </w:t>
+            </w:r>
+            <w:proofErr w:type="spellStart"/>
+            <w:r>
+              <w:rPr>
+                <w:sz w:val="14"/>
+              </w:rPr>
+              <w:t>Paired_End</w:t>
+            </w:r>
+            <w:proofErr w:type="spellEnd"/>
+          </w:p>
+          <w:p>
+            <w:pPr>
+              <w:rPr>
+                <w:sz w:val="14"/>
+              </w:rPr>
+            </w:pPr>
+            <w:r>
+              <w:rPr>
+                <w:sz w:val="14"/>
+              </w:rPr>
+              <w:t xml:space="preserve">  </w:t>
+            </w:r>
+            <w:proofErr w:type="spellStart"/>
+            <w:r>
+              <w:rPr>
+                <w:sz w:val="14"/>
+              </w:rPr>
+              <w:t>Has_Strand_Specific_Information</w:t>
+            </w:r>
+            <w:proofErr w:type="spellEnd"/>
+          </w:p>
+          <w:p>
+            <w:pPr>
+              <w:rPr>
+                <w:sz w:val="14"/>
+              </w:rPr>
+            </w:pPr>
+            <w:r>
+              <w:rPr>
+                <w:sz w:val="14"/>
+              </w:rPr>
+              <w:t xml:space="preserve">  </w:t>
+            </w:r>
+            <w:proofErr w:type="spellStart"/>
+            <w:r>
+              <w:rPr>
+                <w:sz w:val="14"/>
+              </w:rPr>
+              <w:t>Used_Spike_Ins</w:t>
+            </w:r>
+            <w:proofErr w:type="spellEnd"/>
+          </w:p>
+          <w:p>
+            <w:pPr>
+              <w:rPr>
+                <w:sz w:val="20"/>
+              </w:rPr>
+            </w:pPr>
+            <w:r>
+              <w:rPr>
+                <w:sz w:val="20"/>
+              </w:rPr>
+              <w:t>Trimmed *.fastq.gz</w:t>
+            </w:r>
+          </w:p>
+          <w:p>
+            <w:pPr>
+              <w:rPr>
+                <w:sz w:val="20"/>
+              </w:rPr>
+            </w:pPr>
+            <w:r>
+              <w:rPr>
+                <w:sz w:val="20"/>
+              </w:rPr>
+              <w:t>Reference:</w:t>
+            </w:r>
+            <w:r>
+              <w:rPr>
+                <w:sz w:val="20"/>
+              </w:rPr>
+              <w:br/>
+              <w:t xml:space="preserve">  Human = GRCh38p12</w:t>
+            </w:r>
+          </w:p>
+          <w:p>
+            <w:pPr>
+              <w:rPr>
+                <w:sz w:val="20"/>
+              </w:rPr>
+            </w:pPr>
+            <w:r>
+              <w:rPr>
+                <w:sz w:val="20"/>
+              </w:rPr>
+              <w:t xml:space="preserve">  Mouse = GRCm38p6</w:t>
+            </w:r>
+          </w:p>
+          <w:p>
+            <w:pPr>
+              <w:rPr>
+                <w:sz w:val="20"/>
+              </w:rPr>
+            </w:pPr>
+            <w:r>
+              <w:rPr>
+                <w:sz w:val="20"/>
+              </w:rPr>
+              <w:t xml:space="preserve">  Spike-in = ERCC92?</w:t>
             </w:r>
           </w:p>
         </w:tc>
@@ -8738,19 +8578,24 @@
                 <w:sz w:val="20"/>
               </w:rPr>
             </w:pPr>
-            <w:proofErr w:type="spellStart"/>
-            <w:r>
-              <w:rPr>
-                <w:sz w:val="20"/>
-              </w:rPr>
-              <w:t>Dedup</w:t>
-            </w:r>
-            <w:proofErr w:type="spellEnd"/>
-            <w:r>
-              <w:rPr>
-                <w:sz w:val="20"/>
-              </w:rPr>
-              <w:t xml:space="preserve"> *.bam</w:t>
+            <w:r>
+              <w:rPr>
+                <w:sz w:val="20"/>
+              </w:rPr>
+              <w:t>*.bam</w:t>
+            </w:r>
+          </w:p>
+          <w:p>
+            <w:pPr>
+              <w:rPr>
+                <w:sz w:val="20"/>
+              </w:rPr>
+            </w:pPr>
+            <w:r>
+              <w:rPr>
+                <w:sz w:val="20"/>
+              </w:rPr>
+              <w:t>*.alignment.summary.txt</w:t>
             </w:r>
           </w:p>
         </w:tc>
@@ -8768,7 +8613,21 @@
               <w:rPr>
                 <w:sz w:val="20"/>
               </w:rPr>
-              <w:t>By sample</w:t>
+              <w:t>By Replicate (</w:t>
+            </w:r>
+            <w:proofErr w:type="spellStart"/>
+            <w:r>
+              <w:rPr>
+                <w:sz w:val="20"/>
+              </w:rPr>
+              <w:t>fastq</w:t>
+            </w:r>
+            <w:proofErr w:type="spellEnd"/>
+            <w:r>
+              <w:rPr>
+                <w:sz w:val="20"/>
+              </w:rPr>
+              <w:t xml:space="preserve"> pair)</w:t>
             </w:r>
           </w:p>
         </w:tc>
@@ -8792,18 +8651,18 @@
               <mc:AlternateContent>
                 <mc:Choice Requires="wps">
                   <w:drawing>
-                    <wp:anchor distT="0" distB="0" distL="114300" distR="114300" simplePos="0" relativeHeight="251702272" behindDoc="0" locked="0" layoutInCell="1" allowOverlap="1" wp14:anchorId="357F078E" wp14:editId="6551B2F1">
+                    <wp:anchor distT="0" distB="0" distL="114300" distR="114300" simplePos="0" relativeHeight="251718656" behindDoc="0" locked="0" layoutInCell="1" allowOverlap="1" wp14:anchorId="001F181D" wp14:editId="43ECBE9E">
                       <wp:simplePos x="0" y="0"/>
                       <wp:positionH relativeFrom="column">
                         <wp:posOffset>-65405</wp:posOffset>
                       </wp:positionH>
                       <wp:positionV relativeFrom="paragraph">
-                        <wp:posOffset>0</wp:posOffset>
+                        <wp:posOffset>8890</wp:posOffset>
                       </wp:positionV>
-                      <wp:extent cx="338455" cy="226060"/>
-                      <wp:effectExtent l="0" t="0" r="4445" b="2540"/>
+                      <wp:extent cx="338455" cy="228600"/>
+                      <wp:effectExtent l="0" t="0" r="4445" b="0"/>
                       <wp:wrapTopAndBottom/>
-                      <wp:docPr id="94" name="Rectangle 94"/>
+                      <wp:docPr id="91" name="Rectangle 91"/>
                       <wp:cNvGraphicFramePr/>
                       <a:graphic xmlns:a="http://schemas.openxmlformats.org/drawingml/2006/main">
                         <a:graphicData uri="http://schemas.microsoft.com/office/word/2010/wordprocessingShape">
@@ -8812,7 +8671,7 @@
                             <wps:spPr>
                               <a:xfrm>
                                 <a:off x="0" y="0"/>
-                                <a:ext cx="338455" cy="226060"/>
+                                <a:ext cx="338455" cy="228600"/>
                               </a:xfrm>
                               <a:prstGeom prst="rect">
                                 <a:avLst/>
@@ -8869,7 +8728,7 @@
                 </mc:Choice>
                 <mc:Fallback>
                   <w:pict>
-                    <v:rect w14:anchorId="357F078E" id="Rectangle 94" o:spid="_x0000_s1142" style="position:absolute;margin-left:-5.15pt;margin-top:0;width:26.65pt;height:17.8pt;z-index:251702272;visibility:visible;mso-wrap-style:square;mso-width-percent:0;mso-height-percent:0;mso-wrap-distance-left:9pt;mso-wrap-distance-top:0;mso-wrap-distance-right:9pt;mso-wrap-distance-bottom:0;mso-position-horizontal:absolute;mso-position-horizontal-relative:text;mso-position-vertical:absolute;mso-position-vertical-relative:text;mso-width-percent:0;mso-height-percent:0;mso-width-relative:margin;mso-height-relative:margin;v-text-anchor:top" o:gfxdata="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" fillcolor="#4472c4 [3208]" stroked="f">
+                    <v:rect w14:anchorId="001F181D" id="Rectangle 91" o:spid="_x0000_s1139" style="position:absolute;margin-left:-5.15pt;margin-top:.7pt;width:26.65pt;height:18pt;z-index:251718656;visibility:visible;mso-wrap-style:square;mso-width-percent:0;mso-height-percent:0;mso-wrap-distance-left:9pt;mso-wrap-distance-top:0;mso-wrap-distance-right:9pt;mso-wrap-distance-bottom:0;mso-position-horizontal:absolute;mso-position-horizontal-relative:text;mso-position-vertical:absolute;mso-position-vertical-relative:text;mso-width-percent:0;mso-height-percent:0;mso-width-relative:margin;mso-height-relative:margin;v-text-anchor:top" o:gfxdata="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" fillcolor="#4472c4 [3208]" stroked="f">
                       <v:fill opacity="32896f"/>
                       <v:textbox>
                         <w:txbxContent>
@@ -8886,12 +8745,14 @@
                 </mc:Fallback>
               </mc:AlternateContent>
             </w:r>
-            <w:r>
-              <w:rPr>
-                <w:sz w:val="20"/>
-              </w:rPr>
-              <w:t>count</w:t>
-            </w:r>
+            <w:proofErr w:type="spellStart"/>
+            <w:r>
+              <w:rPr>
+                <w:sz w:val="20"/>
+              </w:rPr>
+              <w:t>dedup</w:t>
+            </w:r>
+            <w:proofErr w:type="spellEnd"/>
           </w:p>
         </w:tc>
         <w:tc>
@@ -8904,71 +8765,11 @@
                 <w:sz w:val="20"/>
               </w:rPr>
             </w:pPr>
-            <w:proofErr w:type="spellStart"/>
-            <w:r>
-              <w:rPr>
-                <w:sz w:val="20"/>
-              </w:rPr>
-              <w:t>Subread</w:t>
-            </w:r>
-            <w:proofErr w:type="spellEnd"/>
-            <w:r>
-              <w:rPr>
-                <w:sz w:val="20"/>
-              </w:rPr>
-              <w:t xml:space="preserve"> (2.0.0?)</w:t>
-            </w:r>
-          </w:p>
-          <w:p>
-            <w:pPr>
-              <w:rPr>
-                <w:sz w:val="20"/>
-              </w:rPr>
-            </w:pPr>
-            <w:r>
-              <w:rPr>
-                <w:sz w:val="20"/>
-              </w:rPr>
-              <w:t>Python (3.6.4)</w:t>
-            </w:r>
-          </w:p>
-          <w:p>
-            <w:pPr>
-              <w:rPr>
-                <w:sz w:val="20"/>
-              </w:rPr>
-            </w:pPr>
-            <w:r>
-              <w:rPr>
-                <w:sz w:val="20"/>
-              </w:rPr>
-              <w:t xml:space="preserve">  Pandas (0.25.1?)</w:t>
-            </w:r>
-          </w:p>
-          <w:p>
-            <w:pPr>
-              <w:rPr>
-                <w:sz w:val="20"/>
-              </w:rPr>
-            </w:pPr>
-            <w:r>
-              <w:rPr>
-                <w:sz w:val="20"/>
-              </w:rPr>
-              <w:t>OR</w:t>
-            </w:r>
-          </w:p>
-          <w:p>
-            <w:pPr>
-              <w:rPr>
-                <w:sz w:val="20"/>
-              </w:rPr>
-            </w:pPr>
-            <w:r>
-              <w:rPr>
-                <w:sz w:val="20"/>
-              </w:rPr>
-              <w:t>R (3.6.1?)</w:t>
+            <w:r>
+              <w:rPr>
+                <w:sz w:val="20"/>
+              </w:rPr>
+              <w:t>Picard (2.20.7?)</w:t>
             </w:r>
           </w:p>
         </w:tc>
@@ -8982,19 +8783,11 @@
                 <w:sz w:val="20"/>
               </w:rPr>
             </w:pPr>
-            <w:proofErr w:type="spellStart"/>
-            <w:r>
-              <w:rPr>
-                <w:sz w:val="20"/>
-              </w:rPr>
-              <w:t>Dedup</w:t>
-            </w:r>
-            <w:proofErr w:type="spellEnd"/>
-            <w:r>
-              <w:rPr>
-                <w:sz w:val="20"/>
-              </w:rPr>
-              <w:t xml:space="preserve"> *.bam</w:t>
+            <w:r>
+              <w:rPr>
+                <w:sz w:val="20"/>
+              </w:rPr>
+              <w:t>*.bam</w:t>
             </w:r>
           </w:p>
         </w:tc>
@@ -9008,37 +8801,19 @@
                 <w:sz w:val="20"/>
               </w:rPr>
             </w:pPr>
-            <w:r>
-              <w:rPr>
-                <w:sz w:val="20"/>
-              </w:rPr>
-              <w:t>*.count.csv</w:t>
-            </w:r>
-          </w:p>
-          <w:p>
-            <w:pPr>
-              <w:rPr>
-                <w:sz w:val="20"/>
-              </w:rPr>
-            </w:pPr>
-            <w:r>
-              <w:rPr>
-                <w:sz w:val="20"/>
-              </w:rPr>
-              <w:t>*.tpm.csv</w:t>
-            </w:r>
-          </w:p>
-          <w:p>
-            <w:pPr>
-              <w:rPr>
-                <w:sz w:val="20"/>
-              </w:rPr>
-            </w:pPr>
-            <w:r>
-              <w:rPr>
-                <w:sz w:val="20"/>
-              </w:rPr>
-              <w:t>*.fpkm.csv</w:t>
+            <w:proofErr w:type="spellStart"/>
+            <w:r>
+              <w:rPr>
+                <w:sz w:val="20"/>
+              </w:rPr>
+              <w:t>Dedup</w:t>
+            </w:r>
+            <w:proofErr w:type="spellEnd"/>
+            <w:r>
+              <w:rPr>
+                <w:sz w:val="20"/>
+              </w:rPr>
+              <w:t xml:space="preserve"> *.bam</w:t>
             </w:r>
           </w:p>
         </w:tc>
@@ -9056,7 +8831,7 @@
               <w:rPr>
                 <w:sz w:val="20"/>
               </w:rPr>
-              <w:t>By sample</w:t>
+              <w:t>By Replicate</w:t>
             </w:r>
           </w:p>
         </w:tc>
@@ -9080,7 +8855,7 @@
               <mc:AlternateContent>
                 <mc:Choice Requires="wps">
                   <w:drawing>
-                    <wp:anchor distT="0" distB="0" distL="114300" distR="114300" simplePos="0" relativeHeight="251704320" behindDoc="0" locked="0" layoutInCell="1" allowOverlap="1" wp14:anchorId="4A4CDE6A" wp14:editId="01FD6A12">
+                    <wp:anchor distT="0" distB="0" distL="114300" distR="114300" simplePos="0" relativeHeight="251719680" behindDoc="0" locked="0" layoutInCell="1" allowOverlap="1" wp14:anchorId="6C598212" wp14:editId="40DFF07D">
                       <wp:simplePos x="0" y="0"/>
                       <wp:positionH relativeFrom="column">
                         <wp:posOffset>-65405</wp:posOffset>
@@ -9091,7 +8866,7 @@
                       <wp:extent cx="338455" cy="226060"/>
                       <wp:effectExtent l="0" t="0" r="4445" b="2540"/>
                       <wp:wrapTopAndBottom/>
-                      <wp:docPr id="95" name="Rectangle 95"/>
+                      <wp:docPr id="94" name="Rectangle 94"/>
                       <wp:cNvGraphicFramePr/>
                       <a:graphic xmlns:a="http://schemas.openxmlformats.org/drawingml/2006/main">
                         <a:graphicData uri="http://schemas.microsoft.com/office/word/2010/wordprocessingShape">
@@ -9157,7 +8932,7 @@
                 </mc:Choice>
                 <mc:Fallback>
                   <w:pict>
-                    <v:rect w14:anchorId="4A4CDE6A" id="Rectangle 95" o:spid="_x0000_s1143" style="position:absolute;margin-left:-5.15pt;margin-top:0;width:26.65pt;height:17.8pt;z-index:251704320;visibility:visible;mso-wrap-style:square;mso-width-percent:0;mso-height-percent:0;mso-wrap-distance-left:9pt;mso-wrap-distance-top:0;mso-wrap-distance-right:9pt;mso-wrap-distance-bottom:0;mso-position-horizontal:absolute;mso-position-horizontal-relative:text;mso-position-vertical:absolute;mso-position-vertical-relative:text;mso-width-percent:0;mso-height-percent:0;mso-width-relative:margin;mso-height-relative:margin;v-text-anchor:top" o:gfxdata="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" fillcolor="#4472c4 [3208]" stroked="f">
+                    <v:rect w14:anchorId="6C598212" id="Rectangle 94" o:spid="_x0000_s1140" style="position:absolute;margin-left:-5.15pt;margin-top:0;width:26.65pt;height:17.8pt;z-index:251719680;visibility:visible;mso-wrap-style:square;mso-width-percent:0;mso-height-percent:0;mso-wrap-distance-left:9pt;mso-wrap-distance-top:0;mso-wrap-distance-right:9pt;mso-wrap-distance-bottom:0;mso-position-horizontal:absolute;mso-position-horizontal-relative:text;mso-position-vertical:absolute;mso-position-vertical-relative:text;mso-width-percent:0;mso-height-percent:0;mso-width-relative:margin;mso-height-relative:margin;v-text-anchor:top" o:gfxdata="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" fillcolor="#4472c4 [3208]" stroked="f">
                       <v:fill opacity="32896f"/>
                       <v:textbox>
                         <w:txbxContent>
@@ -9174,14 +8949,12 @@
                 </mc:Fallback>
               </mc:AlternateContent>
             </w:r>
-            <w:proofErr w:type="spellStart"/>
-            <w:r>
-              <w:rPr>
-                <w:sz w:val="20"/>
-              </w:rPr>
-              <w:t>aggregateCount</w:t>
-            </w:r>
-            <w:proofErr w:type="spellEnd"/>
+            <w:r>
+              <w:rPr>
+                <w:sz w:val="20"/>
+              </w:rPr>
+              <w:t>count</w:t>
+            </w:r>
           </w:p>
         </w:tc>
         <w:tc>
@@ -9194,6 +8967,27 @@
                 <w:sz w:val="20"/>
               </w:rPr>
             </w:pPr>
+            <w:proofErr w:type="spellStart"/>
+            <w:r>
+              <w:rPr>
+                <w:sz w:val="20"/>
+              </w:rPr>
+              <w:t>Subread</w:t>
+            </w:r>
+            <w:proofErr w:type="spellEnd"/>
+            <w:r>
+              <w:rPr>
+                <w:sz w:val="20"/>
+              </w:rPr>
+              <w:t xml:space="preserve"> (2.0.0?)</w:t>
+            </w:r>
+          </w:p>
+          <w:p>
+            <w:pPr>
+              <w:rPr>
+                <w:sz w:val="20"/>
+              </w:rPr>
+            </w:pPr>
             <w:r>
               <w:rPr>
                 <w:sz w:val="20"/>
@@ -9251,50 +9045,19 @@
                 <w:sz w:val="20"/>
               </w:rPr>
             </w:pPr>
-            <w:r>
-              <w:rPr>
-                <w:sz w:val="20"/>
-              </w:rPr>
-              <w:t>*.count.csv</w:t>
-            </w:r>
-          </w:p>
-          <w:p>
-            <w:pPr>
-              <w:rPr>
-                <w:sz w:val="20"/>
-              </w:rPr>
-            </w:pPr>
-            <w:r>
-              <w:rPr>
-                <w:sz w:val="20"/>
-              </w:rPr>
-              <w:t>*.tpm.csv</w:t>
-            </w:r>
-          </w:p>
-          <w:p>
-            <w:pPr>
-              <w:rPr>
-                <w:sz w:val="20"/>
-              </w:rPr>
-            </w:pPr>
-            <w:r>
-              <w:rPr>
-                <w:sz w:val="20"/>
-              </w:rPr>
-              <w:t>*.fpkm.csv</w:t>
-            </w:r>
-          </w:p>
-          <w:p>
-            <w:pPr>
-              <w:rPr>
-                <w:sz w:val="20"/>
-              </w:rPr>
-            </w:pPr>
-            <w:r>
-              <w:rPr>
-                <w:sz w:val="20"/>
-              </w:rPr>
-              <w:t>Manifest .csv</w:t>
+            <w:proofErr w:type="spellStart"/>
+            <w:r>
+              <w:rPr>
+                <w:sz w:val="20"/>
+              </w:rPr>
+              <w:t>Dedup</w:t>
+            </w:r>
+            <w:proofErr w:type="spellEnd"/>
+            <w:r>
+              <w:rPr>
+                <w:sz w:val="20"/>
+              </w:rPr>
+              <w:t xml:space="preserve"> *.bam</w:t>
             </w:r>
           </w:p>
         </w:tc>
@@ -9312,7 +9075,7 @@
               <w:rPr>
                 <w:sz w:val="20"/>
               </w:rPr>
-              <w:t>*.count.average.csv</w:t>
+              <w:t>*.count.csv</w:t>
             </w:r>
           </w:p>
           <w:p>
@@ -9325,7 +9088,7 @@
               <w:rPr>
                 <w:sz w:val="20"/>
               </w:rPr>
-              <w:t>*.tpm.averaged.csv</w:t>
+              <w:t>*.tpm.csv</w:t>
             </w:r>
           </w:p>
           <w:p>
@@ -9338,45 +9101,7 @@
               <w:rPr>
                 <w:sz w:val="20"/>
               </w:rPr>
-              <w:t>*.fpkm.averaged.csv</w:t>
-            </w:r>
-          </w:p>
-          <w:p>
-            <w:pPr>
-              <w:rPr>
-                <w:sz w:val="20"/>
-              </w:rPr>
-            </w:pPr>
-            <w:r>
-              <w:rPr>
-                <w:sz w:val="20"/>
-              </w:rPr>
-              <w:t>*.fpkm.</w:t>
-            </w:r>
-            <w:r>
-              <w:rPr>
-                <w:sz w:val="20"/>
-              </w:rPr>
-              <w:t>cv</w:t>
-            </w:r>
-            <w:r>
-              <w:rPr>
-                <w:sz w:val="20"/>
-              </w:rPr>
-              <w:t>.csv</w:t>
-            </w:r>
-          </w:p>
-          <w:p>
-            <w:pPr>
-              <w:rPr>
-                <w:sz w:val="20"/>
-              </w:rPr>
-            </w:pPr>
-            <w:r>
-              <w:rPr>
-                <w:sz w:val="20"/>
-              </w:rPr>
-              <w:t>PCA.tiff</w:t>
+              <w:t>*.fpkm.csv</w:t>
             </w:r>
           </w:p>
         </w:tc>
@@ -9394,7 +9119,7 @@
               <w:rPr>
                 <w:sz w:val="20"/>
               </w:rPr>
-              <w:t>Collated</w:t>
+              <w:t>By Replicate</w:t>
             </w:r>
           </w:p>
         </w:tc>
@@ -9407,7 +9132,6 @@
           <w:p>
             <w:pPr>
               <w:rPr>
-                <w:noProof/>
                 <w:sz w:val="20"/>
               </w:rPr>
             </w:pPr>
@@ -9419,7 +9143,7 @@
               <mc:AlternateContent>
                 <mc:Choice Requires="wps">
                   <w:drawing>
-                    <wp:anchor distT="0" distB="0" distL="114300" distR="114300" simplePos="0" relativeHeight="251706368" behindDoc="0" locked="0" layoutInCell="1" allowOverlap="1" wp14:anchorId="6DCB8073" wp14:editId="330BAE1E">
+                    <wp:anchor distT="0" distB="0" distL="114300" distR="114300" simplePos="0" relativeHeight="251727872" behindDoc="0" locked="0" layoutInCell="1" allowOverlap="1" wp14:anchorId="10D72F94" wp14:editId="2A490088">
                       <wp:simplePos x="0" y="0"/>
                       <wp:positionH relativeFrom="column">
                         <wp:posOffset>-65405</wp:posOffset>
@@ -9430,7 +9154,7 @@
                       <wp:extent cx="338455" cy="226060"/>
                       <wp:effectExtent l="0" t="0" r="4445" b="2540"/>
                       <wp:wrapTopAndBottom/>
-                      <wp:docPr id="129" name="Rectangle 129"/>
+                      <wp:docPr id="93" name="Rectangle 93"/>
                       <wp:cNvGraphicFramePr/>
                       <a:graphic xmlns:a="http://schemas.openxmlformats.org/drawingml/2006/main">
                         <a:graphicData uri="http://schemas.microsoft.com/office/word/2010/wordprocessingShape">
@@ -9496,7 +9220,7 @@
                 </mc:Choice>
                 <mc:Fallback>
                   <w:pict>
-                    <v:rect w14:anchorId="6DCB8073" id="Rectangle 129" o:spid="_x0000_s1144" style="position:absolute;margin-left:-5.15pt;margin-top:.1pt;width:26.65pt;height:17.8pt;z-index:251706368;visibility:visible;mso-wrap-style:square;mso-width-percent:0;mso-height-percent:0;mso-wrap-distance-left:9pt;mso-wrap-distance-top:0;mso-wrap-distance-right:9pt;mso-wrap-distance-bottom:0;mso-position-horizontal:absolute;mso-position-horizontal-relative:text;mso-position-vertical:absolute;mso-position-vertical-relative:text;mso-width-percent:0;mso-height-percent:0;mso-width-relative:margin;mso-height-relative:margin;v-text-anchor:top" o:gfxdata="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" fillcolor="#4472c4 [3208]" stroked="f">
+                    <v:rect w14:anchorId="10D72F94" id="Rectangle 93" o:spid="_x0000_s1141" style="position:absolute;margin-left:-5.15pt;margin-top:.1pt;width:26.65pt;height:17.8pt;z-index:251727872;visibility:visible;mso-wrap-style:square;mso-width-percent:0;mso-height-percent:0;mso-wrap-distance-left:9pt;mso-wrap-distance-top:0;mso-wrap-distance-right:9pt;mso-wrap-distance-bottom:0;mso-position-horizontal:absolute;mso-position-horizontal-relative:text;mso-position-vertical:absolute;mso-position-vertical-relative:text;mso-width-percent:0;mso-height-percent:0;mso-width-relative:margin;mso-height-relative:margin;v-text-anchor:top" o:gfxdata="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" fillcolor="#4472c4 [3208]" stroked="f">
                       <v:fill opacity="32896f"/>
                       <v:textbox>
                         <w:txbxContent>
@@ -9672,7 +9396,7 @@
               <w:rPr>
                 <w:sz w:val="20"/>
               </w:rPr>
-              <w:t>By sample</w:t>
+              <w:t>By Replicate</w:t>
             </w:r>
           </w:p>
         </w:tc>
@@ -9697,7 +9421,7 @@
               <mc:AlternateContent>
                 <mc:Choice Requires="wps">
                   <w:drawing>
-                    <wp:anchor distT="0" distB="0" distL="114300" distR="114300" simplePos="0" relativeHeight="251708416" behindDoc="0" locked="0" layoutInCell="1" allowOverlap="1" wp14:anchorId="6715A92E" wp14:editId="45084AD0">
+                    <wp:anchor distT="0" distB="0" distL="114300" distR="114300" simplePos="0" relativeHeight="251728896" behindDoc="0" locked="0" layoutInCell="1" allowOverlap="1" wp14:anchorId="6AA70C8D" wp14:editId="25997EDA">
                       <wp:simplePos x="0" y="0"/>
                       <wp:positionH relativeFrom="column">
                         <wp:posOffset>-65405</wp:posOffset>
@@ -9708,7 +9432,7 @@
                       <wp:extent cx="338455" cy="226060"/>
                       <wp:effectExtent l="0" t="0" r="4445" b="2540"/>
                       <wp:wrapTopAndBottom/>
-                      <wp:docPr id="130" name="Rectangle 130"/>
+                      <wp:docPr id="102" name="Rectangle 102"/>
                       <wp:cNvGraphicFramePr/>
                       <a:graphic xmlns:a="http://schemas.openxmlformats.org/drawingml/2006/main">
                         <a:graphicData uri="http://schemas.microsoft.com/office/word/2010/wordprocessingShape">
@@ -9774,7 +9498,7 @@
                 </mc:Choice>
                 <mc:Fallback>
                   <w:pict>
-                    <v:rect w14:anchorId="6715A92E" id="Rectangle 130" o:spid="_x0000_s1145" style="position:absolute;margin-left:-5.15pt;margin-top:0;width:26.65pt;height:17.8pt;z-index:251708416;visibility:visible;mso-wrap-style:square;mso-width-percent:0;mso-height-percent:0;mso-wrap-distance-left:9pt;mso-wrap-distance-top:0;mso-wrap-distance-right:9pt;mso-wrap-distance-bottom:0;mso-position-horizontal:absolute;mso-position-horizontal-relative:text;mso-position-vertical:absolute;mso-position-vertical-relative:text;mso-width-percent:0;mso-height-percent:0;mso-width-relative:margin;mso-height-relative:margin;v-text-anchor:top" o:gfxdata="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" fillcolor="#4472c4 [3208]" stroked="f">
+                    <v:rect w14:anchorId="6AA70C8D" id="Rectangle 102" o:spid="_x0000_s1142" style="position:absolute;margin-left:-5.15pt;margin-top:0;width:26.65pt;height:17.8pt;z-index:251728896;visibility:visible;mso-wrap-style:square;mso-width-percent:0;mso-height-percent:0;mso-wrap-distance-left:9pt;mso-wrap-distance-top:0;mso-wrap-distance-right:9pt;mso-wrap-distance-bottom:0;mso-position-horizontal:absolute;mso-position-horizontal-relative:text;mso-position-vertical:absolute;mso-position-vertical-relative:text;mso-width-percent:0;mso-height-percent:0;mso-width-relative:margin;mso-height-relative:margin;v-text-anchor:top" o:gfxdata="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" fillcolor="#4472c4 [3208]" stroked="f">
                       <v:fill opacity="32896f"/>
                       <v:textbox>
                         <w:txbxContent>
@@ -9909,7 +9633,7 @@
               <mc:AlternateContent>
                 <mc:Choice Requires="wps">
                   <w:drawing>
-                    <wp:anchor distT="0" distB="0" distL="114300" distR="114300" simplePos="0" relativeHeight="251710464" behindDoc="0" locked="0" layoutInCell="1" allowOverlap="1" wp14:anchorId="6715A92E" wp14:editId="45084AD0">
+                    <wp:anchor distT="0" distB="0" distL="114300" distR="114300" simplePos="0" relativeHeight="251729920" behindDoc="0" locked="0" layoutInCell="1" allowOverlap="1" wp14:anchorId="08D164EC" wp14:editId="641959AB">
                       <wp:simplePos x="0" y="0"/>
                       <wp:positionH relativeFrom="column">
                         <wp:posOffset>-65405</wp:posOffset>
@@ -9920,7 +9644,7 @@
                       <wp:extent cx="338455" cy="224155"/>
                       <wp:effectExtent l="0" t="0" r="4445" b="4445"/>
                       <wp:wrapTopAndBottom/>
-                      <wp:docPr id="131" name="Rectangle 131"/>
+                      <wp:docPr id="121" name="Rectangle 121"/>
                       <wp:cNvGraphicFramePr/>
                       <a:graphic xmlns:a="http://schemas.openxmlformats.org/drawingml/2006/main">
                         <a:graphicData uri="http://schemas.microsoft.com/office/word/2010/wordprocessingShape">
@@ -9986,7 +9710,7 @@
                 </mc:Choice>
                 <mc:Fallback>
                   <w:pict>
-                    <v:rect w14:anchorId="6715A92E" id="Rectangle 131" o:spid="_x0000_s1146" style="position:absolute;margin-left:-5.15pt;margin-top:0;width:26.65pt;height:17.65pt;z-index:251710464;visibility:visible;mso-wrap-style:square;mso-width-percent:0;mso-height-percent:0;mso-wrap-distance-left:9pt;mso-wrap-distance-top:0;mso-wrap-distance-right:9pt;mso-wrap-distance-bottom:0;mso-position-horizontal:absolute;mso-position-horizontal-relative:text;mso-position-vertical:absolute;mso-position-vertical-relative:text;mso-width-percent:0;mso-height-percent:0;mso-width-relative:margin;mso-height-relative:margin;v-text-anchor:top" o:gfxdata="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" fillcolor="#4472c4 [3208]" stroked="f">
+                    <v:rect w14:anchorId="08D164EC" id="Rectangle 121" o:spid="_x0000_s1143" style="position:absolute;margin-left:-5.15pt;margin-top:0;width:26.65pt;height:17.65pt;z-index:251729920;visibility:visible;mso-wrap-style:square;mso-width-percent:0;mso-height-percent:0;mso-wrap-distance-left:9pt;mso-wrap-distance-top:0;mso-wrap-distance-right:9pt;mso-wrap-distance-bottom:0;mso-position-horizontal:absolute;mso-position-horizontal-relative:text;mso-position-vertical:absolute;mso-position-vertical-relative:text;mso-width-percent:0;mso-height-percent:0;mso-width-relative:margin;mso-height-relative:margin;v-text-anchor:top" o:gfxdata="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" fillcolor="#4472c4 [3208]" stroked="f">
                       <v:fill opacity="32896f"/>
                       <v:textbox>
                         <w:txbxContent>
@@ -10135,13 +9859,7 @@
               <w:rPr>
                 <w:sz w:val="20"/>
               </w:rPr>
-              <w:t>multiqc_report</w:t>
-            </w:r>
-            <w:r>
-              <w:rPr>
-                <w:sz w:val="20"/>
-              </w:rPr>
-              <w:t>.html</w:t>
+              <w:t>multiqc_report.html</w:t>
             </w:r>
           </w:p>
           <w:p>
@@ -10185,6 +9903,25 @@
           </w:p>
         </w:tc>
       </w:tr>
+    </w:tbl>
+    <w:p>
+      <w:r>
+        <w:br w:type="page"/>
+      </w:r>
+    </w:p>
+    <w:tbl>
+      <w:tblPr>
+        <w:tblStyle w:val="TableGrid"/>
+        <w:tblW w:w="14395" w:type="dxa"/>
+        <w:tblLook w:val="04A0" w:firstRow="1" w:lastRow="0" w:firstColumn="1" w:lastColumn="0" w:noHBand="0" w:noVBand="1"/>
+      </w:tblPr>
+      <w:tblGrid>
+        <w:gridCol w:w="2398"/>
+        <w:gridCol w:w="2398"/>
+        <w:gridCol w:w="3479"/>
+        <w:gridCol w:w="3060"/>
+        <w:gridCol w:w="3060"/>
+      </w:tblGrid>
       <w:tr>
         <w:tc>
           <w:tcPr>
@@ -10197,6 +9934,7 @@
                 <w:sz w:val="20"/>
               </w:rPr>
             </w:pPr>
+            <w:bookmarkStart w:id="0" w:name="_GoBack" w:colFirst="5" w:colLast="5"/>
             <w:r>
               <w:rPr>
                 <w:noProof/>
@@ -10206,7 +9944,7 @@
               <mc:AlternateContent>
                 <mc:Choice Requires="wps">
                   <w:drawing>
-                    <wp:anchor distT="0" distB="0" distL="114300" distR="114300" simplePos="0" relativeHeight="251712512" behindDoc="0" locked="0" layoutInCell="1" allowOverlap="1" wp14:anchorId="598771B2" wp14:editId="3C21A350">
+                    <wp:anchor distT="0" distB="0" distL="114300" distR="114300" simplePos="0" relativeHeight="251730944" behindDoc="0" locked="0" layoutInCell="1" allowOverlap="1" wp14:anchorId="7B19BAF5" wp14:editId="25264B4E">
                       <wp:simplePos x="0" y="0"/>
                       <wp:positionH relativeFrom="column">
                         <wp:posOffset>-65371</wp:posOffset>
@@ -10283,7 +10021,7 @@
                 </mc:Choice>
                 <mc:Fallback>
                   <w:pict>
-                    <v:rect w14:anchorId="598771B2" id="Rectangle 132" o:spid="_x0000_s1147" style="position:absolute;margin-left:-5.15pt;margin-top:.05pt;width:26.65pt;height:17.65pt;z-index:251712512;visibility:visible;mso-wrap-style:square;mso-width-percent:0;mso-height-percent:0;mso-wrap-distance-left:9pt;mso-wrap-distance-top:0;mso-wrap-distance-right:9pt;mso-wrap-distance-bottom:0;mso-position-horizontal:absolute;mso-position-horizontal-relative:text;mso-position-vertical:absolute;mso-position-vertical-relative:text;mso-width-percent:0;mso-height-percent:0;mso-width-relative:margin;mso-height-relative:margin;v-text-anchor:top" o:gfxdata="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" fillcolor="#4472c4 [3208]" stroked="f">
+                    <v:rect w14:anchorId="7B19BAF5" id="Rectangle 132" o:spid="_x0000_s1144" style="position:absolute;margin-left:-5.15pt;margin-top:.05pt;width:26.65pt;height:17.65pt;z-index:251730944;visibility:visible;mso-wrap-style:square;mso-width-percent:0;mso-height-percent:0;mso-wrap-distance-left:9pt;mso-wrap-distance-top:0;mso-wrap-distance-right:9pt;mso-wrap-distance-bottom:0;mso-position-horizontal:absolute;mso-position-horizontal-relative:text;mso-position-vertical:absolute;mso-position-vertical-relative:text;mso-width-percent:0;mso-height-percent:0;mso-width-relative:margin;mso-height-relative:margin;v-text-anchor:top" o:gfxdata="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" fillcolor="#4472c4 [3208]" stroked="f">
                       <v:fill opacity="32896f"/>
                       <v:textbox>
                         <w:txbxContent>
@@ -10462,45 +10200,6 @@
               <w:rPr>
                 <w:sz w:val="20"/>
               </w:rPr>
-              <w:t>*.count.average.csv</w:t>
-            </w:r>
-          </w:p>
-          <w:p>
-            <w:pPr>
-              <w:rPr>
-                <w:sz w:val="20"/>
-              </w:rPr>
-            </w:pPr>
-            <w:r>
-              <w:rPr>
-                <w:sz w:val="20"/>
-              </w:rPr>
-              <w:t>*.tpm.average.csv</w:t>
-            </w:r>
-          </w:p>
-          <w:p>
-            <w:pPr>
-              <w:rPr>
-                <w:sz w:val="20"/>
-              </w:rPr>
-            </w:pPr>
-            <w:r>
-              <w:rPr>
-                <w:sz w:val="20"/>
-              </w:rPr>
-              <w:t>*.fpkm.average.csv</w:t>
-            </w:r>
-          </w:p>
-          <w:p>
-            <w:pPr>
-              <w:rPr>
-                <w:sz w:val="20"/>
-              </w:rPr>
-            </w:pPr>
-            <w:r>
-              <w:rPr>
-                <w:sz w:val="20"/>
-              </w:rPr>
               <w:t>*.fastqc.zip</w:t>
             </w:r>
           </w:p>
@@ -10558,6 +10257,7 @@
         </w:tc>
       </w:tr>
     </w:tbl>
+    <w:bookmarkEnd w:id="0"/>
     <w:p>
       <w:pPr>
         <w:rPr>
@@ -11940,4 +11640,16 @@
     </a:ext>
   </a:extLst>
 </a:theme>
+</file>
+
+<file path=customXml/item1.xml><?xml version="1.0" encoding="utf-8"?>
+<b:Sources xmlns:b="http://schemas.openxmlformats.org/officeDocument/2006/bibliography" xmlns="http://schemas.openxmlformats.org/officeDocument/2006/bibliography" SelectedStyle="\APASixthEditionOfficeOnline.xsl" StyleName="APA" Version="6"/>
+</file>
+
+<file path=customXml/itemProps1.xml><?xml version="1.0" encoding="utf-8"?>
+<ds:datastoreItem xmlns:ds="http://schemas.openxmlformats.org/officeDocument/2006/customXml" ds:itemID="{CA9B1801-3429-4545-9019-AC5ECF13F8A2}">
+  <ds:schemaRefs>
+    <ds:schemaRef ds:uri="http://schemas.openxmlformats.org/officeDocument/2006/bibliography"/>
+  </ds:schemaRefs>
+</ds:datastoreItem>
 </file>
</xml_diff>